<commit_message>
Modifs sur la carte des acteurs et les textes associés
</commit_message>
<xml_diff>
--- a/Design /TD6/Carte des acteurs/Carte des acteurs.docx
+++ b/Design /TD6/Carte des acteurs/Carte des acteurs.docx
@@ -92,7 +92,7 @@
           <w:lang w:eastAsia="fr-FR"/>
         </w:rPr>
         <w:drawing>
-          <wp:inline distT="0" distB="0" distL="0" distR="0" wp14:anchorId="5FED7541" wp14:editId="16EEF94B">
+          <wp:inline distT="0" distB="0" distL="0" distR="0" wp14:anchorId="5FED7541" wp14:editId="47F25A38">
             <wp:extent cx="7408545" cy="7546340"/>
             <wp:effectExtent l="0" t="0" r="8255" b="0"/>
             <wp:docPr id="2" name="Diagramme 2"/>
@@ -3359,105 +3359,6 @@
         </a:p>
       </dgm:t>
     </dgm:pt>
-    <dgm:pt modelId="{B00F822B-38E7-ED4B-9ADD-6F98C5780ACA}">
-      <dgm:prSet phldrT="[Texte]"/>
-      <dgm:spPr>
-        <a:solidFill>
-          <a:srgbClr val="C00000"/>
-        </a:solidFill>
-        <a:ln>
-          <a:solidFill>
-            <a:schemeClr val="tx1"/>
-          </a:solidFill>
-        </a:ln>
-      </dgm:spPr>
-      <dgm:t>
-        <a:bodyPr/>
-        <a:lstStyle/>
-        <a:p>
-          <a:r>
-            <a:rPr lang="fr-FR"/>
-            <a:t>Union Européenne</a:t>
-          </a:r>
-        </a:p>
-      </dgm:t>
-    </dgm:pt>
-    <dgm:pt modelId="{CC970EA5-A869-2C4A-A820-FDC883C189CE}" type="parTrans" cxnId="{02179147-9A73-6D4D-878B-A0509AF94A60}">
-      <dgm:prSet/>
-      <dgm:spPr/>
-      <dgm:t>
-        <a:bodyPr/>
-        <a:lstStyle/>
-        <a:p>
-          <a:endParaRPr lang="fr-FR"/>
-        </a:p>
-      </dgm:t>
-    </dgm:pt>
-    <dgm:pt modelId="{38635AA2-A9A6-F14F-9B7A-FF3C095F41AE}" type="sibTrans" cxnId="{02179147-9A73-6D4D-878B-A0509AF94A60}">
-      <dgm:prSet/>
-      <dgm:spPr/>
-      <dgm:t>
-        <a:bodyPr/>
-        <a:lstStyle/>
-        <a:p>
-          <a:endParaRPr lang="fr-FR"/>
-        </a:p>
-      </dgm:t>
-    </dgm:pt>
-    <dgm:pt modelId="{A3D87014-10CA-B444-85A3-73D789173A07}">
-      <dgm:prSet phldrT="[Texte]"/>
-      <dgm:spPr>
-        <a:solidFill>
-          <a:schemeClr val="accent4">
-            <a:lumMod val="40000"/>
-            <a:lumOff val="60000"/>
-          </a:schemeClr>
-        </a:solidFill>
-        <a:ln>
-          <a:solidFill>
-            <a:schemeClr val="accent4">
-              <a:lumMod val="75000"/>
-            </a:schemeClr>
-          </a:solidFill>
-        </a:ln>
-      </dgm:spPr>
-      <dgm:t>
-        <a:bodyPr/>
-        <a:lstStyle/>
-        <a:p>
-          <a:r>
-            <a:rPr lang="fr-FR">
-              <a:solidFill>
-                <a:schemeClr val="tx1"/>
-              </a:solidFill>
-            </a:rPr>
-            <a:t>Inserm</a:t>
-          </a:r>
-        </a:p>
-      </dgm:t>
-    </dgm:pt>
-    <dgm:pt modelId="{155D1C18-0FCB-CC4C-A40B-402740A12F49}" type="parTrans" cxnId="{31104649-E0E4-6745-8CB8-B9B9FE223240}">
-      <dgm:prSet/>
-      <dgm:spPr/>
-      <dgm:t>
-        <a:bodyPr/>
-        <a:lstStyle/>
-        <a:p>
-          <a:endParaRPr lang="fr-FR"/>
-        </a:p>
-      </dgm:t>
-    </dgm:pt>
-    <dgm:pt modelId="{6425D065-DD64-8940-950F-B7705418E60B}" type="sibTrans" cxnId="{31104649-E0E4-6745-8CB8-B9B9FE223240}">
-      <dgm:prSet/>
-      <dgm:spPr/>
-      <dgm:t>
-        <a:bodyPr/>
-        <a:lstStyle/>
-        <a:p>
-          <a:endParaRPr lang="fr-FR"/>
-        </a:p>
-      </dgm:t>
-    </dgm:pt>
     <dgm:pt modelId="{263F5EA5-A02A-5A46-94A2-C1CC600CD10D}">
       <dgm:prSet phldrT="[Texte]"/>
       <dgm:spPr>
@@ -3687,6 +3588,51 @@
         </a:p>
       </dgm:t>
     </dgm:pt>
+    <dgm:pt modelId="{B00F822B-38E7-ED4B-9ADD-6F98C5780ACA}">
+      <dgm:prSet phldrT="[Texte]"/>
+      <dgm:spPr>
+        <a:solidFill>
+          <a:srgbClr val="C00000"/>
+        </a:solidFill>
+        <a:ln>
+          <a:solidFill>
+            <a:schemeClr val="tx1"/>
+          </a:solidFill>
+        </a:ln>
+      </dgm:spPr>
+      <dgm:t>
+        <a:bodyPr/>
+        <a:lstStyle/>
+        <a:p>
+          <a:r>
+            <a:rPr lang="fr-FR"/>
+            <a:t>Union Européenne</a:t>
+          </a:r>
+        </a:p>
+      </dgm:t>
+    </dgm:pt>
+    <dgm:pt modelId="{38635AA2-A9A6-F14F-9B7A-FF3C095F41AE}" type="sibTrans" cxnId="{02179147-9A73-6D4D-878B-A0509AF94A60}">
+      <dgm:prSet/>
+      <dgm:spPr/>
+      <dgm:t>
+        <a:bodyPr/>
+        <a:lstStyle/>
+        <a:p>
+          <a:endParaRPr lang="fr-FR"/>
+        </a:p>
+      </dgm:t>
+    </dgm:pt>
+    <dgm:pt modelId="{CC970EA5-A869-2C4A-A820-FDC883C189CE}" type="parTrans" cxnId="{02179147-9A73-6D4D-878B-A0509AF94A60}">
+      <dgm:prSet/>
+      <dgm:spPr/>
+      <dgm:t>
+        <a:bodyPr/>
+        <a:lstStyle/>
+        <a:p>
+          <a:endParaRPr lang="fr-FR"/>
+        </a:p>
+      </dgm:t>
+    </dgm:pt>
     <dgm:pt modelId="{E30466B9-1A7C-8044-8ABE-C021DEB882F1}" type="pres">
       <dgm:prSet presAssocID="{4E9157CD-DF5D-8142-AF05-D682AAB2428D}" presName="Name0" presStyleCnt="0">
         <dgm:presLayoutVars>
@@ -3707,7 +3653,7 @@
       </dgm:t>
     </dgm:pt>
     <dgm:pt modelId="{980F89B0-9C3A-4849-961F-1AA6103CDC16}" type="pres">
-      <dgm:prSet presAssocID="{65FB35F1-4A37-3940-B876-B0C7B3B3426D}" presName="textCenter" presStyleLbl="node1" presStyleIdx="0" presStyleCnt="26"/>
+      <dgm:prSet presAssocID="{65FB35F1-4A37-3940-B876-B0C7B3B3426D}" presName="textCenter" presStyleLbl="node1" presStyleIdx="0" presStyleCnt="25"/>
       <dgm:spPr/>
       <dgm:t>
         <a:bodyPr/>
@@ -3722,7 +3668,7 @@
       <dgm:spPr/>
     </dgm:pt>
     <dgm:pt modelId="{29AC7B4A-D4D2-9F4C-A5AE-A809AAFE2F22}" type="pres">
-      <dgm:prSet presAssocID="{EED88F71-74FD-664B-B254-6E8F8FA5A9D9}" presName="childCenter1" presStyleLbl="node1" presStyleIdx="1" presStyleCnt="26"/>
+      <dgm:prSet presAssocID="{EED88F71-74FD-664B-B254-6E8F8FA5A9D9}" presName="childCenter1" presStyleLbl="node1" presStyleIdx="1" presStyleCnt="25"/>
       <dgm:spPr/>
       <dgm:t>
         <a:bodyPr/>
@@ -3733,7 +3679,7 @@
       </dgm:t>
     </dgm:pt>
     <dgm:pt modelId="{0B4A23BA-00C2-9C4F-90E9-50C012457C10}" type="pres">
-      <dgm:prSet presAssocID="{259C2539-3D42-9A4E-9165-F6047B73D60B}" presName="Name141" presStyleLbl="parChTrans1D3" presStyleIdx="0" presStyleCnt="21"/>
+      <dgm:prSet presAssocID="{259C2539-3D42-9A4E-9165-F6047B73D60B}" presName="Name141" presStyleLbl="parChTrans1D3" presStyleIdx="0" presStyleCnt="20"/>
       <dgm:spPr/>
       <dgm:t>
         <a:bodyPr/>
@@ -3744,7 +3690,7 @@
       </dgm:t>
     </dgm:pt>
     <dgm:pt modelId="{E0A47974-5009-024F-8AA7-0B388A35C970}" type="pres">
-      <dgm:prSet presAssocID="{37E337EE-52BF-7442-81B7-B578943BCFEB}" presName="text1" presStyleLbl="node1" presStyleIdx="2" presStyleCnt="26">
+      <dgm:prSet presAssocID="{37E337EE-52BF-7442-81B7-B578943BCFEB}" presName="text1" presStyleLbl="node1" presStyleIdx="2" presStyleCnt="25">
         <dgm:presLayoutVars>
           <dgm:bulletEnabled val="1"/>
         </dgm:presLayoutVars>
@@ -3759,7 +3705,7 @@
       </dgm:t>
     </dgm:pt>
     <dgm:pt modelId="{79DF6486-399E-0043-A112-B394D22C13EE}" type="pres">
-      <dgm:prSet presAssocID="{7BCEF58E-BF45-8240-B0E8-096F8735D486}" presName="Name141" presStyleLbl="parChTrans1D3" presStyleIdx="1" presStyleCnt="21"/>
+      <dgm:prSet presAssocID="{7BCEF58E-BF45-8240-B0E8-096F8735D486}" presName="Name141" presStyleLbl="parChTrans1D3" presStyleIdx="1" presStyleCnt="20"/>
       <dgm:spPr/>
       <dgm:t>
         <a:bodyPr/>
@@ -3770,7 +3716,7 @@
       </dgm:t>
     </dgm:pt>
     <dgm:pt modelId="{E65B84C1-8E05-2545-BE24-4E82CC116293}" type="pres">
-      <dgm:prSet presAssocID="{B5F3FAE6-5BC9-7F49-9C00-6A0031F59A0B}" presName="text1" presStyleLbl="node1" presStyleIdx="3" presStyleCnt="26">
+      <dgm:prSet presAssocID="{B5F3FAE6-5BC9-7F49-9C00-6A0031F59A0B}" presName="text1" presStyleLbl="node1" presStyleIdx="3" presStyleCnt="25">
         <dgm:presLayoutVars>
           <dgm:bulletEnabled val="1"/>
         </dgm:presLayoutVars>
@@ -3785,7 +3731,7 @@
       </dgm:t>
     </dgm:pt>
     <dgm:pt modelId="{A58A9C11-2AF4-8648-88F8-4C7877AE6926}" type="pres">
-      <dgm:prSet presAssocID="{F016D5AF-4AB2-584C-93C0-8657A5615B74}" presName="Name141" presStyleLbl="parChTrans1D3" presStyleIdx="2" presStyleCnt="21"/>
+      <dgm:prSet presAssocID="{F016D5AF-4AB2-584C-93C0-8657A5615B74}" presName="Name141" presStyleLbl="parChTrans1D3" presStyleIdx="2" presStyleCnt="20"/>
       <dgm:spPr/>
       <dgm:t>
         <a:bodyPr/>
@@ -3796,7 +3742,7 @@
       </dgm:t>
     </dgm:pt>
     <dgm:pt modelId="{1B801271-3A1E-614D-9132-3CA19ACBCFFB}" type="pres">
-      <dgm:prSet presAssocID="{0452952E-49FF-3D4A-BF4C-DBB159AF3105}" presName="text1" presStyleLbl="node1" presStyleIdx="4" presStyleCnt="26">
+      <dgm:prSet presAssocID="{0452952E-49FF-3D4A-BF4C-DBB159AF3105}" presName="text1" presStyleLbl="node1" presStyleIdx="4" presStyleCnt="25">
         <dgm:presLayoutVars>
           <dgm:bulletEnabled val="1"/>
         </dgm:presLayoutVars>
@@ -3811,7 +3757,7 @@
       </dgm:t>
     </dgm:pt>
     <dgm:pt modelId="{C53897C0-5251-B648-BF1B-AB538AA5D15A}" type="pres">
-      <dgm:prSet presAssocID="{3D22A09E-7A2A-ED4B-8F9D-1E4D9CFF3F19}" presName="Name141" presStyleLbl="parChTrans1D3" presStyleIdx="3" presStyleCnt="21"/>
+      <dgm:prSet presAssocID="{3D22A09E-7A2A-ED4B-8F9D-1E4D9CFF3F19}" presName="Name141" presStyleLbl="parChTrans1D3" presStyleIdx="3" presStyleCnt="20"/>
       <dgm:spPr/>
       <dgm:t>
         <a:bodyPr/>
@@ -3822,7 +3768,7 @@
       </dgm:t>
     </dgm:pt>
     <dgm:pt modelId="{B92D5806-378C-234A-8431-3BA5C21BE333}" type="pres">
-      <dgm:prSet presAssocID="{E9CB5589-9837-3142-B412-F250BB3E28D6}" presName="text1" presStyleLbl="node1" presStyleIdx="5" presStyleCnt="26">
+      <dgm:prSet presAssocID="{E9CB5589-9837-3142-B412-F250BB3E28D6}" presName="text1" presStyleLbl="node1" presStyleIdx="5" presStyleCnt="25">
         <dgm:presLayoutVars>
           <dgm:bulletEnabled val="1"/>
         </dgm:presLayoutVars>
@@ -3837,7 +3783,7 @@
       </dgm:t>
     </dgm:pt>
     <dgm:pt modelId="{AA372561-4A8F-DF4D-942B-B703F5BA0CE7}" type="pres">
-      <dgm:prSet presAssocID="{0B842CD3-ED3F-9B4E-BFD9-DDF37591A0A3}" presName="Name141" presStyleLbl="parChTrans1D3" presStyleIdx="4" presStyleCnt="21"/>
+      <dgm:prSet presAssocID="{0B842CD3-ED3F-9B4E-BFD9-DDF37591A0A3}" presName="Name141" presStyleLbl="parChTrans1D3" presStyleIdx="4" presStyleCnt="20"/>
       <dgm:spPr/>
       <dgm:t>
         <a:bodyPr/>
@@ -3848,7 +3794,7 @@
       </dgm:t>
     </dgm:pt>
     <dgm:pt modelId="{A3DCEB4B-96D7-AB4D-BBDD-9F4E4996F81C}" type="pres">
-      <dgm:prSet presAssocID="{1603B568-FB99-9147-A815-9F93D89F7666}" presName="text1" presStyleLbl="node1" presStyleIdx="6" presStyleCnt="26">
+      <dgm:prSet presAssocID="{1603B568-FB99-9147-A815-9F93D89F7666}" presName="text1" presStyleLbl="node1" presStyleIdx="6" presStyleCnt="25">
         <dgm:presLayoutVars>
           <dgm:bulletEnabled val="1"/>
         </dgm:presLayoutVars>
@@ -3878,7 +3824,7 @@
       <dgm:spPr/>
     </dgm:pt>
     <dgm:pt modelId="{281484F4-74EE-B443-BE3B-A5C2BDB39646}" type="pres">
-      <dgm:prSet presAssocID="{B0F2924F-DF07-0A4A-9FAD-3510B830C12D}" presName="childCenter2" presStyleLbl="node1" presStyleIdx="7" presStyleCnt="26"/>
+      <dgm:prSet presAssocID="{B0F2924F-DF07-0A4A-9FAD-3510B830C12D}" presName="childCenter2" presStyleLbl="node1" presStyleIdx="7" presStyleCnt="25"/>
       <dgm:spPr/>
       <dgm:t>
         <a:bodyPr/>
@@ -3889,7 +3835,7 @@
       </dgm:t>
     </dgm:pt>
     <dgm:pt modelId="{F4106821-E56C-8C41-BB3A-B324ACBD6466}" type="pres">
-      <dgm:prSet presAssocID="{0E5CF2F7-63BD-D745-AB9C-F77B09651675}" presName="Name218" presStyleLbl="parChTrans1D3" presStyleIdx="5" presStyleCnt="21"/>
+      <dgm:prSet presAssocID="{0E5CF2F7-63BD-D745-AB9C-F77B09651675}" presName="Name218" presStyleLbl="parChTrans1D3" presStyleIdx="5" presStyleCnt="20"/>
       <dgm:spPr/>
       <dgm:t>
         <a:bodyPr/>
@@ -3900,7 +3846,7 @@
       </dgm:t>
     </dgm:pt>
     <dgm:pt modelId="{9BEBB63A-6F5D-5347-BBD6-4FE108E2B1AF}" type="pres">
-      <dgm:prSet presAssocID="{2A69E71A-6425-E845-91FB-60CD1E51268C}" presName="text2" presStyleLbl="node1" presStyleIdx="8" presStyleCnt="26">
+      <dgm:prSet presAssocID="{2A69E71A-6425-E845-91FB-60CD1E51268C}" presName="text2" presStyleLbl="node1" presStyleIdx="8" presStyleCnt="25">
         <dgm:presLayoutVars>
           <dgm:bulletEnabled val="1"/>
         </dgm:presLayoutVars>
@@ -3915,7 +3861,7 @@
       </dgm:t>
     </dgm:pt>
     <dgm:pt modelId="{C3419D9E-F830-BC45-A246-9E99BA48EAB0}" type="pres">
-      <dgm:prSet presAssocID="{AC31CB8D-1822-9F43-B825-37EA7F89E90A}" presName="Name218" presStyleLbl="parChTrans1D3" presStyleIdx="6" presStyleCnt="21"/>
+      <dgm:prSet presAssocID="{AC31CB8D-1822-9F43-B825-37EA7F89E90A}" presName="Name218" presStyleLbl="parChTrans1D3" presStyleIdx="6" presStyleCnt="20"/>
       <dgm:spPr/>
       <dgm:t>
         <a:bodyPr/>
@@ -3926,7 +3872,7 @@
       </dgm:t>
     </dgm:pt>
     <dgm:pt modelId="{409443ED-7528-714B-A4E7-9B3409E5214F}" type="pres">
-      <dgm:prSet presAssocID="{B9AC00FE-27E1-CD4B-A834-0487A770B456}" presName="text2" presStyleLbl="node1" presStyleIdx="9" presStyleCnt="26">
+      <dgm:prSet presAssocID="{B9AC00FE-27E1-CD4B-A834-0487A770B456}" presName="text2" presStyleLbl="node1" presStyleIdx="9" presStyleCnt="25">
         <dgm:presLayoutVars>
           <dgm:bulletEnabled val="1"/>
         </dgm:presLayoutVars>
@@ -3941,7 +3887,7 @@
       </dgm:t>
     </dgm:pt>
     <dgm:pt modelId="{DE704EA5-B9F0-CF4F-AE9F-282F718F5A0C}" type="pres">
-      <dgm:prSet presAssocID="{A123AC5D-7EF2-2B4A-8513-D0D640D3AABA}" presName="Name218" presStyleLbl="parChTrans1D3" presStyleIdx="7" presStyleCnt="21"/>
+      <dgm:prSet presAssocID="{A123AC5D-7EF2-2B4A-8513-D0D640D3AABA}" presName="Name218" presStyleLbl="parChTrans1D3" presStyleIdx="7" presStyleCnt="20"/>
       <dgm:spPr/>
       <dgm:t>
         <a:bodyPr/>
@@ -3952,7 +3898,7 @@
       </dgm:t>
     </dgm:pt>
     <dgm:pt modelId="{38BFA9C4-FC9A-9A4E-B717-7D7E04F789C1}" type="pres">
-      <dgm:prSet presAssocID="{BF09FABC-1597-A047-84D2-029736CC000D}" presName="text2" presStyleLbl="node1" presStyleIdx="10" presStyleCnt="26">
+      <dgm:prSet presAssocID="{BF09FABC-1597-A047-84D2-029736CC000D}" presName="text2" presStyleLbl="node1" presStyleIdx="10" presStyleCnt="25">
         <dgm:presLayoutVars>
           <dgm:bulletEnabled val="1"/>
         </dgm:presLayoutVars>
@@ -3967,7 +3913,7 @@
       </dgm:t>
     </dgm:pt>
     <dgm:pt modelId="{381DC7E8-F6B0-C845-ABD7-23F00FEE42F3}" type="pres">
-      <dgm:prSet presAssocID="{7E91D23C-98A9-244C-A062-EFB3EDA1CE62}" presName="Name218" presStyleLbl="parChTrans1D3" presStyleIdx="8" presStyleCnt="21"/>
+      <dgm:prSet presAssocID="{7E91D23C-98A9-244C-A062-EFB3EDA1CE62}" presName="Name218" presStyleLbl="parChTrans1D3" presStyleIdx="8" presStyleCnt="20"/>
       <dgm:spPr/>
       <dgm:t>
         <a:bodyPr/>
@@ -3978,7 +3924,7 @@
       </dgm:t>
     </dgm:pt>
     <dgm:pt modelId="{630FD3C2-E8F2-4F4D-80B4-0A6BD9FC0B8D}" type="pres">
-      <dgm:prSet presAssocID="{263F5EA5-A02A-5A46-94A2-C1CC600CD10D}" presName="text2" presStyleLbl="node1" presStyleIdx="11" presStyleCnt="26">
+      <dgm:prSet presAssocID="{263F5EA5-A02A-5A46-94A2-C1CC600CD10D}" presName="text2" presStyleLbl="node1" presStyleIdx="11" presStyleCnt="25">
         <dgm:presLayoutVars>
           <dgm:bulletEnabled val="1"/>
         </dgm:presLayoutVars>
@@ -3993,7 +3939,7 @@
       </dgm:t>
     </dgm:pt>
     <dgm:pt modelId="{F2AE0BC5-61DC-5545-94E7-C60AC40304FF}" type="pres">
-      <dgm:prSet presAssocID="{BE082F99-628E-F44B-8F48-BC1E2189EA68}" presName="Name218" presStyleLbl="parChTrans1D3" presStyleIdx="9" presStyleCnt="21"/>
+      <dgm:prSet presAssocID="{BE082F99-628E-F44B-8F48-BC1E2189EA68}" presName="Name218" presStyleLbl="parChTrans1D3" presStyleIdx="9" presStyleCnt="20"/>
       <dgm:spPr/>
       <dgm:t>
         <a:bodyPr/>
@@ -4004,7 +3950,7 @@
       </dgm:t>
     </dgm:pt>
     <dgm:pt modelId="{8E3BF993-E60F-974E-B933-694FD5CD8195}" type="pres">
-      <dgm:prSet presAssocID="{9D141629-5879-E64E-99D3-9F663F678FFB}" presName="text2" presStyleLbl="node1" presStyleIdx="12" presStyleCnt="26" custRadScaleRad="96787" custRadScaleInc="-702">
+      <dgm:prSet presAssocID="{9D141629-5879-E64E-99D3-9F663F678FFB}" presName="text2" presStyleLbl="node1" presStyleIdx="12" presStyleCnt="25" custRadScaleRad="96787" custRadScaleInc="-702">
         <dgm:presLayoutVars>
           <dgm:bulletEnabled val="1"/>
         </dgm:presLayoutVars>
@@ -4019,7 +3965,7 @@
       </dgm:t>
     </dgm:pt>
     <dgm:pt modelId="{52D7C4CE-3966-FE46-A372-2B2E0304B3A1}" type="pres">
-      <dgm:prSet presAssocID="{0BADF1A5-E403-054F-9483-D56BDD466BB1}" presName="Name218" presStyleLbl="parChTrans1D3" presStyleIdx="10" presStyleCnt="21"/>
+      <dgm:prSet presAssocID="{0BADF1A5-E403-054F-9483-D56BDD466BB1}" presName="Name218" presStyleLbl="parChTrans1D3" presStyleIdx="10" presStyleCnt="20"/>
       <dgm:spPr/>
       <dgm:t>
         <a:bodyPr/>
@@ -4030,7 +3976,7 @@
       </dgm:t>
     </dgm:pt>
     <dgm:pt modelId="{B4686A9C-C8FE-6149-B604-D43A03A58AE3}" type="pres">
-      <dgm:prSet presAssocID="{AA513355-6C07-9948-9A4D-11F2EBFD2414}" presName="text2" presStyleLbl="node1" presStyleIdx="13" presStyleCnt="26">
+      <dgm:prSet presAssocID="{AA513355-6C07-9948-9A4D-11F2EBFD2414}" presName="text2" presStyleLbl="node1" presStyleIdx="13" presStyleCnt="25">
         <dgm:presLayoutVars>
           <dgm:bulletEnabled val="1"/>
         </dgm:presLayoutVars>
@@ -4060,7 +4006,7 @@
       <dgm:spPr/>
     </dgm:pt>
     <dgm:pt modelId="{13A881D6-7F6C-124C-B188-7952D18C84AF}" type="pres">
-      <dgm:prSet presAssocID="{B1CB44E6-4694-CD44-B31B-6E091D957184}" presName="childCenter3" presStyleLbl="node1" presStyleIdx="14" presStyleCnt="26"/>
+      <dgm:prSet presAssocID="{B1CB44E6-4694-CD44-B31B-6E091D957184}" presName="childCenter3" presStyleLbl="node1" presStyleIdx="14" presStyleCnt="25"/>
       <dgm:spPr/>
       <dgm:t>
         <a:bodyPr/>
@@ -4070,8 +4016,8 @@
         </a:p>
       </dgm:t>
     </dgm:pt>
-    <dgm:pt modelId="{C4B997ED-CE5A-A849-87A8-4715C2CDE783}" type="pres">
-      <dgm:prSet presAssocID="{155D1C18-0FCB-CC4C-A40B-402740A12F49}" presName="Name285" presStyleLbl="parChTrans1D3" presStyleIdx="11" presStyleCnt="21"/>
+    <dgm:pt modelId="{27817E4C-1E55-4442-8F96-DEE026459BFB}" type="pres">
+      <dgm:prSet presAssocID="{CC970EA5-A869-2C4A-A820-FDC883C189CE}" presName="Name285" presStyleLbl="parChTrans1D3" presStyleIdx="11" presStyleCnt="20"/>
       <dgm:spPr/>
       <dgm:t>
         <a:bodyPr/>
@@ -4081,8 +4027,8 @@
         </a:p>
       </dgm:t>
     </dgm:pt>
-    <dgm:pt modelId="{81EC9592-1A66-DA46-9C97-954300DE49E7}" type="pres">
-      <dgm:prSet presAssocID="{A3D87014-10CA-B444-85A3-73D789173A07}" presName="text3" presStyleLbl="node1" presStyleIdx="15" presStyleCnt="26">
+    <dgm:pt modelId="{312A99FF-604B-A444-89F8-0095B2581DE2}" type="pres">
+      <dgm:prSet presAssocID="{B00F822B-38E7-ED4B-9ADD-6F98C5780ACA}" presName="text3" presStyleLbl="node1" presStyleIdx="15" presStyleCnt="25">
         <dgm:presLayoutVars>
           <dgm:bulletEnabled val="1"/>
         </dgm:presLayoutVars>
@@ -4096,8 +4042,8 @@
         </a:p>
       </dgm:t>
     </dgm:pt>
-    <dgm:pt modelId="{27817E4C-1E55-4442-8F96-DEE026459BFB}" type="pres">
-      <dgm:prSet presAssocID="{CC970EA5-A869-2C4A-A820-FDC883C189CE}" presName="Name285" presStyleLbl="parChTrans1D3" presStyleIdx="12" presStyleCnt="21"/>
+    <dgm:pt modelId="{BD9D7C6C-B204-FF47-A551-8F82765F6952}" type="pres">
+      <dgm:prSet presAssocID="{ED7348D7-D8DC-1D4B-B86A-A87A88AAFC08}" presName="Name285" presStyleLbl="parChTrans1D3" presStyleIdx="12" presStyleCnt="20"/>
       <dgm:spPr/>
       <dgm:t>
         <a:bodyPr/>
@@ -4107,8 +4053,8 @@
         </a:p>
       </dgm:t>
     </dgm:pt>
-    <dgm:pt modelId="{312A99FF-604B-A444-89F8-0095B2581DE2}" type="pres">
-      <dgm:prSet presAssocID="{B00F822B-38E7-ED4B-9ADD-6F98C5780ACA}" presName="text3" presStyleLbl="node1" presStyleIdx="16" presStyleCnt="26">
+    <dgm:pt modelId="{AC87242A-75D5-044D-8ECF-DA1FD16F719F}" type="pres">
+      <dgm:prSet presAssocID="{EF666D49-8F41-AC47-95D6-A31535256A11}" presName="text3" presStyleLbl="node1" presStyleIdx="16" presStyleCnt="25">
         <dgm:presLayoutVars>
           <dgm:bulletEnabled val="1"/>
         </dgm:presLayoutVars>
@@ -4122,8 +4068,8 @@
         </a:p>
       </dgm:t>
     </dgm:pt>
-    <dgm:pt modelId="{BD9D7C6C-B204-FF47-A551-8F82765F6952}" type="pres">
-      <dgm:prSet presAssocID="{ED7348D7-D8DC-1D4B-B86A-A87A88AAFC08}" presName="Name285" presStyleLbl="parChTrans1D3" presStyleIdx="13" presStyleCnt="21"/>
+    <dgm:pt modelId="{C195FB36-5191-874A-9751-DBF66D0D2CDE}" type="pres">
+      <dgm:prSet presAssocID="{F70B16BF-3FF1-C543-B4EE-014F11D34DAC}" presName="Name285" presStyleLbl="parChTrans1D3" presStyleIdx="13" presStyleCnt="20"/>
       <dgm:spPr/>
       <dgm:t>
         <a:bodyPr/>
@@ -4133,8 +4079,8 @@
         </a:p>
       </dgm:t>
     </dgm:pt>
-    <dgm:pt modelId="{AC87242A-75D5-044D-8ECF-DA1FD16F719F}" type="pres">
-      <dgm:prSet presAssocID="{EF666D49-8F41-AC47-95D6-A31535256A11}" presName="text3" presStyleLbl="node1" presStyleIdx="17" presStyleCnt="26">
+    <dgm:pt modelId="{5ED26D74-A5FE-3145-9BE2-645EB2FCB5A6}" type="pres">
+      <dgm:prSet presAssocID="{E1C125F3-7C17-E447-A2D9-668664CEA9BD}" presName="text3" presStyleLbl="node1" presStyleIdx="17" presStyleCnt="25">
         <dgm:presLayoutVars>
           <dgm:bulletEnabled val="1"/>
         </dgm:presLayoutVars>
@@ -4148,8 +4094,8 @@
         </a:p>
       </dgm:t>
     </dgm:pt>
-    <dgm:pt modelId="{C195FB36-5191-874A-9751-DBF66D0D2CDE}" type="pres">
-      <dgm:prSet presAssocID="{F70B16BF-3FF1-C543-B4EE-014F11D34DAC}" presName="Name285" presStyleLbl="parChTrans1D3" presStyleIdx="14" presStyleCnt="21"/>
+    <dgm:pt modelId="{67AA6271-9321-714C-BBF3-6A85C86E9CAE}" type="pres">
+      <dgm:prSet presAssocID="{BE298560-1ED4-044E-BCC9-624CFCA50430}" presName="Name285" presStyleLbl="parChTrans1D3" presStyleIdx="14" presStyleCnt="20"/>
       <dgm:spPr/>
       <dgm:t>
         <a:bodyPr/>
@@ -4159,8 +4105,8 @@
         </a:p>
       </dgm:t>
     </dgm:pt>
-    <dgm:pt modelId="{5ED26D74-A5FE-3145-9BE2-645EB2FCB5A6}" type="pres">
-      <dgm:prSet presAssocID="{E1C125F3-7C17-E447-A2D9-668664CEA9BD}" presName="text3" presStyleLbl="node1" presStyleIdx="18" presStyleCnt="26">
+    <dgm:pt modelId="{F63ADD98-F8A4-A146-9E6D-14863FA0DCA6}" type="pres">
+      <dgm:prSet presAssocID="{964C3F8D-6898-3C45-81FE-2E5E88A03198}" presName="text3" presStyleLbl="node1" presStyleIdx="18" presStyleCnt="25">
         <dgm:presLayoutVars>
           <dgm:bulletEnabled val="1"/>
         </dgm:presLayoutVars>
@@ -4174,8 +4120,8 @@
         </a:p>
       </dgm:t>
     </dgm:pt>
-    <dgm:pt modelId="{67AA6271-9321-714C-BBF3-6A85C86E9CAE}" type="pres">
-      <dgm:prSet presAssocID="{BE298560-1ED4-044E-BCC9-624CFCA50430}" presName="Name285" presStyleLbl="parChTrans1D3" presStyleIdx="15" presStyleCnt="21"/>
+    <dgm:pt modelId="{213E1D26-DB9A-7B40-B2C6-488170EBC5C9}" type="pres">
+      <dgm:prSet presAssocID="{03D66F6E-22CE-EC4F-8A62-4F0B8C95E574}" presName="Name285" presStyleLbl="parChTrans1D3" presStyleIdx="15" presStyleCnt="20"/>
       <dgm:spPr/>
       <dgm:t>
         <a:bodyPr/>
@@ -4185,8 +4131,8 @@
         </a:p>
       </dgm:t>
     </dgm:pt>
-    <dgm:pt modelId="{F63ADD98-F8A4-A146-9E6D-14863FA0DCA6}" type="pres">
-      <dgm:prSet presAssocID="{964C3F8D-6898-3C45-81FE-2E5E88A03198}" presName="text3" presStyleLbl="node1" presStyleIdx="19" presStyleCnt="26">
+    <dgm:pt modelId="{23705FCD-2C80-0446-A0CC-A4A25B6CA8E2}" type="pres">
+      <dgm:prSet presAssocID="{6FE7F5BF-870D-3C44-8B46-5BF5CCB20552}" presName="text3" presStyleLbl="node1" presStyleIdx="19" presStyleCnt="25">
         <dgm:presLayoutVars>
           <dgm:bulletEnabled val="1"/>
         </dgm:presLayoutVars>
@@ -4200,8 +4146,8 @@
         </a:p>
       </dgm:t>
     </dgm:pt>
-    <dgm:pt modelId="{213E1D26-DB9A-7B40-B2C6-488170EBC5C9}" type="pres">
-      <dgm:prSet presAssocID="{03D66F6E-22CE-EC4F-8A62-4F0B8C95E574}" presName="Name285" presStyleLbl="parChTrans1D3" presStyleIdx="16" presStyleCnt="21"/>
+    <dgm:pt modelId="{DB1EE0C8-7599-D843-9207-3626DE9A7DFE}" type="pres">
+      <dgm:prSet presAssocID="{83AFC531-C598-5F47-A578-AA0C17C9E23F}" presName="Name288" presStyleLbl="parChTrans1D2" presStyleIdx="2" presStyleCnt="4"/>
       <dgm:spPr/>
       <dgm:t>
         <a:bodyPr/>
@@ -4211,8 +4157,34 @@
         </a:p>
       </dgm:t>
     </dgm:pt>
-    <dgm:pt modelId="{23705FCD-2C80-0446-A0CC-A4A25B6CA8E2}" type="pres">
-      <dgm:prSet presAssocID="{6FE7F5BF-870D-3C44-8B46-5BF5CCB20552}" presName="text3" presStyleLbl="node1" presStyleIdx="20" presStyleCnt="26">
+    <dgm:pt modelId="{E3C951F9-3166-2940-9384-9C6F7ADDB69E}" type="pres">
+      <dgm:prSet presAssocID="{65FB35F1-4A37-3940-B876-B0C7B3B3426D}" presName="cycle_4" presStyleCnt="0"/>
+      <dgm:spPr/>
+    </dgm:pt>
+    <dgm:pt modelId="{C08176BA-CA00-7B40-9E26-655403BC7C53}" type="pres">
+      <dgm:prSet presAssocID="{15D83530-6606-BA41-90FF-A992DF4A00AE}" presName="childCenter4" presStyleLbl="node1" presStyleIdx="20" presStyleCnt="25"/>
+      <dgm:spPr/>
+      <dgm:t>
+        <a:bodyPr/>
+        <a:lstStyle/>
+        <a:p>
+          <a:endParaRPr lang="fr-FR"/>
+        </a:p>
+      </dgm:t>
+    </dgm:pt>
+    <dgm:pt modelId="{E76B673B-51BC-6642-9BF6-389CE68B538B}" type="pres">
+      <dgm:prSet presAssocID="{549F9B56-317B-5C42-BA76-2F4632AC7E11}" presName="Name342" presStyleLbl="parChTrans1D3" presStyleIdx="16" presStyleCnt="20"/>
+      <dgm:spPr/>
+      <dgm:t>
+        <a:bodyPr/>
+        <a:lstStyle/>
+        <a:p>
+          <a:endParaRPr lang="fr-FR"/>
+        </a:p>
+      </dgm:t>
+    </dgm:pt>
+    <dgm:pt modelId="{BF65DFAD-BC53-EC41-BBBD-121C996D9C7D}" type="pres">
+      <dgm:prSet presAssocID="{7C6AA783-B00C-F045-BCD1-A0D14C5B9E08}" presName="text4" presStyleLbl="node1" presStyleIdx="21" presStyleCnt="25">
         <dgm:presLayoutVars>
           <dgm:bulletEnabled val="1"/>
         </dgm:presLayoutVars>
@@ -4226,8 +4198,8 @@
         </a:p>
       </dgm:t>
     </dgm:pt>
-    <dgm:pt modelId="{DB1EE0C8-7599-D843-9207-3626DE9A7DFE}" type="pres">
-      <dgm:prSet presAssocID="{83AFC531-C598-5F47-A578-AA0C17C9E23F}" presName="Name288" presStyleLbl="parChTrans1D2" presStyleIdx="2" presStyleCnt="4"/>
+    <dgm:pt modelId="{0D555954-6DDE-574D-B78C-606FCB884D75}" type="pres">
+      <dgm:prSet presAssocID="{9B289075-6692-1148-A923-3921E046C4F8}" presName="Name342" presStyleLbl="parChTrans1D3" presStyleIdx="17" presStyleCnt="20"/>
       <dgm:spPr/>
       <dgm:t>
         <a:bodyPr/>
@@ -4237,34 +4209,8 @@
         </a:p>
       </dgm:t>
     </dgm:pt>
-    <dgm:pt modelId="{E3C951F9-3166-2940-9384-9C6F7ADDB69E}" type="pres">
-      <dgm:prSet presAssocID="{65FB35F1-4A37-3940-B876-B0C7B3B3426D}" presName="cycle_4" presStyleCnt="0"/>
-      <dgm:spPr/>
-    </dgm:pt>
-    <dgm:pt modelId="{C08176BA-CA00-7B40-9E26-655403BC7C53}" type="pres">
-      <dgm:prSet presAssocID="{15D83530-6606-BA41-90FF-A992DF4A00AE}" presName="childCenter4" presStyleLbl="node1" presStyleIdx="21" presStyleCnt="26"/>
-      <dgm:spPr/>
-      <dgm:t>
-        <a:bodyPr/>
-        <a:lstStyle/>
-        <a:p>
-          <a:endParaRPr lang="fr-FR"/>
-        </a:p>
-      </dgm:t>
-    </dgm:pt>
-    <dgm:pt modelId="{E76B673B-51BC-6642-9BF6-389CE68B538B}" type="pres">
-      <dgm:prSet presAssocID="{549F9B56-317B-5C42-BA76-2F4632AC7E11}" presName="Name342" presStyleLbl="parChTrans1D3" presStyleIdx="17" presStyleCnt="21"/>
-      <dgm:spPr/>
-      <dgm:t>
-        <a:bodyPr/>
-        <a:lstStyle/>
-        <a:p>
-          <a:endParaRPr lang="fr-FR"/>
-        </a:p>
-      </dgm:t>
-    </dgm:pt>
-    <dgm:pt modelId="{BF65DFAD-BC53-EC41-BBBD-121C996D9C7D}" type="pres">
-      <dgm:prSet presAssocID="{7C6AA783-B00C-F045-BCD1-A0D14C5B9E08}" presName="text4" presStyleLbl="node1" presStyleIdx="22" presStyleCnt="26">
+    <dgm:pt modelId="{D7C3266A-64D2-C04A-ACF4-E380BE626FEC}" type="pres">
+      <dgm:prSet presAssocID="{AEFB2342-4281-F749-AC62-BBAE512A44F4}" presName="text4" presStyleLbl="node1" presStyleIdx="22" presStyleCnt="25">
         <dgm:presLayoutVars>
           <dgm:bulletEnabled val="1"/>
         </dgm:presLayoutVars>
@@ -4278,8 +4224,8 @@
         </a:p>
       </dgm:t>
     </dgm:pt>
-    <dgm:pt modelId="{0D555954-6DDE-574D-B78C-606FCB884D75}" type="pres">
-      <dgm:prSet presAssocID="{9B289075-6692-1148-A923-3921E046C4F8}" presName="Name342" presStyleLbl="parChTrans1D3" presStyleIdx="18" presStyleCnt="21"/>
+    <dgm:pt modelId="{7A5BA3FC-8812-B44A-9AD4-1A26C37460DE}" type="pres">
+      <dgm:prSet presAssocID="{372C3F6C-27D6-BD41-8D48-21B1CCF16F59}" presName="Name342" presStyleLbl="parChTrans1D3" presStyleIdx="18" presStyleCnt="20"/>
       <dgm:spPr/>
       <dgm:t>
         <a:bodyPr/>
@@ -4289,8 +4235,8 @@
         </a:p>
       </dgm:t>
     </dgm:pt>
-    <dgm:pt modelId="{D7C3266A-64D2-C04A-ACF4-E380BE626FEC}" type="pres">
-      <dgm:prSet presAssocID="{AEFB2342-4281-F749-AC62-BBAE512A44F4}" presName="text4" presStyleLbl="node1" presStyleIdx="23" presStyleCnt="26">
+    <dgm:pt modelId="{FEC6B2D8-802B-1844-A936-265620235185}" type="pres">
+      <dgm:prSet presAssocID="{EC873196-73D1-6145-9A7C-CF6644E32663}" presName="text4" presStyleLbl="node1" presStyleIdx="23" presStyleCnt="25">
         <dgm:presLayoutVars>
           <dgm:bulletEnabled val="1"/>
         </dgm:presLayoutVars>
@@ -4304,8 +4250,8 @@
         </a:p>
       </dgm:t>
     </dgm:pt>
-    <dgm:pt modelId="{7A5BA3FC-8812-B44A-9AD4-1A26C37460DE}" type="pres">
-      <dgm:prSet presAssocID="{372C3F6C-27D6-BD41-8D48-21B1CCF16F59}" presName="Name342" presStyleLbl="parChTrans1D3" presStyleIdx="19" presStyleCnt="21"/>
+    <dgm:pt modelId="{B0FBEB28-EAAE-254D-AC95-313F230584CC}" type="pres">
+      <dgm:prSet presAssocID="{46CD3947-B1F3-0949-B029-41FA77D28E59}" presName="Name342" presStyleLbl="parChTrans1D3" presStyleIdx="19" presStyleCnt="20"/>
       <dgm:spPr/>
       <dgm:t>
         <a:bodyPr/>
@@ -4315,8 +4261,8 @@
         </a:p>
       </dgm:t>
     </dgm:pt>
-    <dgm:pt modelId="{FEC6B2D8-802B-1844-A936-265620235185}" type="pres">
-      <dgm:prSet presAssocID="{EC873196-73D1-6145-9A7C-CF6644E32663}" presName="text4" presStyleLbl="node1" presStyleIdx="24" presStyleCnt="26">
+    <dgm:pt modelId="{909B112E-738A-624C-BB0C-B1C118978D4E}" type="pres">
+      <dgm:prSet presAssocID="{1259B756-2740-C645-A706-9A848EB92BF0}" presName="text4" presStyleLbl="node1" presStyleIdx="24" presStyleCnt="25">
         <dgm:presLayoutVars>
           <dgm:bulletEnabled val="1"/>
         </dgm:presLayoutVars>
@@ -4330,32 +4276,6 @@
         </a:p>
       </dgm:t>
     </dgm:pt>
-    <dgm:pt modelId="{B0FBEB28-EAAE-254D-AC95-313F230584CC}" type="pres">
-      <dgm:prSet presAssocID="{46CD3947-B1F3-0949-B029-41FA77D28E59}" presName="Name342" presStyleLbl="parChTrans1D3" presStyleIdx="20" presStyleCnt="21"/>
-      <dgm:spPr/>
-      <dgm:t>
-        <a:bodyPr/>
-        <a:lstStyle/>
-        <a:p>
-          <a:endParaRPr lang="fr-FR"/>
-        </a:p>
-      </dgm:t>
-    </dgm:pt>
-    <dgm:pt modelId="{909B112E-738A-624C-BB0C-B1C118978D4E}" type="pres">
-      <dgm:prSet presAssocID="{1259B756-2740-C645-A706-9A848EB92BF0}" presName="text4" presStyleLbl="node1" presStyleIdx="25" presStyleCnt="26">
-        <dgm:presLayoutVars>
-          <dgm:bulletEnabled val="1"/>
-        </dgm:presLayoutVars>
-      </dgm:prSet>
-      <dgm:spPr/>
-      <dgm:t>
-        <a:bodyPr/>
-        <a:lstStyle/>
-        <a:p>
-          <a:endParaRPr lang="fr-FR"/>
-        </a:p>
-      </dgm:t>
-    </dgm:pt>
     <dgm:pt modelId="{91516A45-8085-924C-90A4-2A1FEBA613E2}" type="pres">
       <dgm:prSet presAssocID="{F6BCF359-C743-294A-A0BF-F9DB7B1D3425}" presName="Name345" presStyleLbl="parChTrans1D2" presStyleIdx="3" presStyleCnt="4"/>
       <dgm:spPr/>
@@ -4369,149 +4289,144 @@
     </dgm:pt>
   </dgm:ptLst>
   <dgm:cxnLst>
-    <dgm:cxn modelId="{FF8217FA-ED3F-DA4B-A9E1-3272D31715C9}" type="presOf" srcId="{BE298560-1ED4-044E-BCC9-624CFCA50430}" destId="{67AA6271-9321-714C-BBF3-6A85C86E9CAE}" srcOrd="0" destOrd="0" presId="urn:microsoft.com/office/officeart/2008/layout/RadialCluster"/>
-    <dgm:cxn modelId="{783DC1A8-1B6E-7A40-99FA-4947BEE4D1FC}" type="presOf" srcId="{B5F3FAE6-5BC9-7F49-9C00-6A0031F59A0B}" destId="{E65B84C1-8E05-2545-BE24-4E82CC116293}" srcOrd="0" destOrd="0" presId="urn:microsoft.com/office/officeart/2008/layout/RadialCluster"/>
+    <dgm:cxn modelId="{14C861CC-D6FC-1648-9519-F78E164B753F}" type="presOf" srcId="{B0F2924F-DF07-0A4A-9FAD-3510B830C12D}" destId="{281484F4-74EE-B443-BE3B-A5C2BDB39646}" srcOrd="0" destOrd="0" presId="urn:microsoft.com/office/officeart/2008/layout/RadialCluster"/>
+    <dgm:cxn modelId="{CF995AD6-05A7-CF4D-A2F8-424ADB744FD1}" type="presOf" srcId="{217AD2AD-E3C8-8C42-B099-00C581A67D92}" destId="{EBFDA20E-5E4D-3C4A-A990-B449272144AE}" srcOrd="0" destOrd="0" presId="urn:microsoft.com/office/officeart/2008/layout/RadialCluster"/>
+    <dgm:cxn modelId="{62348A9D-7BAE-8249-8BF8-2E7C5CCAD5AF}" type="presOf" srcId="{EED88F71-74FD-664B-B254-6E8F8FA5A9D9}" destId="{29AC7B4A-D4D2-9F4C-A5AE-A809AAFE2F22}" srcOrd="0" destOrd="0" presId="urn:microsoft.com/office/officeart/2008/layout/RadialCluster"/>
+    <dgm:cxn modelId="{968ECB95-DF83-BA49-B6F4-94E8A366F00F}" srcId="{65FB35F1-4A37-3940-B876-B0C7B3B3426D}" destId="{B1CB44E6-4694-CD44-B31B-6E091D957184}" srcOrd="2" destOrd="0" parTransId="{83AFC531-C598-5F47-A578-AA0C17C9E23F}" sibTransId="{AA98CFF3-8F54-2A4C-9E1F-BF5BDA95F084}"/>
+    <dgm:cxn modelId="{E329F4F4-548F-7C4F-BCB8-B94DFB2A405D}" srcId="{15D83530-6606-BA41-90FF-A992DF4A00AE}" destId="{EC873196-73D1-6145-9A7C-CF6644E32663}" srcOrd="2" destOrd="0" parTransId="{372C3F6C-27D6-BD41-8D48-21B1CCF16F59}" sibTransId="{CCA2FB45-72BE-4E41-A2A4-1B874E93EF7F}"/>
+    <dgm:cxn modelId="{6FE7987E-F2B1-8046-9BDD-F5C69995199E}" type="presOf" srcId="{AC31CB8D-1822-9F43-B825-37EA7F89E90A}" destId="{C3419D9E-F830-BC45-A246-9E99BA48EAB0}" srcOrd="0" destOrd="0" presId="urn:microsoft.com/office/officeart/2008/layout/RadialCluster"/>
+    <dgm:cxn modelId="{B847EEED-D577-B24F-91AE-EE6C5810B0B7}" type="presOf" srcId="{B1CB44E6-4694-CD44-B31B-6E091D957184}" destId="{13A881D6-7F6C-124C-B188-7952D18C84AF}" srcOrd="0" destOrd="0" presId="urn:microsoft.com/office/officeart/2008/layout/RadialCluster"/>
+    <dgm:cxn modelId="{E98F9A60-C50F-4140-A64C-BFF47EFEC2F2}" type="presOf" srcId="{372C3F6C-27D6-BD41-8D48-21B1CCF16F59}" destId="{7A5BA3FC-8812-B44A-9AD4-1A26C37460DE}" srcOrd="0" destOrd="0" presId="urn:microsoft.com/office/officeart/2008/layout/RadialCluster"/>
+    <dgm:cxn modelId="{6751DC39-3937-0F45-8435-73D1B99FD9A2}" srcId="{4E9157CD-DF5D-8142-AF05-D682AAB2428D}" destId="{68EE4AA6-B8E5-9143-8C7F-911F03974AE2}" srcOrd="1" destOrd="0" parTransId="{0E3EB8BC-20B0-DD4F-A33C-35CF1236714F}" sibTransId="{C38DC33D-133B-2547-9D9B-99B536D14A05}"/>
+    <dgm:cxn modelId="{44186ABA-8AAE-9A48-A87D-ED8E7B57A2AA}" srcId="{EED88F71-74FD-664B-B254-6E8F8FA5A9D9}" destId="{E9CB5589-9837-3142-B412-F250BB3E28D6}" srcOrd="3" destOrd="0" parTransId="{3D22A09E-7A2A-ED4B-8F9D-1E4D9CFF3F19}" sibTransId="{E40767BB-6F41-7F4B-A41A-6CD38F48ECA4}"/>
+    <dgm:cxn modelId="{739D58C1-444C-2A4E-86CC-15E9D8D367FE}" type="presOf" srcId="{549F9B56-317B-5C42-BA76-2F4632AC7E11}" destId="{E76B673B-51BC-6642-9BF6-389CE68B538B}" srcOrd="0" destOrd="0" presId="urn:microsoft.com/office/officeart/2008/layout/RadialCluster"/>
+    <dgm:cxn modelId="{1C5B1E05-9124-5641-95BC-13C42BE00E2C}" type="presOf" srcId="{F016D5AF-4AB2-584C-93C0-8657A5615B74}" destId="{A58A9C11-2AF4-8648-88F8-4C7877AE6926}" srcOrd="0" destOrd="0" presId="urn:microsoft.com/office/officeart/2008/layout/RadialCluster"/>
+    <dgm:cxn modelId="{0EA4A3DD-88D2-294E-A1A7-6AA8B61B47AE}" srcId="{4E9157CD-DF5D-8142-AF05-D682AAB2428D}" destId="{1C7B58D5-F598-234C-8992-E102F3858ED5}" srcOrd="2" destOrd="0" parTransId="{DD023AAF-1A33-8744-A069-76B522487F55}" sibTransId="{AA878B78-73EE-B743-A91E-F94A2AFFF665}"/>
+    <dgm:cxn modelId="{4FDA5E85-A2E7-E747-BC3C-42BE762D30F2}" type="presOf" srcId="{FF1D55F5-BB18-D04D-9078-B8CEE121D164}" destId="{0F7FCC23-81FB-9F4D-8EE0-ED3AD859FB84}" srcOrd="0" destOrd="0" presId="urn:microsoft.com/office/officeart/2008/layout/RadialCluster"/>
+    <dgm:cxn modelId="{7B88A698-560C-864C-8C81-BFF5851D5FBF}" type="presOf" srcId="{46CD3947-B1F3-0949-B029-41FA77D28E59}" destId="{B0FBEB28-EAAE-254D-AC95-313F230584CC}" srcOrd="0" destOrd="0" presId="urn:microsoft.com/office/officeart/2008/layout/RadialCluster"/>
+    <dgm:cxn modelId="{5B3ED799-3D7C-784D-80A1-DF7EE87BFDF9}" srcId="{B0F2924F-DF07-0A4A-9FAD-3510B830C12D}" destId="{2A69E71A-6425-E845-91FB-60CD1E51268C}" srcOrd="0" destOrd="0" parTransId="{0E5CF2F7-63BD-D745-AB9C-F77B09651675}" sibTransId="{F59FB902-CFAB-274C-8C30-70992E55A27A}"/>
+    <dgm:cxn modelId="{AB2FADD9-3AF7-434F-A9AE-6A6E990FD77E}" type="presOf" srcId="{7C6AA783-B00C-F045-BCD1-A0D14C5B9E08}" destId="{BF65DFAD-BC53-EC41-BBBD-121C996D9C7D}" srcOrd="0" destOrd="0" presId="urn:microsoft.com/office/officeart/2008/layout/RadialCluster"/>
+    <dgm:cxn modelId="{63F1275B-3C16-744D-A14C-70F2128BA7C3}" srcId="{65FB35F1-4A37-3940-B876-B0C7B3B3426D}" destId="{EED88F71-74FD-664B-B254-6E8F8FA5A9D9}" srcOrd="0" destOrd="0" parTransId="{217AD2AD-E3C8-8C42-B099-00C581A67D92}" sibTransId="{83B8E094-2B7E-314E-97D3-48C1F61D1190}"/>
+    <dgm:cxn modelId="{367E8419-4996-C746-AF9A-39C03579CBDF}" type="presOf" srcId="{F70B16BF-3FF1-C543-B4EE-014F11D34DAC}" destId="{C195FB36-5191-874A-9751-DBF66D0D2CDE}" srcOrd="0" destOrd="0" presId="urn:microsoft.com/office/officeart/2008/layout/RadialCluster"/>
+    <dgm:cxn modelId="{A9084368-B794-C543-ADB6-24B3ADA70866}" srcId="{6FE7F5BF-870D-3C44-8B46-5BF5CCB20552}" destId="{37AC49FB-BF8A-BD46-9089-BE65DD6A07D1}" srcOrd="0" destOrd="0" parTransId="{BBDC9342-7903-074A-AD1F-FF59BB49386E}" sibTransId="{EBEE1882-DC9A-2C43-9041-69F2CBDBB097}"/>
+    <dgm:cxn modelId="{B0B987DA-BE08-E14E-BB27-F28AA1217202}" type="presOf" srcId="{0452952E-49FF-3D4A-BF4C-DBB159AF3105}" destId="{1B801271-3A1E-614D-9132-3CA19ACBCFFB}" srcOrd="0" destOrd="0" presId="urn:microsoft.com/office/officeart/2008/layout/RadialCluster"/>
+    <dgm:cxn modelId="{5B8D5C30-6F49-2E43-A87D-EF007D06455B}" srcId="{E1C125F3-7C17-E447-A2D9-668664CEA9BD}" destId="{A5ECCB88-C4B4-CB40-8A87-F3675DAFC6D6}" srcOrd="1" destOrd="0" parTransId="{DE04E41B-3B79-8149-BCC0-F9CF44B36E5B}" sibTransId="{F5E8070D-40D0-2E49-A348-D520FE368E55}"/>
+    <dgm:cxn modelId="{47B25053-0015-FB43-9A46-9AFF0D27024A}" type="presOf" srcId="{9B289075-6692-1148-A923-3921E046C4F8}" destId="{0D555954-6DDE-574D-B78C-606FCB884D75}" srcOrd="0" destOrd="0" presId="urn:microsoft.com/office/officeart/2008/layout/RadialCluster"/>
+    <dgm:cxn modelId="{4BBF6982-182B-5D42-9FE4-DE1E64BE4D1C}" srcId="{15D83530-6606-BA41-90FF-A992DF4A00AE}" destId="{7C6AA783-B00C-F045-BCD1-A0D14C5B9E08}" srcOrd="0" destOrd="0" parTransId="{549F9B56-317B-5C42-BA76-2F4632AC7E11}" sibTransId="{AD751D51-328C-C34D-AFB4-8326E64B97D4}"/>
+    <dgm:cxn modelId="{364467A5-84DB-7D4C-9470-F07BCD3BE4FA}" type="presOf" srcId="{BE298560-1ED4-044E-BCC9-624CFCA50430}" destId="{67AA6271-9321-714C-BBF3-6A85C86E9CAE}" srcOrd="0" destOrd="0" presId="urn:microsoft.com/office/officeart/2008/layout/RadialCluster"/>
+    <dgm:cxn modelId="{CE29DB3C-08FA-D649-AA14-5FFA7C8F1BF3}" type="presOf" srcId="{3D22A09E-7A2A-ED4B-8F9D-1E4D9CFF3F19}" destId="{C53897C0-5251-B648-BF1B-AB538AA5D15A}" srcOrd="0" destOrd="0" presId="urn:microsoft.com/office/officeart/2008/layout/RadialCluster"/>
+    <dgm:cxn modelId="{99BAE4D2-C469-2D41-B769-725732E353EA}" type="presOf" srcId="{B5F3FAE6-5BC9-7F49-9C00-6A0031F59A0B}" destId="{E65B84C1-8E05-2545-BE24-4E82CC116293}" srcOrd="0" destOrd="0" presId="urn:microsoft.com/office/officeart/2008/layout/RadialCluster"/>
+    <dgm:cxn modelId="{67FF2248-D12B-0B49-BDB8-F1EA49CC13E9}" type="presOf" srcId="{E9CB5589-9837-3142-B412-F250BB3E28D6}" destId="{B92D5806-378C-234A-8431-3BA5C21BE333}" srcOrd="0" destOrd="0" presId="urn:microsoft.com/office/officeart/2008/layout/RadialCluster"/>
+    <dgm:cxn modelId="{5B8DB0C1-17E3-7842-978A-8ED17A6A099E}" type="presOf" srcId="{0E5CF2F7-63BD-D745-AB9C-F77B09651675}" destId="{F4106821-E56C-8C41-BB3A-B324ACBD6466}" srcOrd="0" destOrd="0" presId="urn:microsoft.com/office/officeart/2008/layout/RadialCluster"/>
+    <dgm:cxn modelId="{E2887FD4-B0D4-2246-B46B-FFE7F137B212}" type="presOf" srcId="{259C2539-3D42-9A4E-9165-F6047B73D60B}" destId="{0B4A23BA-00C2-9C4F-90E9-50C012457C10}" srcOrd="0" destOrd="0" presId="urn:microsoft.com/office/officeart/2008/layout/RadialCluster"/>
+    <dgm:cxn modelId="{D37470FB-CC6D-534C-AB73-06109BA2A29A}" type="presOf" srcId="{0BADF1A5-E403-054F-9483-D56BDD466BB1}" destId="{52D7C4CE-3966-FE46-A372-2B2E0304B3A1}" srcOrd="0" destOrd="0" presId="urn:microsoft.com/office/officeart/2008/layout/RadialCluster"/>
+    <dgm:cxn modelId="{7DBC2683-A316-D440-B0B8-B775E0D3812F}" type="presOf" srcId="{7E91D23C-98A9-244C-A062-EFB3EDA1CE62}" destId="{381DC7E8-F6B0-C845-ABD7-23F00FEE42F3}" srcOrd="0" destOrd="0" presId="urn:microsoft.com/office/officeart/2008/layout/RadialCluster"/>
+    <dgm:cxn modelId="{1BF9E63A-945C-CD4C-AE64-18791F946D95}" type="presOf" srcId="{DF455BD8-8D05-AE47-830A-7F630434AF91}" destId="{23705FCD-2C80-0446-A0CC-A4A25B6CA8E2}" srcOrd="0" destOrd="2" presId="urn:microsoft.com/office/officeart/2008/layout/RadialCluster"/>
+    <dgm:cxn modelId="{02179147-9A73-6D4D-878B-A0509AF94A60}" srcId="{B1CB44E6-4694-CD44-B31B-6E091D957184}" destId="{B00F822B-38E7-ED4B-9ADD-6F98C5780ACA}" srcOrd="0" destOrd="0" parTransId="{CC970EA5-A869-2C4A-A820-FDC883C189CE}" sibTransId="{38635AA2-A9A6-F14F-9B7A-FF3C095F41AE}"/>
+    <dgm:cxn modelId="{D90D270E-5597-C04F-9676-8C4A084483BA}" type="presOf" srcId="{2A69E71A-6425-E845-91FB-60CD1E51268C}" destId="{9BEBB63A-6F5D-5347-BBD6-4FE108E2B1AF}" srcOrd="0" destOrd="0" presId="urn:microsoft.com/office/officeart/2008/layout/RadialCluster"/>
+    <dgm:cxn modelId="{17FAA3CF-6490-FA41-808D-5A624169AC67}" type="presOf" srcId="{0B842CD3-ED3F-9B4E-BFD9-DDF37591A0A3}" destId="{AA372561-4A8F-DF4D-942B-B703F5BA0CE7}" srcOrd="0" destOrd="0" presId="urn:microsoft.com/office/officeart/2008/layout/RadialCluster"/>
+    <dgm:cxn modelId="{27A1E550-FE7B-9A4C-A032-961F0C10A2D9}" srcId="{65FB35F1-4A37-3940-B876-B0C7B3B3426D}" destId="{15D83530-6606-BA41-90FF-A992DF4A00AE}" srcOrd="3" destOrd="0" parTransId="{F6BCF359-C743-294A-A0BF-F9DB7B1D3425}" sibTransId="{615A71C6-56C6-7048-A9D3-CDC1BF9C0F84}"/>
+    <dgm:cxn modelId="{FF777DD0-09C0-E14A-B7E6-06A335230AAE}" srcId="{B1CB44E6-4694-CD44-B31B-6E091D957184}" destId="{6FE7F5BF-870D-3C44-8B46-5BF5CCB20552}" srcOrd="4" destOrd="0" parTransId="{03D66F6E-22CE-EC4F-8A62-4F0B8C95E574}" sibTransId="{72089D58-E58A-5D41-8FA2-6284547541BE}"/>
+    <dgm:cxn modelId="{AEF4CDE7-E6CD-3448-9F06-99F4BB910867}" type="presOf" srcId="{E1C125F3-7C17-E447-A2D9-668664CEA9BD}" destId="{5ED26D74-A5FE-3145-9BE2-645EB2FCB5A6}" srcOrd="0" destOrd="0" presId="urn:microsoft.com/office/officeart/2008/layout/RadialCluster"/>
+    <dgm:cxn modelId="{61116AD7-A71E-4B48-BD04-F0A9E60D81BD}" type="presOf" srcId="{37E337EE-52BF-7442-81B7-B578943BCFEB}" destId="{E0A47974-5009-024F-8AA7-0B388A35C970}" srcOrd="0" destOrd="0" presId="urn:microsoft.com/office/officeart/2008/layout/RadialCluster"/>
+    <dgm:cxn modelId="{175219B7-0564-664F-B477-69B8790D2CE1}" type="presOf" srcId="{EC873196-73D1-6145-9A7C-CF6644E32663}" destId="{FEC6B2D8-802B-1844-A936-265620235185}" srcOrd="0" destOrd="0" presId="urn:microsoft.com/office/officeart/2008/layout/RadialCluster"/>
+    <dgm:cxn modelId="{D166AA53-ED66-8B4F-9AE6-8B0634AE4FD0}" srcId="{4E9157CD-DF5D-8142-AF05-D682AAB2428D}" destId="{65FB35F1-4A37-3940-B876-B0C7B3B3426D}" srcOrd="0" destOrd="0" parTransId="{65EB7010-4246-0140-8037-2CB504CBEC18}" sibTransId="{B45A2F3F-C9C7-CF46-9350-B9AA9A7DF66C}"/>
+    <dgm:cxn modelId="{1463EB31-E327-B143-95FC-E3D45E0DCF06}" type="presOf" srcId="{1259B756-2740-C645-A706-9A848EB92BF0}" destId="{909B112E-738A-624C-BB0C-B1C118978D4E}" srcOrd="0" destOrd="0" presId="urn:microsoft.com/office/officeart/2008/layout/RadialCluster"/>
+    <dgm:cxn modelId="{6BE7660A-2FF6-7F47-B469-225486D16AF3}" type="presOf" srcId="{AEFB2342-4281-F749-AC62-BBAE512A44F4}" destId="{D7C3266A-64D2-C04A-ACF4-E380BE626FEC}" srcOrd="0" destOrd="0" presId="urn:microsoft.com/office/officeart/2008/layout/RadialCluster"/>
+    <dgm:cxn modelId="{C50E66E6-9972-BC4B-B775-CA0D05CBF26A}" srcId="{EED88F71-74FD-664B-B254-6E8F8FA5A9D9}" destId="{0452952E-49FF-3D4A-BF4C-DBB159AF3105}" srcOrd="2" destOrd="0" parTransId="{F016D5AF-4AB2-584C-93C0-8657A5615B74}" sibTransId="{6666CA3F-98F1-2247-A21F-3CE014A6CE75}"/>
+    <dgm:cxn modelId="{AD1BB2D7-8241-844D-8CEC-0B34990A05CF}" srcId="{B0F2924F-DF07-0A4A-9FAD-3510B830C12D}" destId="{263F5EA5-A02A-5A46-94A2-C1CC600CD10D}" srcOrd="3" destOrd="0" parTransId="{7E91D23C-98A9-244C-A062-EFB3EDA1CE62}" sibTransId="{DDC968FF-2A44-3042-8732-26218774614E}"/>
+    <dgm:cxn modelId="{A96D0AE0-C03A-054E-A58E-5E0E799FD26F}" type="presOf" srcId="{BF09FABC-1597-A047-84D2-029736CC000D}" destId="{38BFA9C4-FC9A-9A4E-B717-7D7E04F789C1}" srcOrd="0" destOrd="0" presId="urn:microsoft.com/office/officeart/2008/layout/RadialCluster"/>
+    <dgm:cxn modelId="{98C005E7-58E4-DB4B-B02F-B552519603E2}" type="presOf" srcId="{F6BCF359-C743-294A-A0BF-F9DB7B1D3425}" destId="{91516A45-8085-924C-90A4-2A1FEBA613E2}" srcOrd="0" destOrd="0" presId="urn:microsoft.com/office/officeart/2008/layout/RadialCluster"/>
+    <dgm:cxn modelId="{DA82B75B-8B65-3E4E-AD61-42AE0B5BBBE3}" type="presOf" srcId="{83AFC531-C598-5F47-A578-AA0C17C9E23F}" destId="{DB1EE0C8-7599-D843-9207-3626DE9A7DFE}" srcOrd="0" destOrd="0" presId="urn:microsoft.com/office/officeart/2008/layout/RadialCluster"/>
+    <dgm:cxn modelId="{FC1F4D54-4B0D-644F-B3E6-BA5120D606B3}" srcId="{B0F2924F-DF07-0A4A-9FAD-3510B830C12D}" destId="{BF09FABC-1597-A047-84D2-029736CC000D}" srcOrd="2" destOrd="0" parTransId="{A123AC5D-7EF2-2B4A-8513-D0D640D3AABA}" sibTransId="{10612DB8-1DBC-6A47-9551-517C49573719}"/>
+    <dgm:cxn modelId="{EA0AB1C4-7163-474F-921B-29FD09908DE7}" srcId="{15D83530-6606-BA41-90FF-A992DF4A00AE}" destId="{AEFB2342-4281-F749-AC62-BBAE512A44F4}" srcOrd="1" destOrd="0" parTransId="{9B289075-6692-1148-A923-3921E046C4F8}" sibTransId="{6D4F044F-19F5-B840-B5EE-2110B3BF7F5E}"/>
+    <dgm:cxn modelId="{93E39129-6C17-B446-B0AA-3C7103072EFC}" srcId="{6FE7F5BF-870D-3C44-8B46-5BF5CCB20552}" destId="{DF455BD8-8D05-AE47-830A-7F630434AF91}" srcOrd="1" destOrd="0" parTransId="{B1575492-2CC1-FB46-956F-270A64FBBB14}" sibTransId="{E8B785ED-6784-4E44-B27B-6B6D641AB11E}"/>
+    <dgm:cxn modelId="{EFCC5016-C5A2-3247-A9FE-1839EA1CD54E}" srcId="{B1CB44E6-4694-CD44-B31B-6E091D957184}" destId="{964C3F8D-6898-3C45-81FE-2E5E88A03198}" srcOrd="3" destOrd="0" parTransId="{BE298560-1ED4-044E-BCC9-624CFCA50430}" sibTransId="{43D0CC4F-EA81-0A4B-A16B-A0511322C853}"/>
+    <dgm:cxn modelId="{CDF67143-8F06-E447-87F3-D532ED9448AB}" type="presOf" srcId="{4E9157CD-DF5D-8142-AF05-D682AAB2428D}" destId="{E30466B9-1A7C-8044-8ABE-C021DEB882F1}" srcOrd="0" destOrd="0" presId="urn:microsoft.com/office/officeart/2008/layout/RadialCluster"/>
+    <dgm:cxn modelId="{FB5C3C29-7C17-F447-AC46-C8895FA8B97A}" type="presOf" srcId="{03D66F6E-22CE-EC4F-8A62-4F0B8C95E574}" destId="{213E1D26-DB9A-7B40-B2C6-488170EBC5C9}" srcOrd="0" destOrd="0" presId="urn:microsoft.com/office/officeart/2008/layout/RadialCluster"/>
+    <dgm:cxn modelId="{09D64959-DF98-4241-82B6-F8A79522B6AB}" type="presOf" srcId="{7BCEF58E-BF45-8240-B0E8-096F8735D486}" destId="{79DF6486-399E-0043-A112-B394D22C13EE}" srcOrd="0" destOrd="0" presId="urn:microsoft.com/office/officeart/2008/layout/RadialCluster"/>
+    <dgm:cxn modelId="{BADAA383-90A9-DF49-8C98-2E7B6B13EE03}" type="presOf" srcId="{A123AC5D-7EF2-2B4A-8513-D0D640D3AABA}" destId="{DE704EA5-B9F0-CF4F-AE9F-282F718F5A0C}" srcOrd="0" destOrd="0" presId="urn:microsoft.com/office/officeart/2008/layout/RadialCluster"/>
+    <dgm:cxn modelId="{DAF02E85-4D0F-FD4C-AE65-92475CCC6621}" srcId="{EED88F71-74FD-664B-B254-6E8F8FA5A9D9}" destId="{1603B568-FB99-9147-A815-9F93D89F7666}" srcOrd="4" destOrd="0" parTransId="{0B842CD3-ED3F-9B4E-BFD9-DDF37591A0A3}" sibTransId="{B92894BE-DE53-C24E-A5A6-F8E68797A37F}"/>
+    <dgm:cxn modelId="{5D1FF77E-F404-E84F-8306-3A778A09DFD0}" srcId="{B0F2924F-DF07-0A4A-9FAD-3510B830C12D}" destId="{AA513355-6C07-9948-9A4D-11F2EBFD2414}" srcOrd="5" destOrd="0" parTransId="{0BADF1A5-E403-054F-9483-D56BDD466BB1}" sibTransId="{071A71B4-01F1-5340-A463-810DCEFE4932}"/>
+    <dgm:cxn modelId="{3AA8CED5-5876-A84C-979C-4ED8BDB05094}" type="presOf" srcId="{9D141629-5879-E64E-99D3-9F663F678FFB}" destId="{8E3BF993-E60F-974E-B933-694FD5CD8195}" srcOrd="0" destOrd="0" presId="urn:microsoft.com/office/officeart/2008/layout/RadialCluster"/>
+    <dgm:cxn modelId="{C0FA56C6-4A3F-2E48-AF06-6E4C38D20174}" type="presOf" srcId="{BE082F99-628E-F44B-8F48-BC1E2189EA68}" destId="{F2AE0BC5-61DC-5545-94E7-C60AC40304FF}" srcOrd="0" destOrd="0" presId="urn:microsoft.com/office/officeart/2008/layout/RadialCluster"/>
+    <dgm:cxn modelId="{2BE8268F-836C-9A4E-A17B-66379264A30F}" srcId="{EED88F71-74FD-664B-B254-6E8F8FA5A9D9}" destId="{B5F3FAE6-5BC9-7F49-9C00-6A0031F59A0B}" srcOrd="1" destOrd="0" parTransId="{7BCEF58E-BF45-8240-B0E8-096F8735D486}" sibTransId="{BDEC314B-8E9A-944F-AD6F-590BFF89940C}"/>
+    <dgm:cxn modelId="{79AF9BB2-73EC-9240-BF13-CD8A3CFA7649}" type="presOf" srcId="{37AC49FB-BF8A-BD46-9089-BE65DD6A07D1}" destId="{23705FCD-2C80-0446-A0CC-A4A25B6CA8E2}" srcOrd="0" destOrd="1" presId="urn:microsoft.com/office/officeart/2008/layout/RadialCluster"/>
+    <dgm:cxn modelId="{7523140F-FBD9-3040-B749-65FC0116B89D}" type="presOf" srcId="{964C3F8D-6898-3C45-81FE-2E5E88A03198}" destId="{F63ADD98-F8A4-A146-9E6D-14863FA0DCA6}" srcOrd="0" destOrd="0" presId="urn:microsoft.com/office/officeart/2008/layout/RadialCluster"/>
+    <dgm:cxn modelId="{59094967-A5B6-3D49-966F-497357F0A04B}" type="presOf" srcId="{AA513355-6C07-9948-9A4D-11F2EBFD2414}" destId="{B4686A9C-C8FE-6149-B604-D43A03A58AE3}" srcOrd="0" destOrd="0" presId="urn:microsoft.com/office/officeart/2008/layout/RadialCluster"/>
+    <dgm:cxn modelId="{78ACC9B6-038A-4D4C-8DEC-D1637CCAFC79}" type="presOf" srcId="{ED7348D7-D8DC-1D4B-B86A-A87A88AAFC08}" destId="{BD9D7C6C-B204-FF47-A551-8F82765F6952}" srcOrd="0" destOrd="0" presId="urn:microsoft.com/office/officeart/2008/layout/RadialCluster"/>
+    <dgm:cxn modelId="{FC30D646-31E7-324E-9F40-B56E5AA57A36}" srcId="{65FB35F1-4A37-3940-B876-B0C7B3B3426D}" destId="{B0F2924F-DF07-0A4A-9FAD-3510B830C12D}" srcOrd="1" destOrd="0" parTransId="{FF1D55F5-BB18-D04D-9078-B8CEE121D164}" sibTransId="{72C309DA-8A96-F146-B488-36495A13125C}"/>
+    <dgm:cxn modelId="{F3A3991B-0FD1-5448-A5C3-4C26AB6C85DC}" type="presOf" srcId="{B9AC00FE-27E1-CD4B-A834-0487A770B456}" destId="{409443ED-7528-714B-A4E7-9B3409E5214F}" srcOrd="0" destOrd="0" presId="urn:microsoft.com/office/officeart/2008/layout/RadialCluster"/>
+    <dgm:cxn modelId="{CD0E5588-6C14-9A4E-9465-8C6A734EFC2E}" srcId="{B0F2924F-DF07-0A4A-9FAD-3510B830C12D}" destId="{B9AC00FE-27E1-CD4B-A834-0487A770B456}" srcOrd="1" destOrd="0" parTransId="{AC31CB8D-1822-9F43-B825-37EA7F89E90A}" sibTransId="{22CA1BCE-8957-914D-AF8B-F6757F9AB8EB}"/>
+    <dgm:cxn modelId="{398800E0-3858-0F4A-8022-AB33FDE09F6B}" srcId="{E1C125F3-7C17-E447-A2D9-668664CEA9BD}" destId="{C1046814-8D88-A04B-B093-7C16AA7BC882}" srcOrd="0" destOrd="0" parTransId="{6C48F312-7C58-D743-B964-DCA3E29DC8D8}" sibTransId="{2EC7D336-0084-884B-8C69-E96F93E88346}"/>
+    <dgm:cxn modelId="{5AE93721-3F61-1447-A822-5E2C8BF61802}" type="presOf" srcId="{1603B568-FB99-9147-A815-9F93D89F7666}" destId="{A3DCEB4B-96D7-AB4D-BBDD-9F4E4996F81C}" srcOrd="0" destOrd="0" presId="urn:microsoft.com/office/officeart/2008/layout/RadialCluster"/>
+    <dgm:cxn modelId="{0D1685A8-065C-EE4B-B0CF-887CC0A465F2}" type="presOf" srcId="{C1046814-8D88-A04B-B093-7C16AA7BC882}" destId="{5ED26D74-A5FE-3145-9BE2-645EB2FCB5A6}" srcOrd="0" destOrd="1" presId="urn:microsoft.com/office/officeart/2008/layout/RadialCluster"/>
+    <dgm:cxn modelId="{E7CBEC57-18E8-7044-B195-B33730DA0220}" type="presOf" srcId="{15D83530-6606-BA41-90FF-A992DF4A00AE}" destId="{C08176BA-CA00-7B40-9E26-655403BC7C53}" srcOrd="0" destOrd="0" presId="urn:microsoft.com/office/officeart/2008/layout/RadialCluster"/>
+    <dgm:cxn modelId="{B3C317CB-1EB3-EB4E-8FB5-914E1D48E0E5}" srcId="{B1CB44E6-4694-CD44-B31B-6E091D957184}" destId="{E1C125F3-7C17-E447-A2D9-668664CEA9BD}" srcOrd="2" destOrd="0" parTransId="{F70B16BF-3FF1-C543-B4EE-014F11D34DAC}" sibTransId="{5D9AB461-D096-D749-A944-D2E34A673354}"/>
+    <dgm:cxn modelId="{959E5422-9D63-C643-81A0-0C78E226F35D}" type="presOf" srcId="{A5ECCB88-C4B4-CB40-8A87-F3675DAFC6D6}" destId="{5ED26D74-A5FE-3145-9BE2-645EB2FCB5A6}" srcOrd="0" destOrd="2" presId="urn:microsoft.com/office/officeart/2008/layout/RadialCluster"/>
+    <dgm:cxn modelId="{5FCAAC70-62BE-FA41-ACD4-A9132F09F39E}" srcId="{B0F2924F-DF07-0A4A-9FAD-3510B830C12D}" destId="{9D141629-5879-E64E-99D3-9F663F678FFB}" srcOrd="4" destOrd="0" parTransId="{BE082F99-628E-F44B-8F48-BC1E2189EA68}" sibTransId="{4DF44233-295B-364D-8290-3DE9C1001B46}"/>
+    <dgm:cxn modelId="{94F5FBA6-085A-324A-842F-09BEFA8AF9B2}" type="presOf" srcId="{6FE7F5BF-870D-3C44-8B46-5BF5CCB20552}" destId="{23705FCD-2C80-0446-A0CC-A4A25B6CA8E2}" srcOrd="0" destOrd="0" presId="urn:microsoft.com/office/officeart/2008/layout/RadialCluster"/>
+    <dgm:cxn modelId="{B7BAADF6-88F4-BA45-AEA7-F317FE39D9A5}" type="presOf" srcId="{65FB35F1-4A37-3940-B876-B0C7B3B3426D}" destId="{980F89B0-9C3A-4849-961F-1AA6103CDC16}" srcOrd="0" destOrd="0" presId="urn:microsoft.com/office/officeart/2008/layout/RadialCluster"/>
+    <dgm:cxn modelId="{528F3993-1A48-8141-B872-B6CDA749ACDA}" type="presOf" srcId="{263F5EA5-A02A-5A46-94A2-C1CC600CD10D}" destId="{630FD3C2-E8F2-4F4D-80B4-0A6BD9FC0B8D}" srcOrd="0" destOrd="0" presId="urn:microsoft.com/office/officeart/2008/layout/RadialCluster"/>
+    <dgm:cxn modelId="{C2EBCD5D-038F-0B47-9315-C0F532ED2E23}" type="presOf" srcId="{B00F822B-38E7-ED4B-9ADD-6F98C5780ACA}" destId="{312A99FF-604B-A444-89F8-0095B2581DE2}" srcOrd="0" destOrd="0" presId="urn:microsoft.com/office/officeart/2008/layout/RadialCluster"/>
+    <dgm:cxn modelId="{5E158019-42F0-9847-ADEF-3A56C9DBD6FF}" type="presOf" srcId="{EF666D49-8F41-AC47-95D6-A31535256A11}" destId="{AC87242A-75D5-044D-8ECF-DA1FD16F719F}" srcOrd="0" destOrd="0" presId="urn:microsoft.com/office/officeart/2008/layout/RadialCluster"/>
+    <dgm:cxn modelId="{94BA00EC-08B3-9A45-A6DD-204142A40457}" type="presOf" srcId="{CC970EA5-A869-2C4A-A820-FDC883C189CE}" destId="{27817E4C-1E55-4442-8F96-DEE026459BFB}" srcOrd="0" destOrd="0" presId="urn:microsoft.com/office/officeart/2008/layout/RadialCluster"/>
+    <dgm:cxn modelId="{82C44F3F-6DFB-694C-ABC2-1950B92D8363}" srcId="{B1CB44E6-4694-CD44-B31B-6E091D957184}" destId="{EF666D49-8F41-AC47-95D6-A31535256A11}" srcOrd="1" destOrd="0" parTransId="{ED7348D7-D8DC-1D4B-B86A-A87A88AAFC08}" sibTransId="{BCF666C8-D212-8543-BD83-E9A1B78E9C22}"/>
+    <dgm:cxn modelId="{D23ACC76-A884-EE44-9AEB-1847D76220C4}" srcId="{15D83530-6606-BA41-90FF-A992DF4A00AE}" destId="{1259B756-2740-C645-A706-9A848EB92BF0}" srcOrd="3" destOrd="0" parTransId="{46CD3947-B1F3-0949-B029-41FA77D28E59}" sibTransId="{04EAC0CC-9FC6-6C40-9A14-A953AF0475B5}"/>
     <dgm:cxn modelId="{0902FF1A-9F5B-F94B-A4FE-F7986E20AB90}" srcId="{EED88F71-74FD-664B-B254-6E8F8FA5A9D9}" destId="{37E337EE-52BF-7442-81B7-B578943BCFEB}" srcOrd="0" destOrd="0" parTransId="{259C2539-3D42-9A4E-9165-F6047B73D60B}" sibTransId="{C5BA4D24-E968-D745-8156-F26D73D457F2}"/>
-    <dgm:cxn modelId="{E178F5B1-2F81-B240-A49A-B3A9DA3DC1CB}" type="presOf" srcId="{ED7348D7-D8DC-1D4B-B86A-A87A88AAFC08}" destId="{BD9D7C6C-B204-FF47-A551-8F82765F6952}" srcOrd="0" destOrd="0" presId="urn:microsoft.com/office/officeart/2008/layout/RadialCluster"/>
-    <dgm:cxn modelId="{F323AF97-9E04-DA46-83D4-BD71F3EF8E83}" type="presOf" srcId="{BE082F99-628E-F44B-8F48-BC1E2189EA68}" destId="{F2AE0BC5-61DC-5545-94E7-C60AC40304FF}" srcOrd="0" destOrd="0" presId="urn:microsoft.com/office/officeart/2008/layout/RadialCluster"/>
-    <dgm:cxn modelId="{8F96CC3C-550A-5540-AE4B-5294A2AF5EDB}" type="presOf" srcId="{B00F822B-38E7-ED4B-9ADD-6F98C5780ACA}" destId="{312A99FF-604B-A444-89F8-0095B2581DE2}" srcOrd="0" destOrd="0" presId="urn:microsoft.com/office/officeart/2008/layout/RadialCluster"/>
-    <dgm:cxn modelId="{6045CDAC-DCD8-D84C-B4AD-4BD028EF42FA}" type="presOf" srcId="{9D141629-5879-E64E-99D3-9F663F678FFB}" destId="{8E3BF993-E60F-974E-B933-694FD5CD8195}" srcOrd="0" destOrd="0" presId="urn:microsoft.com/office/officeart/2008/layout/RadialCluster"/>
-    <dgm:cxn modelId="{5FCAAC70-62BE-FA41-ACD4-A9132F09F39E}" srcId="{B0F2924F-DF07-0A4A-9FAD-3510B830C12D}" destId="{9D141629-5879-E64E-99D3-9F663F678FFB}" srcOrd="4" destOrd="0" parTransId="{BE082F99-628E-F44B-8F48-BC1E2189EA68}" sibTransId="{4DF44233-295B-364D-8290-3DE9C1001B46}"/>
-    <dgm:cxn modelId="{27A1E550-FE7B-9A4C-A032-961F0C10A2D9}" srcId="{65FB35F1-4A37-3940-B876-B0C7B3B3426D}" destId="{15D83530-6606-BA41-90FF-A992DF4A00AE}" srcOrd="3" destOrd="0" parTransId="{F6BCF359-C743-294A-A0BF-F9DB7B1D3425}" sibTransId="{615A71C6-56C6-7048-A9D3-CDC1BF9C0F84}"/>
-    <dgm:cxn modelId="{AD1BB2D7-8241-844D-8CEC-0B34990A05CF}" srcId="{B0F2924F-DF07-0A4A-9FAD-3510B830C12D}" destId="{263F5EA5-A02A-5A46-94A2-C1CC600CD10D}" srcOrd="3" destOrd="0" parTransId="{7E91D23C-98A9-244C-A062-EFB3EDA1CE62}" sibTransId="{DDC968FF-2A44-3042-8732-26218774614E}"/>
-    <dgm:cxn modelId="{D7D38879-FDDE-F647-99AF-6BEF8B683F09}" type="presOf" srcId="{0E5CF2F7-63BD-D745-AB9C-F77B09651675}" destId="{F4106821-E56C-8C41-BB3A-B324ACBD6466}" srcOrd="0" destOrd="0" presId="urn:microsoft.com/office/officeart/2008/layout/RadialCluster"/>
-    <dgm:cxn modelId="{4F5A17AD-53AC-8341-B22B-E29CA4CAEBBF}" type="presOf" srcId="{15D83530-6606-BA41-90FF-A992DF4A00AE}" destId="{C08176BA-CA00-7B40-9E26-655403BC7C53}" srcOrd="0" destOrd="0" presId="urn:microsoft.com/office/officeart/2008/layout/RadialCluster"/>
-    <dgm:cxn modelId="{2E53A9F4-6578-3243-9D03-4813A29F8157}" type="presOf" srcId="{46CD3947-B1F3-0949-B029-41FA77D28E59}" destId="{B0FBEB28-EAAE-254D-AC95-313F230584CC}" srcOrd="0" destOrd="0" presId="urn:microsoft.com/office/officeart/2008/layout/RadialCluster"/>
-    <dgm:cxn modelId="{CDF9EFF5-8B45-2141-8243-6D480768F442}" type="presOf" srcId="{6FE7F5BF-870D-3C44-8B46-5BF5CCB20552}" destId="{23705FCD-2C80-0446-A0CC-A4A25B6CA8E2}" srcOrd="0" destOrd="0" presId="urn:microsoft.com/office/officeart/2008/layout/RadialCluster"/>
-    <dgm:cxn modelId="{51EA161A-8FDA-5C4E-91BC-AB05435C0158}" type="presOf" srcId="{EED88F71-74FD-664B-B254-6E8F8FA5A9D9}" destId="{29AC7B4A-D4D2-9F4C-A5AE-A809AAFE2F22}" srcOrd="0" destOrd="0" presId="urn:microsoft.com/office/officeart/2008/layout/RadialCluster"/>
-    <dgm:cxn modelId="{DAF02E85-4D0F-FD4C-AE65-92475CCC6621}" srcId="{EED88F71-74FD-664B-B254-6E8F8FA5A9D9}" destId="{1603B568-FB99-9147-A815-9F93D89F7666}" srcOrd="4" destOrd="0" parTransId="{0B842CD3-ED3F-9B4E-BFD9-DDF37591A0A3}" sibTransId="{B92894BE-DE53-C24E-A5A6-F8E68797A37F}"/>
-    <dgm:cxn modelId="{2BE8268F-836C-9A4E-A17B-66379264A30F}" srcId="{EED88F71-74FD-664B-B254-6E8F8FA5A9D9}" destId="{B5F3FAE6-5BC9-7F49-9C00-6A0031F59A0B}" srcOrd="1" destOrd="0" parTransId="{7BCEF58E-BF45-8240-B0E8-096F8735D486}" sibTransId="{BDEC314B-8E9A-944F-AD6F-590BFF89940C}"/>
-    <dgm:cxn modelId="{0C3198BC-67FA-C140-B656-7EE19E694C0D}" type="presOf" srcId="{CC970EA5-A869-2C4A-A820-FDC883C189CE}" destId="{27817E4C-1E55-4442-8F96-DEE026459BFB}" srcOrd="0" destOrd="0" presId="urn:microsoft.com/office/officeart/2008/layout/RadialCluster"/>
-    <dgm:cxn modelId="{AF5E9FA6-42ED-1F47-8958-329EF40EFE46}" type="presOf" srcId="{AEFB2342-4281-F749-AC62-BBAE512A44F4}" destId="{D7C3266A-64D2-C04A-ACF4-E380BE626FEC}" srcOrd="0" destOrd="0" presId="urn:microsoft.com/office/officeart/2008/layout/RadialCluster"/>
-    <dgm:cxn modelId="{CD0E5588-6C14-9A4E-9465-8C6A734EFC2E}" srcId="{B0F2924F-DF07-0A4A-9FAD-3510B830C12D}" destId="{B9AC00FE-27E1-CD4B-A834-0487A770B456}" srcOrd="1" destOrd="0" parTransId="{AC31CB8D-1822-9F43-B825-37EA7F89E90A}" sibTransId="{22CA1BCE-8957-914D-AF8B-F6757F9AB8EB}"/>
-    <dgm:cxn modelId="{9E273C31-2B19-0044-8EE2-CA8B4158BD1B}" type="presOf" srcId="{A5ECCB88-C4B4-CB40-8A87-F3675DAFC6D6}" destId="{5ED26D74-A5FE-3145-9BE2-645EB2FCB5A6}" srcOrd="0" destOrd="2" presId="urn:microsoft.com/office/officeart/2008/layout/RadialCluster"/>
-    <dgm:cxn modelId="{411A7FC0-3F0E-1342-AFF3-C7E4137EA4D1}" type="presOf" srcId="{4E9157CD-DF5D-8142-AF05-D682AAB2428D}" destId="{E30466B9-1A7C-8044-8ABE-C021DEB882F1}" srcOrd="0" destOrd="0" presId="urn:microsoft.com/office/officeart/2008/layout/RadialCluster"/>
-    <dgm:cxn modelId="{5D1FF77E-F404-E84F-8306-3A778A09DFD0}" srcId="{B0F2924F-DF07-0A4A-9FAD-3510B830C12D}" destId="{AA513355-6C07-9948-9A4D-11F2EBFD2414}" srcOrd="5" destOrd="0" parTransId="{0BADF1A5-E403-054F-9483-D56BDD466BB1}" sibTransId="{071A71B4-01F1-5340-A463-810DCEFE4932}"/>
-    <dgm:cxn modelId="{EFB9454F-A1A5-C745-8CBF-88F68BDB131E}" type="presOf" srcId="{AA513355-6C07-9948-9A4D-11F2EBFD2414}" destId="{B4686A9C-C8FE-6149-B604-D43A03A58AE3}" srcOrd="0" destOrd="0" presId="urn:microsoft.com/office/officeart/2008/layout/RadialCluster"/>
-    <dgm:cxn modelId="{DF6E3A43-58BB-5B4A-8717-8D3015BE8104}" type="presOf" srcId="{0452952E-49FF-3D4A-BF4C-DBB159AF3105}" destId="{1B801271-3A1E-614D-9132-3CA19ACBCFFB}" srcOrd="0" destOrd="0" presId="urn:microsoft.com/office/officeart/2008/layout/RadialCluster"/>
-    <dgm:cxn modelId="{C58E6FC9-CA89-564D-9FA8-7F766EDE9BE2}" type="presOf" srcId="{0B842CD3-ED3F-9B4E-BFD9-DDF37591A0A3}" destId="{AA372561-4A8F-DF4D-942B-B703F5BA0CE7}" srcOrd="0" destOrd="0" presId="urn:microsoft.com/office/officeart/2008/layout/RadialCluster"/>
-    <dgm:cxn modelId="{B4A354DE-0006-9A41-9E1C-C884B4028A31}" type="presOf" srcId="{C1046814-8D88-A04B-B093-7C16AA7BC882}" destId="{5ED26D74-A5FE-3145-9BE2-645EB2FCB5A6}" srcOrd="0" destOrd="1" presId="urn:microsoft.com/office/officeart/2008/layout/RadialCluster"/>
-    <dgm:cxn modelId="{FC30D646-31E7-324E-9F40-B56E5AA57A36}" srcId="{65FB35F1-4A37-3940-B876-B0C7B3B3426D}" destId="{B0F2924F-DF07-0A4A-9FAD-3510B830C12D}" srcOrd="1" destOrd="0" parTransId="{FF1D55F5-BB18-D04D-9078-B8CEE121D164}" sibTransId="{72C309DA-8A96-F146-B488-36495A13125C}"/>
-    <dgm:cxn modelId="{02179147-9A73-6D4D-878B-A0509AF94A60}" srcId="{B1CB44E6-4694-CD44-B31B-6E091D957184}" destId="{B00F822B-38E7-ED4B-9ADD-6F98C5780ACA}" srcOrd="1" destOrd="0" parTransId="{CC970EA5-A869-2C4A-A820-FDC883C189CE}" sibTransId="{38635AA2-A9A6-F14F-9B7A-FF3C095F41AE}"/>
-    <dgm:cxn modelId="{A9084368-B794-C543-ADB6-24B3ADA70866}" srcId="{6FE7F5BF-870D-3C44-8B46-5BF5CCB20552}" destId="{37AC49FB-BF8A-BD46-9089-BE65DD6A07D1}" srcOrd="0" destOrd="0" parTransId="{BBDC9342-7903-074A-AD1F-FF59BB49386E}" sibTransId="{EBEE1882-DC9A-2C43-9041-69F2CBDBB097}"/>
-    <dgm:cxn modelId="{53A8E844-0643-F14F-96EE-F663706B1EEA}" type="presOf" srcId="{65FB35F1-4A37-3940-B876-B0C7B3B3426D}" destId="{980F89B0-9C3A-4849-961F-1AA6103CDC16}" srcOrd="0" destOrd="0" presId="urn:microsoft.com/office/officeart/2008/layout/RadialCluster"/>
-    <dgm:cxn modelId="{6FF989E3-C506-5D44-8D8C-C6B48ACCF640}" type="presOf" srcId="{B1CB44E6-4694-CD44-B31B-6E091D957184}" destId="{13A881D6-7F6C-124C-B188-7952D18C84AF}" srcOrd="0" destOrd="0" presId="urn:microsoft.com/office/officeart/2008/layout/RadialCluster"/>
-    <dgm:cxn modelId="{0EA4A3DD-88D2-294E-A1A7-6AA8B61B47AE}" srcId="{4E9157CD-DF5D-8142-AF05-D682AAB2428D}" destId="{1C7B58D5-F598-234C-8992-E102F3858ED5}" srcOrd="2" destOrd="0" parTransId="{DD023AAF-1A33-8744-A069-76B522487F55}" sibTransId="{AA878B78-73EE-B743-A91E-F94A2AFFF665}"/>
-    <dgm:cxn modelId="{BE373852-230C-3A49-B5A8-B5A11FAB007D}" type="presOf" srcId="{B0F2924F-DF07-0A4A-9FAD-3510B830C12D}" destId="{281484F4-74EE-B443-BE3B-A5C2BDB39646}" srcOrd="0" destOrd="0" presId="urn:microsoft.com/office/officeart/2008/layout/RadialCluster"/>
-    <dgm:cxn modelId="{D23ACC76-A884-EE44-9AEB-1847D76220C4}" srcId="{15D83530-6606-BA41-90FF-A992DF4A00AE}" destId="{1259B756-2740-C645-A706-9A848EB92BF0}" srcOrd="3" destOrd="0" parTransId="{46CD3947-B1F3-0949-B029-41FA77D28E59}" sibTransId="{04EAC0CC-9FC6-6C40-9A14-A953AF0475B5}"/>
-    <dgm:cxn modelId="{B4A7AE90-5DC4-A349-BF8D-5CD8DEB83153}" type="presOf" srcId="{3D22A09E-7A2A-ED4B-8F9D-1E4D9CFF3F19}" destId="{C53897C0-5251-B648-BF1B-AB538AA5D15A}" srcOrd="0" destOrd="0" presId="urn:microsoft.com/office/officeart/2008/layout/RadialCluster"/>
-    <dgm:cxn modelId="{F0AC44B0-EC66-C04E-B0BA-EC4916464493}" type="presOf" srcId="{EC873196-73D1-6145-9A7C-CF6644E32663}" destId="{FEC6B2D8-802B-1844-A936-265620235185}" srcOrd="0" destOrd="0" presId="urn:microsoft.com/office/officeart/2008/layout/RadialCluster"/>
-    <dgm:cxn modelId="{81A84F8F-2D3F-544A-8701-ABAF999E09D7}" type="presOf" srcId="{2A69E71A-6425-E845-91FB-60CD1E51268C}" destId="{9BEBB63A-6F5D-5347-BBD6-4FE108E2B1AF}" srcOrd="0" destOrd="0" presId="urn:microsoft.com/office/officeart/2008/layout/RadialCluster"/>
-    <dgm:cxn modelId="{FF777DD0-09C0-E14A-B7E6-06A335230AAE}" srcId="{B1CB44E6-4694-CD44-B31B-6E091D957184}" destId="{6FE7F5BF-870D-3C44-8B46-5BF5CCB20552}" srcOrd="5" destOrd="0" parTransId="{03D66F6E-22CE-EC4F-8A62-4F0B8C95E574}" sibTransId="{72089D58-E58A-5D41-8FA2-6284547541BE}"/>
-    <dgm:cxn modelId="{31104649-E0E4-6745-8CB8-B9B9FE223240}" srcId="{B1CB44E6-4694-CD44-B31B-6E091D957184}" destId="{A3D87014-10CA-B444-85A3-73D789173A07}" srcOrd="0" destOrd="0" parTransId="{155D1C18-0FCB-CC4C-A40B-402740A12F49}" sibTransId="{6425D065-DD64-8940-950F-B7705418E60B}"/>
-    <dgm:cxn modelId="{6358A0D5-BED2-9D4C-89E0-4ED0DCA71FC3}" type="presOf" srcId="{155D1C18-0FCB-CC4C-A40B-402740A12F49}" destId="{C4B997ED-CE5A-A849-87A8-4715C2CDE783}" srcOrd="0" destOrd="0" presId="urn:microsoft.com/office/officeart/2008/layout/RadialCluster"/>
-    <dgm:cxn modelId="{3990BB2E-FBF0-514E-B205-28BFBD4EF04D}" type="presOf" srcId="{E9CB5589-9837-3142-B412-F250BB3E28D6}" destId="{B92D5806-378C-234A-8431-3BA5C21BE333}" srcOrd="0" destOrd="0" presId="urn:microsoft.com/office/officeart/2008/layout/RadialCluster"/>
-    <dgm:cxn modelId="{E329F4F4-548F-7C4F-BCB8-B94DFB2A405D}" srcId="{15D83530-6606-BA41-90FF-A992DF4A00AE}" destId="{EC873196-73D1-6145-9A7C-CF6644E32663}" srcOrd="2" destOrd="0" parTransId="{372C3F6C-27D6-BD41-8D48-21B1CCF16F59}" sibTransId="{CCA2FB45-72BE-4E41-A2A4-1B874E93EF7F}"/>
-    <dgm:cxn modelId="{AE3EDFFA-5E26-CA45-9DA5-074F52517826}" type="presOf" srcId="{259C2539-3D42-9A4E-9165-F6047B73D60B}" destId="{0B4A23BA-00C2-9C4F-90E9-50C012457C10}" srcOrd="0" destOrd="0" presId="urn:microsoft.com/office/officeart/2008/layout/RadialCluster"/>
-    <dgm:cxn modelId="{13E1E910-AF74-7844-AB93-C731D6917076}" type="presOf" srcId="{1603B568-FB99-9147-A815-9F93D89F7666}" destId="{A3DCEB4B-96D7-AB4D-BBDD-9F4E4996F81C}" srcOrd="0" destOrd="0" presId="urn:microsoft.com/office/officeart/2008/layout/RadialCluster"/>
-    <dgm:cxn modelId="{93E39129-6C17-B446-B0AA-3C7103072EFC}" srcId="{6FE7F5BF-870D-3C44-8B46-5BF5CCB20552}" destId="{DF455BD8-8D05-AE47-830A-7F630434AF91}" srcOrd="1" destOrd="0" parTransId="{B1575492-2CC1-FB46-956F-270A64FBBB14}" sibTransId="{E8B785ED-6784-4E44-B27B-6B6D641AB11E}"/>
-    <dgm:cxn modelId="{398800E0-3858-0F4A-8022-AB33FDE09F6B}" srcId="{E1C125F3-7C17-E447-A2D9-668664CEA9BD}" destId="{C1046814-8D88-A04B-B093-7C16AA7BC882}" srcOrd="0" destOrd="0" parTransId="{6C48F312-7C58-D743-B964-DCA3E29DC8D8}" sibTransId="{2EC7D336-0084-884B-8C69-E96F93E88346}"/>
-    <dgm:cxn modelId="{9FA3650A-0CAE-E940-A754-E1B3B3E1CF4B}" type="presOf" srcId="{0BADF1A5-E403-054F-9483-D56BDD466BB1}" destId="{52D7C4CE-3966-FE46-A372-2B2E0304B3A1}" srcOrd="0" destOrd="0" presId="urn:microsoft.com/office/officeart/2008/layout/RadialCluster"/>
-    <dgm:cxn modelId="{DEF65F4F-1CD2-8C4A-A603-2970159F2B2D}" type="presOf" srcId="{217AD2AD-E3C8-8C42-B099-00C581A67D92}" destId="{EBFDA20E-5E4D-3C4A-A990-B449272144AE}" srcOrd="0" destOrd="0" presId="urn:microsoft.com/office/officeart/2008/layout/RadialCluster"/>
-    <dgm:cxn modelId="{6A48C8AD-9919-174E-8AED-EA89EF29B4E5}" type="presOf" srcId="{549F9B56-317B-5C42-BA76-2F4632AC7E11}" destId="{E76B673B-51BC-6642-9BF6-389CE68B538B}" srcOrd="0" destOrd="0" presId="urn:microsoft.com/office/officeart/2008/layout/RadialCluster"/>
-    <dgm:cxn modelId="{78D1B053-BE91-6E4D-9BB9-02978832950D}" type="presOf" srcId="{7C6AA783-B00C-F045-BCD1-A0D14C5B9E08}" destId="{BF65DFAD-BC53-EC41-BBBD-121C996D9C7D}" srcOrd="0" destOrd="0" presId="urn:microsoft.com/office/officeart/2008/layout/RadialCluster"/>
-    <dgm:cxn modelId="{63F1275B-3C16-744D-A14C-70F2128BA7C3}" srcId="{65FB35F1-4A37-3940-B876-B0C7B3B3426D}" destId="{EED88F71-74FD-664B-B254-6E8F8FA5A9D9}" srcOrd="0" destOrd="0" parTransId="{217AD2AD-E3C8-8C42-B099-00C581A67D92}" sibTransId="{83B8E094-2B7E-314E-97D3-48C1F61D1190}"/>
-    <dgm:cxn modelId="{547121CA-D2B6-504E-B1C6-29722CA7B495}" type="presOf" srcId="{F6BCF359-C743-294A-A0BF-F9DB7B1D3425}" destId="{91516A45-8085-924C-90A4-2A1FEBA613E2}" srcOrd="0" destOrd="0" presId="urn:microsoft.com/office/officeart/2008/layout/RadialCluster"/>
-    <dgm:cxn modelId="{C50E66E6-9972-BC4B-B775-CA0D05CBF26A}" srcId="{EED88F71-74FD-664B-B254-6E8F8FA5A9D9}" destId="{0452952E-49FF-3D4A-BF4C-DBB159AF3105}" srcOrd="2" destOrd="0" parTransId="{F016D5AF-4AB2-584C-93C0-8657A5615B74}" sibTransId="{6666CA3F-98F1-2247-A21F-3CE014A6CE75}"/>
-    <dgm:cxn modelId="{8400A23A-FA00-E243-87B4-E573225AF915}" type="presOf" srcId="{83AFC531-C598-5F47-A578-AA0C17C9E23F}" destId="{DB1EE0C8-7599-D843-9207-3626DE9A7DFE}" srcOrd="0" destOrd="0" presId="urn:microsoft.com/office/officeart/2008/layout/RadialCluster"/>
-    <dgm:cxn modelId="{C9AC50B2-7084-B649-B17E-E1E7AB919F5A}" type="presOf" srcId="{EF666D49-8F41-AC47-95D6-A31535256A11}" destId="{AC87242A-75D5-044D-8ECF-DA1FD16F719F}" srcOrd="0" destOrd="0" presId="urn:microsoft.com/office/officeart/2008/layout/RadialCluster"/>
-    <dgm:cxn modelId="{968ECB95-DF83-BA49-B6F4-94E8A366F00F}" srcId="{65FB35F1-4A37-3940-B876-B0C7B3B3426D}" destId="{B1CB44E6-4694-CD44-B31B-6E091D957184}" srcOrd="2" destOrd="0" parTransId="{83AFC531-C598-5F47-A578-AA0C17C9E23F}" sibTransId="{AA98CFF3-8F54-2A4C-9E1F-BF5BDA95F084}"/>
-    <dgm:cxn modelId="{05E2BE58-35FE-D746-96C0-4F851EE39AE0}" type="presOf" srcId="{37AC49FB-BF8A-BD46-9089-BE65DD6A07D1}" destId="{23705FCD-2C80-0446-A0CC-A4A25B6CA8E2}" srcOrd="0" destOrd="1" presId="urn:microsoft.com/office/officeart/2008/layout/RadialCluster"/>
-    <dgm:cxn modelId="{64F66DE8-3D01-B648-BC1A-75C190290024}" type="presOf" srcId="{7E91D23C-98A9-244C-A062-EFB3EDA1CE62}" destId="{381DC7E8-F6B0-C845-ABD7-23F00FEE42F3}" srcOrd="0" destOrd="0" presId="urn:microsoft.com/office/officeart/2008/layout/RadialCluster"/>
-    <dgm:cxn modelId="{B9677691-9410-6D4F-8C67-72985C55C43A}" type="presOf" srcId="{AC31CB8D-1822-9F43-B825-37EA7F89E90A}" destId="{C3419D9E-F830-BC45-A246-9E99BA48EAB0}" srcOrd="0" destOrd="0" presId="urn:microsoft.com/office/officeart/2008/layout/RadialCluster"/>
-    <dgm:cxn modelId="{9BE65CA4-BF08-BB4B-A588-645EEAF8128A}" type="presOf" srcId="{7BCEF58E-BF45-8240-B0E8-096F8735D486}" destId="{79DF6486-399E-0043-A112-B394D22C13EE}" srcOrd="0" destOrd="0" presId="urn:microsoft.com/office/officeart/2008/layout/RadialCluster"/>
-    <dgm:cxn modelId="{D0CB16D5-21A4-5243-95A3-3B220A4A62B1}" type="presOf" srcId="{FF1D55F5-BB18-D04D-9078-B8CEE121D164}" destId="{0F7FCC23-81FB-9F4D-8EE0-ED3AD859FB84}" srcOrd="0" destOrd="0" presId="urn:microsoft.com/office/officeart/2008/layout/RadialCluster"/>
-    <dgm:cxn modelId="{6751DC39-3937-0F45-8435-73D1B99FD9A2}" srcId="{4E9157CD-DF5D-8142-AF05-D682AAB2428D}" destId="{68EE4AA6-B8E5-9143-8C7F-911F03974AE2}" srcOrd="1" destOrd="0" parTransId="{0E3EB8BC-20B0-DD4F-A33C-35CF1236714F}" sibTransId="{C38DC33D-133B-2547-9D9B-99B536D14A05}"/>
-    <dgm:cxn modelId="{353D6DCF-67D3-6045-9D92-E1087296D84B}" type="presOf" srcId="{9B289075-6692-1148-A923-3921E046C4F8}" destId="{0D555954-6DDE-574D-B78C-606FCB884D75}" srcOrd="0" destOrd="0" presId="urn:microsoft.com/office/officeart/2008/layout/RadialCluster"/>
-    <dgm:cxn modelId="{32CA3724-B233-5840-8DAF-3A2404574E71}" type="presOf" srcId="{A123AC5D-7EF2-2B4A-8513-D0D640D3AABA}" destId="{DE704EA5-B9F0-CF4F-AE9F-282F718F5A0C}" srcOrd="0" destOrd="0" presId="urn:microsoft.com/office/officeart/2008/layout/RadialCluster"/>
-    <dgm:cxn modelId="{B1BDF986-5071-0349-A79F-F9FD9DC0522B}" type="presOf" srcId="{A3D87014-10CA-B444-85A3-73D789173A07}" destId="{81EC9592-1A66-DA46-9C97-954300DE49E7}" srcOrd="0" destOrd="0" presId="urn:microsoft.com/office/officeart/2008/layout/RadialCluster"/>
-    <dgm:cxn modelId="{4BBF6982-182B-5D42-9FE4-DE1E64BE4D1C}" srcId="{15D83530-6606-BA41-90FF-A992DF4A00AE}" destId="{7C6AA783-B00C-F045-BCD1-A0D14C5B9E08}" srcOrd="0" destOrd="0" parTransId="{549F9B56-317B-5C42-BA76-2F4632AC7E11}" sibTransId="{AD751D51-328C-C34D-AFB4-8326E64B97D4}"/>
-    <dgm:cxn modelId="{5B8D5C30-6F49-2E43-A87D-EF007D06455B}" srcId="{E1C125F3-7C17-E447-A2D9-668664CEA9BD}" destId="{A5ECCB88-C4B4-CB40-8A87-F3675DAFC6D6}" srcOrd="1" destOrd="0" parTransId="{DE04E41B-3B79-8149-BCC0-F9CF44B36E5B}" sibTransId="{F5E8070D-40D0-2E49-A348-D520FE368E55}"/>
-    <dgm:cxn modelId="{970F623A-D213-7949-8741-38EDE1D8DAF0}" type="presOf" srcId="{263F5EA5-A02A-5A46-94A2-C1CC600CD10D}" destId="{630FD3C2-E8F2-4F4D-80B4-0A6BD9FC0B8D}" srcOrd="0" destOrd="0" presId="urn:microsoft.com/office/officeart/2008/layout/RadialCluster"/>
-    <dgm:cxn modelId="{0B829931-DE5A-194E-A049-4ABFF9DC30F7}" type="presOf" srcId="{964C3F8D-6898-3C45-81FE-2E5E88A03198}" destId="{F63ADD98-F8A4-A146-9E6D-14863FA0DCA6}" srcOrd="0" destOrd="0" presId="urn:microsoft.com/office/officeart/2008/layout/RadialCluster"/>
-    <dgm:cxn modelId="{82C44F3F-6DFB-694C-ABC2-1950B92D8363}" srcId="{B1CB44E6-4694-CD44-B31B-6E091D957184}" destId="{EF666D49-8F41-AC47-95D6-A31535256A11}" srcOrd="2" destOrd="0" parTransId="{ED7348D7-D8DC-1D4B-B86A-A87A88AAFC08}" sibTransId="{BCF666C8-D212-8543-BD83-E9A1B78E9C22}"/>
-    <dgm:cxn modelId="{68E881CA-2084-AC4B-B254-7125198315C2}" type="presOf" srcId="{DF455BD8-8D05-AE47-830A-7F630434AF91}" destId="{23705FCD-2C80-0446-A0CC-A4A25B6CA8E2}" srcOrd="0" destOrd="2" presId="urn:microsoft.com/office/officeart/2008/layout/RadialCluster"/>
-    <dgm:cxn modelId="{5128B0B4-F0C2-C741-8D91-F8DE5C100EF9}" type="presOf" srcId="{B9AC00FE-27E1-CD4B-A834-0487A770B456}" destId="{409443ED-7528-714B-A4E7-9B3409E5214F}" srcOrd="0" destOrd="0" presId="urn:microsoft.com/office/officeart/2008/layout/RadialCluster"/>
-    <dgm:cxn modelId="{D166AA53-ED66-8B4F-9AE6-8B0634AE4FD0}" srcId="{4E9157CD-DF5D-8142-AF05-D682AAB2428D}" destId="{65FB35F1-4A37-3940-B876-B0C7B3B3426D}" srcOrd="0" destOrd="0" parTransId="{65EB7010-4246-0140-8037-2CB504CBEC18}" sibTransId="{B45A2F3F-C9C7-CF46-9350-B9AA9A7DF66C}"/>
-    <dgm:cxn modelId="{8D8E036F-0C4D-4247-B2DE-C947F7AFD0EE}" type="presOf" srcId="{F70B16BF-3FF1-C543-B4EE-014F11D34DAC}" destId="{C195FB36-5191-874A-9751-DBF66D0D2CDE}" srcOrd="0" destOrd="0" presId="urn:microsoft.com/office/officeart/2008/layout/RadialCluster"/>
-    <dgm:cxn modelId="{9DAF07C3-E50C-7B48-82CC-9F7234F20122}" type="presOf" srcId="{F016D5AF-4AB2-584C-93C0-8657A5615B74}" destId="{A58A9C11-2AF4-8648-88F8-4C7877AE6926}" srcOrd="0" destOrd="0" presId="urn:microsoft.com/office/officeart/2008/layout/RadialCluster"/>
-    <dgm:cxn modelId="{88240020-B900-1A4B-9AB6-372BFB21B6AB}" type="presOf" srcId="{BF09FABC-1597-A047-84D2-029736CC000D}" destId="{38BFA9C4-FC9A-9A4E-B717-7D7E04F789C1}" srcOrd="0" destOrd="0" presId="urn:microsoft.com/office/officeart/2008/layout/RadialCluster"/>
-    <dgm:cxn modelId="{44186ABA-8AAE-9A48-A87D-ED8E7B57A2AA}" srcId="{EED88F71-74FD-664B-B254-6E8F8FA5A9D9}" destId="{E9CB5589-9837-3142-B412-F250BB3E28D6}" srcOrd="3" destOrd="0" parTransId="{3D22A09E-7A2A-ED4B-8F9D-1E4D9CFF3F19}" sibTransId="{E40767BB-6F41-7F4B-A41A-6CD38F48ECA4}"/>
-    <dgm:cxn modelId="{EFCC5016-C5A2-3247-A9FE-1839EA1CD54E}" srcId="{B1CB44E6-4694-CD44-B31B-6E091D957184}" destId="{964C3F8D-6898-3C45-81FE-2E5E88A03198}" srcOrd="4" destOrd="0" parTransId="{BE298560-1ED4-044E-BCC9-624CFCA50430}" sibTransId="{43D0CC4F-EA81-0A4B-A16B-A0511322C853}"/>
-    <dgm:cxn modelId="{B3C317CB-1EB3-EB4E-8FB5-914E1D48E0E5}" srcId="{B1CB44E6-4694-CD44-B31B-6E091D957184}" destId="{E1C125F3-7C17-E447-A2D9-668664CEA9BD}" srcOrd="3" destOrd="0" parTransId="{F70B16BF-3FF1-C543-B4EE-014F11D34DAC}" sibTransId="{5D9AB461-D096-D749-A944-D2E34A673354}"/>
-    <dgm:cxn modelId="{30E66F85-9BD2-8B48-BC50-5B462DA6FB14}" type="presOf" srcId="{1259B756-2740-C645-A706-9A848EB92BF0}" destId="{909B112E-738A-624C-BB0C-B1C118978D4E}" srcOrd="0" destOrd="0" presId="urn:microsoft.com/office/officeart/2008/layout/RadialCluster"/>
-    <dgm:cxn modelId="{5B3ED799-3D7C-784D-80A1-DF7EE87BFDF9}" srcId="{B0F2924F-DF07-0A4A-9FAD-3510B830C12D}" destId="{2A69E71A-6425-E845-91FB-60CD1E51268C}" srcOrd="0" destOrd="0" parTransId="{0E5CF2F7-63BD-D745-AB9C-F77B09651675}" sibTransId="{F59FB902-CFAB-274C-8C30-70992E55A27A}"/>
-    <dgm:cxn modelId="{2C2BAE19-D162-6A47-927A-E82A93A4D93F}" type="presOf" srcId="{372C3F6C-27D6-BD41-8D48-21B1CCF16F59}" destId="{7A5BA3FC-8812-B44A-9AD4-1A26C37460DE}" srcOrd="0" destOrd="0" presId="urn:microsoft.com/office/officeart/2008/layout/RadialCluster"/>
-    <dgm:cxn modelId="{EA0AB1C4-7163-474F-921B-29FD09908DE7}" srcId="{15D83530-6606-BA41-90FF-A992DF4A00AE}" destId="{AEFB2342-4281-F749-AC62-BBAE512A44F4}" srcOrd="1" destOrd="0" parTransId="{9B289075-6692-1148-A923-3921E046C4F8}" sibTransId="{6D4F044F-19F5-B840-B5EE-2110B3BF7F5E}"/>
-    <dgm:cxn modelId="{851BCAB1-CEBC-F14D-A178-F38F514BB705}" type="presOf" srcId="{37E337EE-52BF-7442-81B7-B578943BCFEB}" destId="{E0A47974-5009-024F-8AA7-0B388A35C970}" srcOrd="0" destOrd="0" presId="urn:microsoft.com/office/officeart/2008/layout/RadialCluster"/>
-    <dgm:cxn modelId="{FC1F4D54-4B0D-644F-B3E6-BA5120D606B3}" srcId="{B0F2924F-DF07-0A4A-9FAD-3510B830C12D}" destId="{BF09FABC-1597-A047-84D2-029736CC000D}" srcOrd="2" destOrd="0" parTransId="{A123AC5D-7EF2-2B4A-8513-D0D640D3AABA}" sibTransId="{10612DB8-1DBC-6A47-9551-517C49573719}"/>
-    <dgm:cxn modelId="{0BCBE571-4BE6-5944-9679-FFD579F3913B}" type="presOf" srcId="{03D66F6E-22CE-EC4F-8A62-4F0B8C95E574}" destId="{213E1D26-DB9A-7B40-B2C6-488170EBC5C9}" srcOrd="0" destOrd="0" presId="urn:microsoft.com/office/officeart/2008/layout/RadialCluster"/>
-    <dgm:cxn modelId="{FCFD5A5A-3366-974D-B8AD-C2295367D89D}" type="presOf" srcId="{E1C125F3-7C17-E447-A2D9-668664CEA9BD}" destId="{5ED26D74-A5FE-3145-9BE2-645EB2FCB5A6}" srcOrd="0" destOrd="0" presId="urn:microsoft.com/office/officeart/2008/layout/RadialCluster"/>
-    <dgm:cxn modelId="{AE671C2C-9C8A-EC4C-A396-A72417E1091F}" type="presParOf" srcId="{E30466B9-1A7C-8044-8ABE-C021DEB882F1}" destId="{980F89B0-9C3A-4849-961F-1AA6103CDC16}" srcOrd="0" destOrd="0" presId="urn:microsoft.com/office/officeart/2008/layout/RadialCluster"/>
-    <dgm:cxn modelId="{AD95EB53-A0C2-B844-A150-707900E51D39}" type="presParOf" srcId="{E30466B9-1A7C-8044-8ABE-C021DEB882F1}" destId="{4D260942-82EC-DE46-B3B5-F5BD01C3355A}" srcOrd="1" destOrd="0" presId="urn:microsoft.com/office/officeart/2008/layout/RadialCluster"/>
-    <dgm:cxn modelId="{0750A584-3023-8C4F-A496-C258D859A600}" type="presParOf" srcId="{4D260942-82EC-DE46-B3B5-F5BD01C3355A}" destId="{29AC7B4A-D4D2-9F4C-A5AE-A809AAFE2F22}" srcOrd="0" destOrd="0" presId="urn:microsoft.com/office/officeart/2008/layout/RadialCluster"/>
-    <dgm:cxn modelId="{7515711A-080C-4A46-9E3D-32565AE12FB1}" type="presParOf" srcId="{4D260942-82EC-DE46-B3B5-F5BD01C3355A}" destId="{0B4A23BA-00C2-9C4F-90E9-50C012457C10}" srcOrd="1" destOrd="0" presId="urn:microsoft.com/office/officeart/2008/layout/RadialCluster"/>
-    <dgm:cxn modelId="{9CC0E4A3-755C-754D-A2BD-530537FA4645}" type="presParOf" srcId="{4D260942-82EC-DE46-B3B5-F5BD01C3355A}" destId="{E0A47974-5009-024F-8AA7-0B388A35C970}" srcOrd="2" destOrd="0" presId="urn:microsoft.com/office/officeart/2008/layout/RadialCluster"/>
-    <dgm:cxn modelId="{A06E693E-55A5-FA4F-858C-E2DEA30C94B1}" type="presParOf" srcId="{4D260942-82EC-DE46-B3B5-F5BD01C3355A}" destId="{79DF6486-399E-0043-A112-B394D22C13EE}" srcOrd="3" destOrd="0" presId="urn:microsoft.com/office/officeart/2008/layout/RadialCluster"/>
-    <dgm:cxn modelId="{9C71C319-0D64-0846-8E68-F924C259E700}" type="presParOf" srcId="{4D260942-82EC-DE46-B3B5-F5BD01C3355A}" destId="{E65B84C1-8E05-2545-BE24-4E82CC116293}" srcOrd="4" destOrd="0" presId="urn:microsoft.com/office/officeart/2008/layout/RadialCluster"/>
-    <dgm:cxn modelId="{7C3D3DE9-3B53-9D44-8E1E-45091C6663FD}" type="presParOf" srcId="{4D260942-82EC-DE46-B3B5-F5BD01C3355A}" destId="{A58A9C11-2AF4-8648-88F8-4C7877AE6926}" srcOrd="5" destOrd="0" presId="urn:microsoft.com/office/officeart/2008/layout/RadialCluster"/>
-    <dgm:cxn modelId="{1B65D26C-8D8E-C54F-9525-3BBC3218C357}" type="presParOf" srcId="{4D260942-82EC-DE46-B3B5-F5BD01C3355A}" destId="{1B801271-3A1E-614D-9132-3CA19ACBCFFB}" srcOrd="6" destOrd="0" presId="urn:microsoft.com/office/officeart/2008/layout/RadialCluster"/>
-    <dgm:cxn modelId="{BE275E8D-F910-6745-AA3B-A292E8229A66}" type="presParOf" srcId="{4D260942-82EC-DE46-B3B5-F5BD01C3355A}" destId="{C53897C0-5251-B648-BF1B-AB538AA5D15A}" srcOrd="7" destOrd="0" presId="urn:microsoft.com/office/officeart/2008/layout/RadialCluster"/>
-    <dgm:cxn modelId="{107C09A4-19A3-9541-BBE8-C58B7BD40BF8}" type="presParOf" srcId="{4D260942-82EC-DE46-B3B5-F5BD01C3355A}" destId="{B92D5806-378C-234A-8431-3BA5C21BE333}" srcOrd="8" destOrd="0" presId="urn:microsoft.com/office/officeart/2008/layout/RadialCluster"/>
-    <dgm:cxn modelId="{BE51461E-AA01-694A-9BFF-7F69FBE1840B}" type="presParOf" srcId="{4D260942-82EC-DE46-B3B5-F5BD01C3355A}" destId="{AA372561-4A8F-DF4D-942B-B703F5BA0CE7}" srcOrd="9" destOrd="0" presId="urn:microsoft.com/office/officeart/2008/layout/RadialCluster"/>
-    <dgm:cxn modelId="{034F216A-5FE3-724F-B8E0-702618E8B0E5}" type="presParOf" srcId="{4D260942-82EC-DE46-B3B5-F5BD01C3355A}" destId="{A3DCEB4B-96D7-AB4D-BBDD-9F4E4996F81C}" srcOrd="10" destOrd="0" presId="urn:microsoft.com/office/officeart/2008/layout/RadialCluster"/>
-    <dgm:cxn modelId="{8B99053A-3B64-3A44-985F-F71FCAF0B624}" type="presParOf" srcId="{E30466B9-1A7C-8044-8ABE-C021DEB882F1}" destId="{EBFDA20E-5E4D-3C4A-A990-B449272144AE}" srcOrd="2" destOrd="0" presId="urn:microsoft.com/office/officeart/2008/layout/RadialCluster"/>
-    <dgm:cxn modelId="{BF065F3E-2D18-F54F-8E87-B3D86094D553}" type="presParOf" srcId="{E30466B9-1A7C-8044-8ABE-C021DEB882F1}" destId="{F7F6E66C-A727-2841-8CA9-031BCD2DBA05}" srcOrd="3" destOrd="0" presId="urn:microsoft.com/office/officeart/2008/layout/RadialCluster"/>
-    <dgm:cxn modelId="{43568D30-0EE4-0D46-86B7-30529B391548}" type="presParOf" srcId="{F7F6E66C-A727-2841-8CA9-031BCD2DBA05}" destId="{281484F4-74EE-B443-BE3B-A5C2BDB39646}" srcOrd="0" destOrd="0" presId="urn:microsoft.com/office/officeart/2008/layout/RadialCluster"/>
-    <dgm:cxn modelId="{F563F6B5-74FD-5C4B-805D-E78A50C99C68}" type="presParOf" srcId="{F7F6E66C-A727-2841-8CA9-031BCD2DBA05}" destId="{F4106821-E56C-8C41-BB3A-B324ACBD6466}" srcOrd="1" destOrd="0" presId="urn:microsoft.com/office/officeart/2008/layout/RadialCluster"/>
-    <dgm:cxn modelId="{998B8B02-C74F-1043-B7A0-D153DDB281D6}" type="presParOf" srcId="{F7F6E66C-A727-2841-8CA9-031BCD2DBA05}" destId="{9BEBB63A-6F5D-5347-BBD6-4FE108E2B1AF}" srcOrd="2" destOrd="0" presId="urn:microsoft.com/office/officeart/2008/layout/RadialCluster"/>
-    <dgm:cxn modelId="{8AAA02ED-113E-134B-8007-12C9E07ED47C}" type="presParOf" srcId="{F7F6E66C-A727-2841-8CA9-031BCD2DBA05}" destId="{C3419D9E-F830-BC45-A246-9E99BA48EAB0}" srcOrd="3" destOrd="0" presId="urn:microsoft.com/office/officeart/2008/layout/RadialCluster"/>
-    <dgm:cxn modelId="{FA9A4AEF-2540-F949-9817-F52159430AB3}" type="presParOf" srcId="{F7F6E66C-A727-2841-8CA9-031BCD2DBA05}" destId="{409443ED-7528-714B-A4E7-9B3409E5214F}" srcOrd="4" destOrd="0" presId="urn:microsoft.com/office/officeart/2008/layout/RadialCluster"/>
-    <dgm:cxn modelId="{CADF29C7-0E24-1847-A0B8-6FD453B53D8E}" type="presParOf" srcId="{F7F6E66C-A727-2841-8CA9-031BCD2DBA05}" destId="{DE704EA5-B9F0-CF4F-AE9F-282F718F5A0C}" srcOrd="5" destOrd="0" presId="urn:microsoft.com/office/officeart/2008/layout/RadialCluster"/>
-    <dgm:cxn modelId="{09F4A30B-D09E-9744-8806-0F26D4F8E6B5}" type="presParOf" srcId="{F7F6E66C-A727-2841-8CA9-031BCD2DBA05}" destId="{38BFA9C4-FC9A-9A4E-B717-7D7E04F789C1}" srcOrd="6" destOrd="0" presId="urn:microsoft.com/office/officeart/2008/layout/RadialCluster"/>
-    <dgm:cxn modelId="{8F7EE253-8B8A-EC44-B90F-BD7BB2C28322}" type="presParOf" srcId="{F7F6E66C-A727-2841-8CA9-031BCD2DBA05}" destId="{381DC7E8-F6B0-C845-ABD7-23F00FEE42F3}" srcOrd="7" destOrd="0" presId="urn:microsoft.com/office/officeart/2008/layout/RadialCluster"/>
-    <dgm:cxn modelId="{CEFB441B-872F-DD4F-A206-64E7C4A09B02}" type="presParOf" srcId="{F7F6E66C-A727-2841-8CA9-031BCD2DBA05}" destId="{630FD3C2-E8F2-4F4D-80B4-0A6BD9FC0B8D}" srcOrd="8" destOrd="0" presId="urn:microsoft.com/office/officeart/2008/layout/RadialCluster"/>
-    <dgm:cxn modelId="{E5FFA2B2-D8B4-E449-B212-98F70E8C1E4E}" type="presParOf" srcId="{F7F6E66C-A727-2841-8CA9-031BCD2DBA05}" destId="{F2AE0BC5-61DC-5545-94E7-C60AC40304FF}" srcOrd="9" destOrd="0" presId="urn:microsoft.com/office/officeart/2008/layout/RadialCluster"/>
-    <dgm:cxn modelId="{49596699-AD09-D74B-80F9-18470E576809}" type="presParOf" srcId="{F7F6E66C-A727-2841-8CA9-031BCD2DBA05}" destId="{8E3BF993-E60F-974E-B933-694FD5CD8195}" srcOrd="10" destOrd="0" presId="urn:microsoft.com/office/officeart/2008/layout/RadialCluster"/>
-    <dgm:cxn modelId="{E605642A-3980-5D4A-955D-08DDAB1DE659}" type="presParOf" srcId="{F7F6E66C-A727-2841-8CA9-031BCD2DBA05}" destId="{52D7C4CE-3966-FE46-A372-2B2E0304B3A1}" srcOrd="11" destOrd="0" presId="urn:microsoft.com/office/officeart/2008/layout/RadialCluster"/>
-    <dgm:cxn modelId="{201A5E2B-0A6E-B846-ACA8-F836DB0DA3FF}" type="presParOf" srcId="{F7F6E66C-A727-2841-8CA9-031BCD2DBA05}" destId="{B4686A9C-C8FE-6149-B604-D43A03A58AE3}" srcOrd="12" destOrd="0" presId="urn:microsoft.com/office/officeart/2008/layout/RadialCluster"/>
-    <dgm:cxn modelId="{9A6DFF19-1AC7-BC47-AC59-D9E3E5DBABB4}" type="presParOf" srcId="{E30466B9-1A7C-8044-8ABE-C021DEB882F1}" destId="{0F7FCC23-81FB-9F4D-8EE0-ED3AD859FB84}" srcOrd="4" destOrd="0" presId="urn:microsoft.com/office/officeart/2008/layout/RadialCluster"/>
-    <dgm:cxn modelId="{C4E067ED-52E1-8446-A7F8-0DC777405A1E}" type="presParOf" srcId="{E30466B9-1A7C-8044-8ABE-C021DEB882F1}" destId="{0ECB6948-8149-3A42-825B-A5EFD0514629}" srcOrd="5" destOrd="0" presId="urn:microsoft.com/office/officeart/2008/layout/RadialCluster"/>
-    <dgm:cxn modelId="{A7AE37B8-3AB0-0D4D-9CE8-A389285AA783}" type="presParOf" srcId="{0ECB6948-8149-3A42-825B-A5EFD0514629}" destId="{13A881D6-7F6C-124C-B188-7952D18C84AF}" srcOrd="0" destOrd="0" presId="urn:microsoft.com/office/officeart/2008/layout/RadialCluster"/>
-    <dgm:cxn modelId="{45C5F226-F3C3-D34A-B779-D2A90CE7D6C3}" type="presParOf" srcId="{0ECB6948-8149-3A42-825B-A5EFD0514629}" destId="{C4B997ED-CE5A-A849-87A8-4715C2CDE783}" srcOrd="1" destOrd="0" presId="urn:microsoft.com/office/officeart/2008/layout/RadialCluster"/>
-    <dgm:cxn modelId="{917D6951-3DAD-5F4F-B26A-FA5F16EAEEF9}" type="presParOf" srcId="{0ECB6948-8149-3A42-825B-A5EFD0514629}" destId="{81EC9592-1A66-DA46-9C97-954300DE49E7}" srcOrd="2" destOrd="0" presId="urn:microsoft.com/office/officeart/2008/layout/RadialCluster"/>
-    <dgm:cxn modelId="{2EF59B6D-4FA1-ED47-A8A5-76C29D73E784}" type="presParOf" srcId="{0ECB6948-8149-3A42-825B-A5EFD0514629}" destId="{27817E4C-1E55-4442-8F96-DEE026459BFB}" srcOrd="3" destOrd="0" presId="urn:microsoft.com/office/officeart/2008/layout/RadialCluster"/>
-    <dgm:cxn modelId="{0C4AFBBC-4066-0642-B335-CF4181C3F2DE}" type="presParOf" srcId="{0ECB6948-8149-3A42-825B-A5EFD0514629}" destId="{312A99FF-604B-A444-89F8-0095B2581DE2}" srcOrd="4" destOrd="0" presId="urn:microsoft.com/office/officeart/2008/layout/RadialCluster"/>
-    <dgm:cxn modelId="{B0A21989-E6B2-4C42-B8F7-9D66CE1E3B77}" type="presParOf" srcId="{0ECB6948-8149-3A42-825B-A5EFD0514629}" destId="{BD9D7C6C-B204-FF47-A551-8F82765F6952}" srcOrd="5" destOrd="0" presId="urn:microsoft.com/office/officeart/2008/layout/RadialCluster"/>
-    <dgm:cxn modelId="{CB23099A-F95F-7C4B-885E-366B31D51EB0}" type="presParOf" srcId="{0ECB6948-8149-3A42-825B-A5EFD0514629}" destId="{AC87242A-75D5-044D-8ECF-DA1FD16F719F}" srcOrd="6" destOrd="0" presId="urn:microsoft.com/office/officeart/2008/layout/RadialCluster"/>
-    <dgm:cxn modelId="{04AD7244-3577-8B47-A8C1-E93D7F378B70}" type="presParOf" srcId="{0ECB6948-8149-3A42-825B-A5EFD0514629}" destId="{C195FB36-5191-874A-9751-DBF66D0D2CDE}" srcOrd="7" destOrd="0" presId="urn:microsoft.com/office/officeart/2008/layout/RadialCluster"/>
-    <dgm:cxn modelId="{2109E5D3-5BF2-3444-9C90-31E82361FB63}" type="presParOf" srcId="{0ECB6948-8149-3A42-825B-A5EFD0514629}" destId="{5ED26D74-A5FE-3145-9BE2-645EB2FCB5A6}" srcOrd="8" destOrd="0" presId="urn:microsoft.com/office/officeart/2008/layout/RadialCluster"/>
-    <dgm:cxn modelId="{A2933204-AAF1-F645-B2ED-99CECF5B954C}" type="presParOf" srcId="{0ECB6948-8149-3A42-825B-A5EFD0514629}" destId="{67AA6271-9321-714C-BBF3-6A85C86E9CAE}" srcOrd="9" destOrd="0" presId="urn:microsoft.com/office/officeart/2008/layout/RadialCluster"/>
-    <dgm:cxn modelId="{93BFC2D2-E881-DB45-AF1B-3AE2042397EB}" type="presParOf" srcId="{0ECB6948-8149-3A42-825B-A5EFD0514629}" destId="{F63ADD98-F8A4-A146-9E6D-14863FA0DCA6}" srcOrd="10" destOrd="0" presId="urn:microsoft.com/office/officeart/2008/layout/RadialCluster"/>
-    <dgm:cxn modelId="{74533AFF-FB12-234B-A684-8ED04D147444}" type="presParOf" srcId="{0ECB6948-8149-3A42-825B-A5EFD0514629}" destId="{213E1D26-DB9A-7B40-B2C6-488170EBC5C9}" srcOrd="11" destOrd="0" presId="urn:microsoft.com/office/officeart/2008/layout/RadialCluster"/>
-    <dgm:cxn modelId="{4DA2A077-A6D7-8840-8C1F-2F08ACE43035}" type="presParOf" srcId="{0ECB6948-8149-3A42-825B-A5EFD0514629}" destId="{23705FCD-2C80-0446-A0CC-A4A25B6CA8E2}" srcOrd="12" destOrd="0" presId="urn:microsoft.com/office/officeart/2008/layout/RadialCluster"/>
-    <dgm:cxn modelId="{55D9813C-CB9D-F44A-BF56-5B5AEED80D57}" type="presParOf" srcId="{E30466B9-1A7C-8044-8ABE-C021DEB882F1}" destId="{DB1EE0C8-7599-D843-9207-3626DE9A7DFE}" srcOrd="6" destOrd="0" presId="urn:microsoft.com/office/officeart/2008/layout/RadialCluster"/>
-    <dgm:cxn modelId="{9DABE7D4-3460-C644-B045-EA90B3FEA94D}" type="presParOf" srcId="{E30466B9-1A7C-8044-8ABE-C021DEB882F1}" destId="{E3C951F9-3166-2940-9384-9C6F7ADDB69E}" srcOrd="7" destOrd="0" presId="urn:microsoft.com/office/officeart/2008/layout/RadialCluster"/>
-    <dgm:cxn modelId="{3CF06D64-D2E3-B243-A6D6-C06AFA098FB1}" type="presParOf" srcId="{E3C951F9-3166-2940-9384-9C6F7ADDB69E}" destId="{C08176BA-CA00-7B40-9E26-655403BC7C53}" srcOrd="0" destOrd="0" presId="urn:microsoft.com/office/officeart/2008/layout/RadialCluster"/>
-    <dgm:cxn modelId="{90D005D7-42ED-3741-8023-8DBF38D5C904}" type="presParOf" srcId="{E3C951F9-3166-2940-9384-9C6F7ADDB69E}" destId="{E76B673B-51BC-6642-9BF6-389CE68B538B}" srcOrd="1" destOrd="0" presId="urn:microsoft.com/office/officeart/2008/layout/RadialCluster"/>
-    <dgm:cxn modelId="{330C9FE6-E260-F642-B41D-3B3353525F21}" type="presParOf" srcId="{E3C951F9-3166-2940-9384-9C6F7ADDB69E}" destId="{BF65DFAD-BC53-EC41-BBBD-121C996D9C7D}" srcOrd="2" destOrd="0" presId="urn:microsoft.com/office/officeart/2008/layout/RadialCluster"/>
-    <dgm:cxn modelId="{FED6A7C0-5CBA-7E48-B035-E2BD54743A27}" type="presParOf" srcId="{E3C951F9-3166-2940-9384-9C6F7ADDB69E}" destId="{0D555954-6DDE-574D-B78C-606FCB884D75}" srcOrd="3" destOrd="0" presId="urn:microsoft.com/office/officeart/2008/layout/RadialCluster"/>
-    <dgm:cxn modelId="{826D70D2-2E4B-7B44-A1D8-9EF6509235A9}" type="presParOf" srcId="{E3C951F9-3166-2940-9384-9C6F7ADDB69E}" destId="{D7C3266A-64D2-C04A-ACF4-E380BE626FEC}" srcOrd="4" destOrd="0" presId="urn:microsoft.com/office/officeart/2008/layout/RadialCluster"/>
-    <dgm:cxn modelId="{B9761544-7DBB-1941-80AA-50E1507A1A6A}" type="presParOf" srcId="{E3C951F9-3166-2940-9384-9C6F7ADDB69E}" destId="{7A5BA3FC-8812-B44A-9AD4-1A26C37460DE}" srcOrd="5" destOrd="0" presId="urn:microsoft.com/office/officeart/2008/layout/RadialCluster"/>
-    <dgm:cxn modelId="{809A54CF-9000-894D-9C38-0D998BCB8854}" type="presParOf" srcId="{E3C951F9-3166-2940-9384-9C6F7ADDB69E}" destId="{FEC6B2D8-802B-1844-A936-265620235185}" srcOrd="6" destOrd="0" presId="urn:microsoft.com/office/officeart/2008/layout/RadialCluster"/>
-    <dgm:cxn modelId="{D676EFAB-7A94-9B4F-9A16-9B36F5463909}" type="presParOf" srcId="{E3C951F9-3166-2940-9384-9C6F7ADDB69E}" destId="{B0FBEB28-EAAE-254D-AC95-313F230584CC}" srcOrd="7" destOrd="0" presId="urn:microsoft.com/office/officeart/2008/layout/RadialCluster"/>
-    <dgm:cxn modelId="{47EFC45D-97B8-C149-9B9E-AA64A29FE43E}" type="presParOf" srcId="{E3C951F9-3166-2940-9384-9C6F7ADDB69E}" destId="{909B112E-738A-624C-BB0C-B1C118978D4E}" srcOrd="8" destOrd="0" presId="urn:microsoft.com/office/officeart/2008/layout/RadialCluster"/>
-    <dgm:cxn modelId="{4623F42E-0CC2-6541-BCDB-DEF0BA34FE5E}" type="presParOf" srcId="{E30466B9-1A7C-8044-8ABE-C021DEB882F1}" destId="{91516A45-8085-924C-90A4-2A1FEBA613E2}" srcOrd="8" destOrd="0" presId="urn:microsoft.com/office/officeart/2008/layout/RadialCluster"/>
+    <dgm:cxn modelId="{A1F21179-357C-1543-BA0F-1629D5AB3ADB}" type="presParOf" srcId="{E30466B9-1A7C-8044-8ABE-C021DEB882F1}" destId="{980F89B0-9C3A-4849-961F-1AA6103CDC16}" srcOrd="0" destOrd="0" presId="urn:microsoft.com/office/officeart/2008/layout/RadialCluster"/>
+    <dgm:cxn modelId="{E992FD21-607D-BB40-BF71-2765E6737BEA}" type="presParOf" srcId="{E30466B9-1A7C-8044-8ABE-C021DEB882F1}" destId="{4D260942-82EC-DE46-B3B5-F5BD01C3355A}" srcOrd="1" destOrd="0" presId="urn:microsoft.com/office/officeart/2008/layout/RadialCluster"/>
+    <dgm:cxn modelId="{BBCD39D2-C163-8F41-B598-85DEF310D556}" type="presParOf" srcId="{4D260942-82EC-DE46-B3B5-F5BD01C3355A}" destId="{29AC7B4A-D4D2-9F4C-A5AE-A809AAFE2F22}" srcOrd="0" destOrd="0" presId="urn:microsoft.com/office/officeart/2008/layout/RadialCluster"/>
+    <dgm:cxn modelId="{4113AE5F-A61F-544E-A403-B1977720D590}" type="presParOf" srcId="{4D260942-82EC-DE46-B3B5-F5BD01C3355A}" destId="{0B4A23BA-00C2-9C4F-90E9-50C012457C10}" srcOrd="1" destOrd="0" presId="urn:microsoft.com/office/officeart/2008/layout/RadialCluster"/>
+    <dgm:cxn modelId="{0C8DEEFC-4A79-834B-A303-42FAC6E8A9AE}" type="presParOf" srcId="{4D260942-82EC-DE46-B3B5-F5BD01C3355A}" destId="{E0A47974-5009-024F-8AA7-0B388A35C970}" srcOrd="2" destOrd="0" presId="urn:microsoft.com/office/officeart/2008/layout/RadialCluster"/>
+    <dgm:cxn modelId="{1F1A0836-113D-C44E-813E-1D04B4B523FA}" type="presParOf" srcId="{4D260942-82EC-DE46-B3B5-F5BD01C3355A}" destId="{79DF6486-399E-0043-A112-B394D22C13EE}" srcOrd="3" destOrd="0" presId="urn:microsoft.com/office/officeart/2008/layout/RadialCluster"/>
+    <dgm:cxn modelId="{3AD70A0C-CBAE-6A48-816C-FDC2730F0572}" type="presParOf" srcId="{4D260942-82EC-DE46-B3B5-F5BD01C3355A}" destId="{E65B84C1-8E05-2545-BE24-4E82CC116293}" srcOrd="4" destOrd="0" presId="urn:microsoft.com/office/officeart/2008/layout/RadialCluster"/>
+    <dgm:cxn modelId="{E8AB6171-9C3A-4D40-8ADF-826BB370D439}" type="presParOf" srcId="{4D260942-82EC-DE46-B3B5-F5BD01C3355A}" destId="{A58A9C11-2AF4-8648-88F8-4C7877AE6926}" srcOrd="5" destOrd="0" presId="urn:microsoft.com/office/officeart/2008/layout/RadialCluster"/>
+    <dgm:cxn modelId="{EAA6A287-7A28-AC48-9700-CC71503CC01F}" type="presParOf" srcId="{4D260942-82EC-DE46-B3B5-F5BD01C3355A}" destId="{1B801271-3A1E-614D-9132-3CA19ACBCFFB}" srcOrd="6" destOrd="0" presId="urn:microsoft.com/office/officeart/2008/layout/RadialCluster"/>
+    <dgm:cxn modelId="{50270FDB-1E91-6849-B215-F138F7D09A9A}" type="presParOf" srcId="{4D260942-82EC-DE46-B3B5-F5BD01C3355A}" destId="{C53897C0-5251-B648-BF1B-AB538AA5D15A}" srcOrd="7" destOrd="0" presId="urn:microsoft.com/office/officeart/2008/layout/RadialCluster"/>
+    <dgm:cxn modelId="{58DBE6F1-1F47-7D4A-984D-3DD525B25305}" type="presParOf" srcId="{4D260942-82EC-DE46-B3B5-F5BD01C3355A}" destId="{B92D5806-378C-234A-8431-3BA5C21BE333}" srcOrd="8" destOrd="0" presId="urn:microsoft.com/office/officeart/2008/layout/RadialCluster"/>
+    <dgm:cxn modelId="{44927EBE-A3E0-2A4A-8839-B0AA9624B242}" type="presParOf" srcId="{4D260942-82EC-DE46-B3B5-F5BD01C3355A}" destId="{AA372561-4A8F-DF4D-942B-B703F5BA0CE7}" srcOrd="9" destOrd="0" presId="urn:microsoft.com/office/officeart/2008/layout/RadialCluster"/>
+    <dgm:cxn modelId="{E9A6F057-0FB4-044F-9706-D019C397237F}" type="presParOf" srcId="{4D260942-82EC-DE46-B3B5-F5BD01C3355A}" destId="{A3DCEB4B-96D7-AB4D-BBDD-9F4E4996F81C}" srcOrd="10" destOrd="0" presId="urn:microsoft.com/office/officeart/2008/layout/RadialCluster"/>
+    <dgm:cxn modelId="{1410F618-4280-F448-9306-9EB937305B09}" type="presParOf" srcId="{E30466B9-1A7C-8044-8ABE-C021DEB882F1}" destId="{EBFDA20E-5E4D-3C4A-A990-B449272144AE}" srcOrd="2" destOrd="0" presId="urn:microsoft.com/office/officeart/2008/layout/RadialCluster"/>
+    <dgm:cxn modelId="{7A54446E-E7B3-4940-A9C1-5D7A120C8FED}" type="presParOf" srcId="{E30466B9-1A7C-8044-8ABE-C021DEB882F1}" destId="{F7F6E66C-A727-2841-8CA9-031BCD2DBA05}" srcOrd="3" destOrd="0" presId="urn:microsoft.com/office/officeart/2008/layout/RadialCluster"/>
+    <dgm:cxn modelId="{CDAA16E9-F1D9-424F-9991-5F75BC3EBA36}" type="presParOf" srcId="{F7F6E66C-A727-2841-8CA9-031BCD2DBA05}" destId="{281484F4-74EE-B443-BE3B-A5C2BDB39646}" srcOrd="0" destOrd="0" presId="urn:microsoft.com/office/officeart/2008/layout/RadialCluster"/>
+    <dgm:cxn modelId="{430FA57B-B966-1B4B-8061-BDA5669E33DD}" type="presParOf" srcId="{F7F6E66C-A727-2841-8CA9-031BCD2DBA05}" destId="{F4106821-E56C-8C41-BB3A-B324ACBD6466}" srcOrd="1" destOrd="0" presId="urn:microsoft.com/office/officeart/2008/layout/RadialCluster"/>
+    <dgm:cxn modelId="{1857E7D3-25F4-164C-A4EB-4C6B6849C686}" type="presParOf" srcId="{F7F6E66C-A727-2841-8CA9-031BCD2DBA05}" destId="{9BEBB63A-6F5D-5347-BBD6-4FE108E2B1AF}" srcOrd="2" destOrd="0" presId="urn:microsoft.com/office/officeart/2008/layout/RadialCluster"/>
+    <dgm:cxn modelId="{DA889CC7-ECC1-264E-A0D9-BE60204CD808}" type="presParOf" srcId="{F7F6E66C-A727-2841-8CA9-031BCD2DBA05}" destId="{C3419D9E-F830-BC45-A246-9E99BA48EAB0}" srcOrd="3" destOrd="0" presId="urn:microsoft.com/office/officeart/2008/layout/RadialCluster"/>
+    <dgm:cxn modelId="{36CB23E3-1BFD-5941-9294-DF0537E76DE2}" type="presParOf" srcId="{F7F6E66C-A727-2841-8CA9-031BCD2DBA05}" destId="{409443ED-7528-714B-A4E7-9B3409E5214F}" srcOrd="4" destOrd="0" presId="urn:microsoft.com/office/officeart/2008/layout/RadialCluster"/>
+    <dgm:cxn modelId="{3112C110-006A-984B-918E-0EB7201EB410}" type="presParOf" srcId="{F7F6E66C-A727-2841-8CA9-031BCD2DBA05}" destId="{DE704EA5-B9F0-CF4F-AE9F-282F718F5A0C}" srcOrd="5" destOrd="0" presId="urn:microsoft.com/office/officeart/2008/layout/RadialCluster"/>
+    <dgm:cxn modelId="{834A20BA-F7C9-8B45-9AC7-710CCC10D47C}" type="presParOf" srcId="{F7F6E66C-A727-2841-8CA9-031BCD2DBA05}" destId="{38BFA9C4-FC9A-9A4E-B717-7D7E04F789C1}" srcOrd="6" destOrd="0" presId="urn:microsoft.com/office/officeart/2008/layout/RadialCluster"/>
+    <dgm:cxn modelId="{59A0E88B-0300-714D-81AB-2313AF002310}" type="presParOf" srcId="{F7F6E66C-A727-2841-8CA9-031BCD2DBA05}" destId="{381DC7E8-F6B0-C845-ABD7-23F00FEE42F3}" srcOrd="7" destOrd="0" presId="urn:microsoft.com/office/officeart/2008/layout/RadialCluster"/>
+    <dgm:cxn modelId="{43B3D071-6F75-6C46-B91B-2224482674E8}" type="presParOf" srcId="{F7F6E66C-A727-2841-8CA9-031BCD2DBA05}" destId="{630FD3C2-E8F2-4F4D-80B4-0A6BD9FC0B8D}" srcOrd="8" destOrd="0" presId="urn:microsoft.com/office/officeart/2008/layout/RadialCluster"/>
+    <dgm:cxn modelId="{209307E4-7338-EC4D-8577-D6C36332FCB3}" type="presParOf" srcId="{F7F6E66C-A727-2841-8CA9-031BCD2DBA05}" destId="{F2AE0BC5-61DC-5545-94E7-C60AC40304FF}" srcOrd="9" destOrd="0" presId="urn:microsoft.com/office/officeart/2008/layout/RadialCluster"/>
+    <dgm:cxn modelId="{1E46897D-A10E-8744-8ADB-2E99D6857055}" type="presParOf" srcId="{F7F6E66C-A727-2841-8CA9-031BCD2DBA05}" destId="{8E3BF993-E60F-974E-B933-694FD5CD8195}" srcOrd="10" destOrd="0" presId="urn:microsoft.com/office/officeart/2008/layout/RadialCluster"/>
+    <dgm:cxn modelId="{7F00D008-20FA-2E4C-8C1B-E752C474D2F2}" type="presParOf" srcId="{F7F6E66C-A727-2841-8CA9-031BCD2DBA05}" destId="{52D7C4CE-3966-FE46-A372-2B2E0304B3A1}" srcOrd="11" destOrd="0" presId="urn:microsoft.com/office/officeart/2008/layout/RadialCluster"/>
+    <dgm:cxn modelId="{0F43C641-8B00-9145-97E9-260EC664155A}" type="presParOf" srcId="{F7F6E66C-A727-2841-8CA9-031BCD2DBA05}" destId="{B4686A9C-C8FE-6149-B604-D43A03A58AE3}" srcOrd="12" destOrd="0" presId="urn:microsoft.com/office/officeart/2008/layout/RadialCluster"/>
+    <dgm:cxn modelId="{A03EAB9F-1854-1A40-8F96-56C9CBC00848}" type="presParOf" srcId="{E30466B9-1A7C-8044-8ABE-C021DEB882F1}" destId="{0F7FCC23-81FB-9F4D-8EE0-ED3AD859FB84}" srcOrd="4" destOrd="0" presId="urn:microsoft.com/office/officeart/2008/layout/RadialCluster"/>
+    <dgm:cxn modelId="{F41154E8-BBE0-6F4E-BC8F-C93E695B274D}" type="presParOf" srcId="{E30466B9-1A7C-8044-8ABE-C021DEB882F1}" destId="{0ECB6948-8149-3A42-825B-A5EFD0514629}" srcOrd="5" destOrd="0" presId="urn:microsoft.com/office/officeart/2008/layout/RadialCluster"/>
+    <dgm:cxn modelId="{75EC6312-579C-0A4F-8B11-FFC48DCCE52E}" type="presParOf" srcId="{0ECB6948-8149-3A42-825B-A5EFD0514629}" destId="{13A881D6-7F6C-124C-B188-7952D18C84AF}" srcOrd="0" destOrd="0" presId="urn:microsoft.com/office/officeart/2008/layout/RadialCluster"/>
+    <dgm:cxn modelId="{BE63CFB5-7DB4-8F47-AA18-1F94B5A75989}" type="presParOf" srcId="{0ECB6948-8149-3A42-825B-A5EFD0514629}" destId="{27817E4C-1E55-4442-8F96-DEE026459BFB}" srcOrd="1" destOrd="0" presId="urn:microsoft.com/office/officeart/2008/layout/RadialCluster"/>
+    <dgm:cxn modelId="{0FBE05DC-6D87-0A44-AD56-F8CE6939F5B0}" type="presParOf" srcId="{0ECB6948-8149-3A42-825B-A5EFD0514629}" destId="{312A99FF-604B-A444-89F8-0095B2581DE2}" srcOrd="2" destOrd="0" presId="urn:microsoft.com/office/officeart/2008/layout/RadialCluster"/>
+    <dgm:cxn modelId="{D0593336-26B9-1F46-97E8-4E0E43883900}" type="presParOf" srcId="{0ECB6948-8149-3A42-825B-A5EFD0514629}" destId="{BD9D7C6C-B204-FF47-A551-8F82765F6952}" srcOrd="3" destOrd="0" presId="urn:microsoft.com/office/officeart/2008/layout/RadialCluster"/>
+    <dgm:cxn modelId="{C9E692B8-B79E-7946-9CD6-8C8B66AFBE98}" type="presParOf" srcId="{0ECB6948-8149-3A42-825B-A5EFD0514629}" destId="{AC87242A-75D5-044D-8ECF-DA1FD16F719F}" srcOrd="4" destOrd="0" presId="urn:microsoft.com/office/officeart/2008/layout/RadialCluster"/>
+    <dgm:cxn modelId="{8C1D77B4-45AF-D746-BE96-ECCF7D790C3D}" type="presParOf" srcId="{0ECB6948-8149-3A42-825B-A5EFD0514629}" destId="{C195FB36-5191-874A-9751-DBF66D0D2CDE}" srcOrd="5" destOrd="0" presId="urn:microsoft.com/office/officeart/2008/layout/RadialCluster"/>
+    <dgm:cxn modelId="{6199B920-2348-AC43-98EA-133F47F1AFE4}" type="presParOf" srcId="{0ECB6948-8149-3A42-825B-A5EFD0514629}" destId="{5ED26D74-A5FE-3145-9BE2-645EB2FCB5A6}" srcOrd="6" destOrd="0" presId="urn:microsoft.com/office/officeart/2008/layout/RadialCluster"/>
+    <dgm:cxn modelId="{146CFF1D-5488-AE48-9FC6-317F941F0FCE}" type="presParOf" srcId="{0ECB6948-8149-3A42-825B-A5EFD0514629}" destId="{67AA6271-9321-714C-BBF3-6A85C86E9CAE}" srcOrd="7" destOrd="0" presId="urn:microsoft.com/office/officeart/2008/layout/RadialCluster"/>
+    <dgm:cxn modelId="{34A42651-5A95-9743-8678-9EEF8DC04E58}" type="presParOf" srcId="{0ECB6948-8149-3A42-825B-A5EFD0514629}" destId="{F63ADD98-F8A4-A146-9E6D-14863FA0DCA6}" srcOrd="8" destOrd="0" presId="urn:microsoft.com/office/officeart/2008/layout/RadialCluster"/>
+    <dgm:cxn modelId="{76B5E261-B9C7-DE4D-9165-30456AE160F9}" type="presParOf" srcId="{0ECB6948-8149-3A42-825B-A5EFD0514629}" destId="{213E1D26-DB9A-7B40-B2C6-488170EBC5C9}" srcOrd="9" destOrd="0" presId="urn:microsoft.com/office/officeart/2008/layout/RadialCluster"/>
+    <dgm:cxn modelId="{5F997002-3B81-A844-A54F-AA5461B2FD77}" type="presParOf" srcId="{0ECB6948-8149-3A42-825B-A5EFD0514629}" destId="{23705FCD-2C80-0446-A0CC-A4A25B6CA8E2}" srcOrd="10" destOrd="0" presId="urn:microsoft.com/office/officeart/2008/layout/RadialCluster"/>
+    <dgm:cxn modelId="{809FED33-9A89-6A4C-B3E7-64E704D62EF9}" type="presParOf" srcId="{E30466B9-1A7C-8044-8ABE-C021DEB882F1}" destId="{DB1EE0C8-7599-D843-9207-3626DE9A7DFE}" srcOrd="6" destOrd="0" presId="urn:microsoft.com/office/officeart/2008/layout/RadialCluster"/>
+    <dgm:cxn modelId="{32A4DC29-1E8A-414D-91E9-FACB73FBC5A7}" type="presParOf" srcId="{E30466B9-1A7C-8044-8ABE-C021DEB882F1}" destId="{E3C951F9-3166-2940-9384-9C6F7ADDB69E}" srcOrd="7" destOrd="0" presId="urn:microsoft.com/office/officeart/2008/layout/RadialCluster"/>
+    <dgm:cxn modelId="{C081B748-85F6-F442-ADF9-B84A0E1204B7}" type="presParOf" srcId="{E3C951F9-3166-2940-9384-9C6F7ADDB69E}" destId="{C08176BA-CA00-7B40-9E26-655403BC7C53}" srcOrd="0" destOrd="0" presId="urn:microsoft.com/office/officeart/2008/layout/RadialCluster"/>
+    <dgm:cxn modelId="{0797A14B-4329-0D4E-9027-04A47C79F8CF}" type="presParOf" srcId="{E3C951F9-3166-2940-9384-9C6F7ADDB69E}" destId="{E76B673B-51BC-6642-9BF6-389CE68B538B}" srcOrd="1" destOrd="0" presId="urn:microsoft.com/office/officeart/2008/layout/RadialCluster"/>
+    <dgm:cxn modelId="{3E35CF6D-CD46-354B-9B80-FBED6603F07F}" type="presParOf" srcId="{E3C951F9-3166-2940-9384-9C6F7ADDB69E}" destId="{BF65DFAD-BC53-EC41-BBBD-121C996D9C7D}" srcOrd="2" destOrd="0" presId="urn:microsoft.com/office/officeart/2008/layout/RadialCluster"/>
+    <dgm:cxn modelId="{6ECA75EC-5F25-0B47-A6A0-9B088072D065}" type="presParOf" srcId="{E3C951F9-3166-2940-9384-9C6F7ADDB69E}" destId="{0D555954-6DDE-574D-B78C-606FCB884D75}" srcOrd="3" destOrd="0" presId="urn:microsoft.com/office/officeart/2008/layout/RadialCluster"/>
+    <dgm:cxn modelId="{3EF7EE06-2A30-B042-9B38-9CF2FF58F09A}" type="presParOf" srcId="{E3C951F9-3166-2940-9384-9C6F7ADDB69E}" destId="{D7C3266A-64D2-C04A-ACF4-E380BE626FEC}" srcOrd="4" destOrd="0" presId="urn:microsoft.com/office/officeart/2008/layout/RadialCluster"/>
+    <dgm:cxn modelId="{7F7DEC10-5E2A-1C47-A645-271C08C35C79}" type="presParOf" srcId="{E3C951F9-3166-2940-9384-9C6F7ADDB69E}" destId="{7A5BA3FC-8812-B44A-9AD4-1A26C37460DE}" srcOrd="5" destOrd="0" presId="urn:microsoft.com/office/officeart/2008/layout/RadialCluster"/>
+    <dgm:cxn modelId="{463973E0-6C33-6C4C-9893-A81088782776}" type="presParOf" srcId="{E3C951F9-3166-2940-9384-9C6F7ADDB69E}" destId="{FEC6B2D8-802B-1844-A936-265620235185}" srcOrd="6" destOrd="0" presId="urn:microsoft.com/office/officeart/2008/layout/RadialCluster"/>
+    <dgm:cxn modelId="{49C9CB83-CF33-0943-AAEB-41545147CDFE}" type="presParOf" srcId="{E3C951F9-3166-2940-9384-9C6F7ADDB69E}" destId="{B0FBEB28-EAAE-254D-AC95-313F230584CC}" srcOrd="7" destOrd="0" presId="urn:microsoft.com/office/officeart/2008/layout/RadialCluster"/>
+    <dgm:cxn modelId="{2F95F40C-9F08-3C43-A8B8-CEB943F73138}" type="presParOf" srcId="{E3C951F9-3166-2940-9384-9C6F7ADDB69E}" destId="{909B112E-738A-624C-BB0C-B1C118978D4E}" srcOrd="8" destOrd="0" presId="urn:microsoft.com/office/officeart/2008/layout/RadialCluster"/>
+    <dgm:cxn modelId="{0D4DB5E6-BEC3-F345-AAB7-E47D740C1408}" type="presParOf" srcId="{E30466B9-1A7C-8044-8ABE-C021DEB882F1}" destId="{91516A45-8085-924C-90A4-2A1FEBA613E2}" srcOrd="8" destOrd="0" presId="urn:microsoft.com/office/officeart/2008/layout/RadialCluster"/>
   </dgm:cxnLst>
   <dgm:bg/>
   <dgm:whole>
@@ -4542,7 +4457,7 @@
       </dsp:nvSpPr>
       <dsp:spPr>
         <a:xfrm rot="10800000">
-          <a:off x="2332794" y="3837990"/>
+          <a:off x="2332794" y="3816288"/>
           <a:ext cx="630623" cy="0"/>
         </a:xfrm>
         <a:custGeom>
@@ -4598,8 +4513,8 @@
       </dsp:nvSpPr>
       <dsp:spPr>
         <a:xfrm rot="5400000">
-          <a:off x="3380153" y="4902964"/>
-          <a:ext cx="648238" cy="0"/>
+          <a:off x="3401854" y="4859561"/>
+          <a:ext cx="604835" cy="0"/>
         </a:xfrm>
         <a:custGeom>
           <a:avLst/>
@@ -4613,7 +4528,7 @@
                 <a:pt x="0" y="0"/>
               </a:moveTo>
               <a:lnTo>
-                <a:pt x="648238" y="0"/>
+                <a:pt x="604835" y="0"/>
               </a:lnTo>
             </a:path>
           </a:pathLst>
@@ -4654,7 +4569,7 @@
       </dsp:nvSpPr>
       <dsp:spPr>
         <a:xfrm>
-          <a:off x="4445127" y="3837990"/>
+          <a:off x="4445127" y="3816288"/>
           <a:ext cx="638852" cy="0"/>
         </a:xfrm>
         <a:custGeom>
@@ -4710,7 +4625,7 @@
       </dsp:nvSpPr>
       <dsp:spPr>
         <a:xfrm rot="16200000">
-          <a:off x="3401854" y="2794717"/>
+          <a:off x="3401854" y="2773016"/>
           <a:ext cx="604835" cy="0"/>
         </a:xfrm>
         <a:custGeom>
@@ -4766,7 +4681,7 @@
       </dsp:nvSpPr>
       <dsp:spPr>
         <a:xfrm>
-          <a:off x="2963418" y="3097135"/>
+          <a:off x="2963418" y="3075434"/>
           <a:ext cx="1481709" cy="1481709"/>
         </a:xfrm>
         <a:prstGeom prst="roundRect">
@@ -4843,7 +4758,7 @@
         </a:p>
       </dsp:txBody>
       <dsp:txXfrm>
-        <a:off x="3035749" y="3169466"/>
+        <a:off x="3035749" y="3147765"/>
         <a:ext cx="1337047" cy="1337047"/>
       </dsp:txXfrm>
     </dsp:sp>
@@ -4854,7 +4769,7 @@
       </dsp:nvSpPr>
       <dsp:spPr>
         <a:xfrm>
-          <a:off x="3411005" y="1905766"/>
+          <a:off x="3411005" y="1884064"/>
           <a:ext cx="586533" cy="586533"/>
         </a:xfrm>
         <a:prstGeom prst="roundRect">
@@ -4931,7 +4846,7 @@
         </a:p>
       </dsp:txBody>
       <dsp:txXfrm>
-        <a:off x="3439637" y="1934398"/>
+        <a:off x="3439637" y="1912696"/>
         <a:ext cx="529269" cy="529269"/>
       </dsp:txXfrm>
     </dsp:sp>
@@ -4942,7 +4857,7 @@
       </dsp:nvSpPr>
       <dsp:spPr>
         <a:xfrm rot="12150000">
-          <a:off x="2400053" y="1876467"/>
+          <a:off x="2400053" y="1854765"/>
           <a:ext cx="1050951" cy="0"/>
         </a:xfrm>
         <a:custGeom>
@@ -4998,7 +4913,7 @@
       </dsp:nvSpPr>
       <dsp:spPr>
         <a:xfrm>
-          <a:off x="1853519" y="1260634"/>
+          <a:off x="1853519" y="1238932"/>
           <a:ext cx="586533" cy="586533"/>
         </a:xfrm>
         <a:prstGeom prst="roundRect">
@@ -5031,12 +4946,12 @@
         </a:fontRef>
       </dsp:style>
       <dsp:txBody>
-        <a:bodyPr spcFirstLastPara="0" vert="horz" wrap="square" lIns="15240" tIns="15240" rIns="15240" bIns="15240" numCol="1" spcCol="1270" anchor="ctr" anchorCtr="0">
+        <a:bodyPr spcFirstLastPara="0" vert="horz" wrap="square" lIns="17780" tIns="17780" rIns="17780" bIns="17780" numCol="1" spcCol="1270" anchor="ctr" anchorCtr="0">
           <a:noAutofit/>
         </a:bodyPr>
         <a:lstStyle/>
         <a:p>
-          <a:pPr lvl="0" algn="ctr" defTabSz="266700">
+          <a:pPr lvl="0" algn="ctr" defTabSz="311150">
             <a:lnSpc>
               <a:spcPct val="90000"/>
             </a:lnSpc>
@@ -5048,13 +4963,13 @@
             </a:spcAft>
           </a:pPr>
           <a:r>
-            <a:rPr lang="fr-FR" sz="600" kern="1200"/>
+            <a:rPr lang="fr-FR" sz="700" kern="1200"/>
             <a:t>Le Monde</a:t>
           </a:r>
         </a:p>
       </dsp:txBody>
       <dsp:txXfrm>
-        <a:off x="1882151" y="1289266"/>
+        <a:off x="1882151" y="1267564"/>
         <a:ext cx="529269" cy="529269"/>
       </dsp:txXfrm>
     </dsp:sp>
@@ -5065,7 +4980,7 @@
       </dsp:nvSpPr>
       <dsp:spPr>
         <a:xfrm rot="14175000">
-          <a:off x="2745783" y="1498182"/>
+          <a:off x="2745783" y="1476481"/>
           <a:ext cx="980392" cy="0"/>
         </a:xfrm>
         <a:custGeom>
@@ -5121,7 +5036,7 @@
       </dsp:nvSpPr>
       <dsp:spPr>
         <a:xfrm>
-          <a:off x="2474419" y="504065"/>
+          <a:off x="2474419" y="482364"/>
           <a:ext cx="586533" cy="586533"/>
         </a:xfrm>
         <a:prstGeom prst="roundRect">
@@ -5152,12 +5067,12 @@
         </a:fontRef>
       </dsp:style>
       <dsp:txBody>
-        <a:bodyPr spcFirstLastPara="0" vert="horz" wrap="square" lIns="15240" tIns="15240" rIns="15240" bIns="15240" numCol="1" spcCol="1270" anchor="ctr" anchorCtr="0">
+        <a:bodyPr spcFirstLastPara="0" vert="horz" wrap="square" lIns="17780" tIns="17780" rIns="17780" bIns="17780" numCol="1" spcCol="1270" anchor="ctr" anchorCtr="0">
           <a:noAutofit/>
         </a:bodyPr>
         <a:lstStyle/>
         <a:p>
-          <a:pPr lvl="0" algn="ctr" defTabSz="266700">
+          <a:pPr lvl="0" algn="ctr" defTabSz="311150">
             <a:lnSpc>
               <a:spcPct val="90000"/>
             </a:lnSpc>
@@ -5169,13 +5084,13 @@
             </a:spcAft>
           </a:pPr>
           <a:r>
-            <a:rPr lang="fr-FR" sz="600" kern="1200"/>
+            <a:rPr lang="fr-FR" sz="700" kern="1200"/>
             <a:t>Genethique</a:t>
           </a:r>
         </a:p>
       </dsp:txBody>
       <dsp:txXfrm>
-        <a:off x="2503051" y="532697"/>
+        <a:off x="2503051" y="510996"/>
         <a:ext cx="529269" cy="529269"/>
       </dsp:txXfrm>
     </dsp:sp>
@@ -5186,7 +5101,7 @@
       </dsp:nvSpPr>
       <dsp:spPr>
         <a:xfrm rot="16200000">
-          <a:off x="3154634" y="1356127"/>
+          <a:off x="3154634" y="1334426"/>
           <a:ext cx="1099276" cy="0"/>
         </a:xfrm>
         <a:custGeom>
@@ -5242,7 +5157,7 @@
       </dsp:nvSpPr>
       <dsp:spPr>
         <a:xfrm>
-          <a:off x="3411005" y="219955"/>
+          <a:off x="3411005" y="198253"/>
           <a:ext cx="586533" cy="586533"/>
         </a:xfrm>
         <a:prstGeom prst="roundRect">
@@ -5278,12 +5193,12 @@
         </a:fontRef>
       </dsp:style>
       <dsp:txBody>
-        <a:bodyPr spcFirstLastPara="0" vert="horz" wrap="square" lIns="15240" tIns="15240" rIns="15240" bIns="15240" numCol="1" spcCol="1270" anchor="ctr" anchorCtr="0">
+        <a:bodyPr spcFirstLastPara="0" vert="horz" wrap="square" lIns="17780" tIns="17780" rIns="17780" bIns="17780" numCol="1" spcCol="1270" anchor="ctr" anchorCtr="0">
           <a:noAutofit/>
         </a:bodyPr>
         <a:lstStyle/>
         <a:p>
-          <a:pPr lvl="0" algn="ctr" defTabSz="266700">
+          <a:pPr lvl="0" algn="ctr" defTabSz="311150">
             <a:lnSpc>
               <a:spcPct val="90000"/>
             </a:lnSpc>
@@ -5295,7 +5210,7 @@
             </a:spcAft>
           </a:pPr>
           <a:r>
-            <a:rPr lang="fr-FR" sz="600" kern="1200">
+            <a:rPr lang="fr-FR" sz="700" kern="1200">
               <a:solidFill>
                 <a:schemeClr val="tx1"/>
               </a:solidFill>
@@ -5305,7 +5220,7 @@
         </a:p>
       </dsp:txBody>
       <dsp:txXfrm>
-        <a:off x="3439637" y="248587"/>
+        <a:off x="3439637" y="226885"/>
         <a:ext cx="529269" cy="529269"/>
       </dsp:txXfrm>
     </dsp:sp>
@@ -5316,7 +5231,7 @@
       </dsp:nvSpPr>
       <dsp:spPr>
         <a:xfrm rot="18225000">
-          <a:off x="3682369" y="1498182"/>
+          <a:off x="3682369" y="1476481"/>
           <a:ext cx="980392" cy="0"/>
         </a:xfrm>
         <a:custGeom>
@@ -5372,7 +5287,7 @@
       </dsp:nvSpPr>
       <dsp:spPr>
         <a:xfrm>
-          <a:off x="4347591" y="504065"/>
+          <a:off x="4347591" y="482364"/>
           <a:ext cx="586533" cy="586533"/>
         </a:xfrm>
         <a:prstGeom prst="roundRect">
@@ -5403,12 +5318,12 @@
         </a:fontRef>
       </dsp:style>
       <dsp:txBody>
-        <a:bodyPr spcFirstLastPara="0" vert="horz" wrap="square" lIns="15240" tIns="15240" rIns="15240" bIns="15240" numCol="1" spcCol="1270" anchor="ctr" anchorCtr="0">
+        <a:bodyPr spcFirstLastPara="0" vert="horz" wrap="square" lIns="17780" tIns="17780" rIns="17780" bIns="17780" numCol="1" spcCol="1270" anchor="ctr" anchorCtr="0">
           <a:noAutofit/>
         </a:bodyPr>
         <a:lstStyle/>
         <a:p>
-          <a:pPr lvl="0" algn="ctr" defTabSz="266700">
+          <a:pPr lvl="0" algn="ctr" defTabSz="311150">
             <a:lnSpc>
               <a:spcPct val="90000"/>
             </a:lnSpc>
@@ -5420,13 +5335,13 @@
             </a:spcAft>
           </a:pPr>
           <a:r>
-            <a:rPr lang="fr-FR" sz="600" kern="1200"/>
+            <a:rPr lang="fr-FR" sz="700" kern="1200"/>
             <a:t>La Croix</a:t>
           </a:r>
         </a:p>
       </dsp:txBody>
       <dsp:txXfrm>
-        <a:off x="4376223" y="532697"/>
+        <a:off x="4376223" y="510996"/>
         <a:ext cx="529269" cy="529269"/>
       </dsp:txXfrm>
     </dsp:sp>
@@ -5437,7 +5352,7 @@
       </dsp:nvSpPr>
       <dsp:spPr>
         <a:xfrm rot="20250000">
-          <a:off x="3957540" y="1876467"/>
+          <a:off x="3957540" y="1854765"/>
           <a:ext cx="1050951" cy="0"/>
         </a:xfrm>
         <a:custGeom>
@@ -5493,7 +5408,7 @@
       </dsp:nvSpPr>
       <dsp:spPr>
         <a:xfrm>
-          <a:off x="4968491" y="1260634"/>
+          <a:off x="4968491" y="1238932"/>
           <a:ext cx="586533" cy="586533"/>
         </a:xfrm>
         <a:prstGeom prst="roundRect">
@@ -5529,12 +5444,12 @@
         </a:fontRef>
       </dsp:style>
       <dsp:txBody>
-        <a:bodyPr spcFirstLastPara="0" vert="horz" wrap="square" lIns="15240" tIns="15240" rIns="15240" bIns="15240" numCol="1" spcCol="1270" anchor="ctr" anchorCtr="0">
+        <a:bodyPr spcFirstLastPara="0" vert="horz" wrap="square" lIns="17780" tIns="17780" rIns="17780" bIns="17780" numCol="1" spcCol="1270" anchor="ctr" anchorCtr="0">
           <a:noAutofit/>
         </a:bodyPr>
         <a:lstStyle/>
         <a:p>
-          <a:pPr lvl="0" algn="ctr" defTabSz="266700">
+          <a:pPr lvl="0" algn="ctr" defTabSz="311150">
             <a:lnSpc>
               <a:spcPct val="90000"/>
             </a:lnSpc>
@@ -5546,7 +5461,7 @@
             </a:spcAft>
           </a:pPr>
           <a:r>
-            <a:rPr lang="fr-FR" sz="600" kern="1200">
+            <a:rPr lang="fr-FR" sz="700" kern="1200">
               <a:solidFill>
                 <a:schemeClr val="tx1"/>
               </a:solidFill>
@@ -5556,7 +5471,7 @@
         </a:p>
       </dsp:txBody>
       <dsp:txXfrm>
-        <a:off x="4997123" y="1289266"/>
+        <a:off x="4997123" y="1267564"/>
         <a:ext cx="529269" cy="529269"/>
       </dsp:txXfrm>
     </dsp:sp>
@@ -5567,7 +5482,7 @@
       </dsp:nvSpPr>
       <dsp:spPr>
         <a:xfrm>
-          <a:off x="5083979" y="3568475"/>
+          <a:off x="5083979" y="3546774"/>
           <a:ext cx="539029" cy="539029"/>
         </a:xfrm>
         <a:prstGeom prst="roundRect">
@@ -5644,7 +5559,7 @@
         </a:p>
       </dsp:txBody>
       <dsp:txXfrm>
-        <a:off x="5110292" y="3594788"/>
+        <a:off x="5110292" y="3573087"/>
         <a:ext cx="486403" cy="486403"/>
       </dsp:txXfrm>
     </dsp:sp>
@@ -5655,7 +5570,7 @@
       </dsp:nvSpPr>
       <dsp:spPr>
         <a:xfrm rot="17550000">
-          <a:off x="5116607" y="3046872"/>
+          <a:off x="5116607" y="3025170"/>
           <a:ext cx="1129158" cy="0"/>
         </a:xfrm>
         <a:custGeom>
@@ -5711,7 +5626,7 @@
       </dsp:nvSpPr>
       <dsp:spPr>
         <a:xfrm>
-          <a:off x="5739363" y="1986239"/>
+          <a:off x="5739363" y="1964537"/>
           <a:ext cx="539029" cy="539029"/>
         </a:xfrm>
         <a:prstGeom prst="roundRect">
@@ -5742,12 +5657,12 @@
         </a:fontRef>
       </dsp:style>
       <dsp:txBody>
-        <a:bodyPr spcFirstLastPara="0" vert="horz" wrap="square" lIns="15240" tIns="15240" rIns="15240" bIns="15240" numCol="1" spcCol="1270" anchor="ctr" anchorCtr="0">
+        <a:bodyPr spcFirstLastPara="0" vert="horz" wrap="square" lIns="17780" tIns="17780" rIns="17780" bIns="17780" numCol="1" spcCol="1270" anchor="ctr" anchorCtr="0">
           <a:noAutofit/>
         </a:bodyPr>
         <a:lstStyle/>
         <a:p>
-          <a:pPr lvl="0" algn="ctr" defTabSz="266700">
+          <a:pPr lvl="0" algn="ctr" defTabSz="311150">
             <a:lnSpc>
               <a:spcPct val="90000"/>
             </a:lnSpc>
@@ -5759,13 +5674,13 @@
             </a:spcAft>
           </a:pPr>
           <a:r>
-            <a:rPr lang="fr-FR" sz="600" kern="1200"/>
+            <a:rPr lang="fr-FR" sz="700" kern="1200"/>
             <a:t>Edward Lanphier </a:t>
           </a:r>
         </a:p>
       </dsp:txBody>
       <dsp:txXfrm>
-        <a:off x="5765676" y="2012552"/>
+        <a:off x="5765676" y="1990850"/>
         <a:ext cx="486403" cy="486403"/>
       </dsp:txXfrm>
     </dsp:sp>
@@ -5776,7 +5691,7 @@
       </dsp:nvSpPr>
       <dsp:spPr>
         <a:xfrm rot="19170000">
-          <a:off x="5502765" y="3281867"/>
+          <a:off x="5502765" y="3260166"/>
           <a:ext cx="1003729" cy="0"/>
         </a:xfrm>
         <a:custGeom>
@@ -5832,7 +5747,7 @@
       </dsp:nvSpPr>
       <dsp:spPr>
         <a:xfrm>
-          <a:off x="6386251" y="2456230"/>
+          <a:off x="6386251" y="2434529"/>
           <a:ext cx="539029" cy="539029"/>
         </a:xfrm>
         <a:prstGeom prst="roundRect">
@@ -5863,12 +5778,12 @@
         </a:fontRef>
       </dsp:style>
       <dsp:txBody>
-        <a:bodyPr spcFirstLastPara="0" vert="horz" wrap="square" lIns="15240" tIns="15240" rIns="15240" bIns="15240" numCol="1" spcCol="1270" anchor="ctr" anchorCtr="0">
+        <a:bodyPr spcFirstLastPara="0" vert="horz" wrap="square" lIns="17780" tIns="17780" rIns="17780" bIns="17780" numCol="1" spcCol="1270" anchor="ctr" anchorCtr="0">
           <a:noAutofit/>
         </a:bodyPr>
         <a:lstStyle/>
         <a:p>
-          <a:pPr lvl="0" algn="ctr" defTabSz="266700">
+          <a:pPr lvl="0" algn="ctr" defTabSz="311150">
             <a:lnSpc>
               <a:spcPct val="90000"/>
             </a:lnSpc>
@@ -5880,13 +5795,13 @@
             </a:spcAft>
           </a:pPr>
           <a:r>
-            <a:rPr lang="fr-FR" sz="600" kern="1200"/>
+            <a:rPr lang="fr-FR" sz="700" kern="1200"/>
             <a:t>Gilles-Éric Séralini</a:t>
           </a:r>
         </a:p>
       </dsp:txBody>
       <dsp:txXfrm>
-        <a:off x="6412564" y="2482543"/>
+        <a:off x="6412564" y="2460842"/>
         <a:ext cx="486403" cy="486403"/>
       </dsp:txXfrm>
     </dsp:sp>
@@ -5897,7 +5812,7 @@
       </dsp:nvSpPr>
       <dsp:spPr>
         <a:xfrm rot="20790000">
-          <a:off x="5607008" y="3638091"/>
+          <a:off x="5607008" y="3616389"/>
           <a:ext cx="1158253" cy="0"/>
         </a:xfrm>
         <a:custGeom>
@@ -5953,7 +5868,7 @@
       </dsp:nvSpPr>
       <dsp:spPr>
         <a:xfrm>
-          <a:off x="6749260" y="3168676"/>
+          <a:off x="6749260" y="3146975"/>
           <a:ext cx="539029" cy="539029"/>
         </a:xfrm>
         <a:prstGeom prst="roundRect">
@@ -5986,12 +5901,12 @@
         </a:fontRef>
       </dsp:style>
       <dsp:txBody>
-        <a:bodyPr spcFirstLastPara="0" vert="horz" wrap="square" lIns="15240" tIns="15240" rIns="15240" bIns="15240" numCol="1" spcCol="1270" anchor="ctr" anchorCtr="0">
+        <a:bodyPr spcFirstLastPara="0" vert="horz" wrap="square" lIns="17780" tIns="17780" rIns="17780" bIns="17780" numCol="1" spcCol="1270" anchor="ctr" anchorCtr="0">
           <a:noAutofit/>
         </a:bodyPr>
         <a:lstStyle/>
         <a:p>
-          <a:pPr lvl="0" algn="ctr" defTabSz="266700">
+          <a:pPr lvl="0" algn="ctr" defTabSz="311150">
             <a:lnSpc>
               <a:spcPct val="90000"/>
             </a:lnSpc>
@@ -6003,13 +5918,13 @@
             </a:spcAft>
           </a:pPr>
           <a:r>
-            <a:rPr lang="fr-FR" sz="600" kern="1200"/>
+            <a:rPr lang="fr-FR" sz="700" kern="1200"/>
             <a:t>Olivier Le Gall</a:t>
           </a:r>
         </a:p>
       </dsp:txBody>
       <dsp:txXfrm>
-        <a:off x="6775573" y="3194989"/>
+        <a:off x="6775573" y="3173288"/>
         <a:ext cx="486403" cy="486403"/>
       </dsp:txXfrm>
     </dsp:sp>
@@ -6020,7 +5935,7 @@
       </dsp:nvSpPr>
       <dsp:spPr>
         <a:xfrm rot="810000">
-          <a:off x="5607008" y="4037889"/>
+          <a:off x="5607008" y="4016188"/>
           <a:ext cx="1158253" cy="0"/>
         </a:xfrm>
         <a:custGeom>
@@ -6076,7 +5991,7 @@
       </dsp:nvSpPr>
       <dsp:spPr>
         <a:xfrm>
-          <a:off x="6749260" y="3968274"/>
+          <a:off x="6749260" y="3946572"/>
           <a:ext cx="539029" cy="539029"/>
         </a:xfrm>
         <a:prstGeom prst="roundRect">
@@ -6109,12 +6024,12 @@
         </a:fontRef>
       </dsp:style>
       <dsp:txBody>
-        <a:bodyPr spcFirstLastPara="0" vert="horz" wrap="square" lIns="15240" tIns="15240" rIns="15240" bIns="15240" numCol="1" spcCol="1270" anchor="ctr" anchorCtr="0">
+        <a:bodyPr spcFirstLastPara="0" vert="horz" wrap="square" lIns="17780" tIns="17780" rIns="17780" bIns="17780" numCol="1" spcCol="1270" anchor="ctr" anchorCtr="0">
           <a:noAutofit/>
         </a:bodyPr>
         <a:lstStyle/>
         <a:p>
-          <a:pPr lvl="0" algn="ctr" defTabSz="266700">
+          <a:pPr lvl="0" algn="ctr" defTabSz="311150">
             <a:lnSpc>
               <a:spcPct val="90000"/>
             </a:lnSpc>
@@ -6126,13 +6041,13 @@
             </a:spcAft>
           </a:pPr>
           <a:r>
-            <a:rPr lang="fr-FR" sz="600" kern="1200"/>
+            <a:rPr lang="fr-FR" sz="700" kern="1200"/>
             <a:t>Entreprises</a:t>
           </a:r>
         </a:p>
       </dsp:txBody>
       <dsp:txXfrm>
-        <a:off x="6775573" y="3994587"/>
+        <a:off x="6775573" y="3972885"/>
         <a:ext cx="486403" cy="486403"/>
       </dsp:txXfrm>
     </dsp:sp>
@@ -6143,7 +6058,7 @@
       </dsp:nvSpPr>
       <dsp:spPr>
         <a:xfrm rot="2417364">
-          <a:off x="5510224" y="4373924"/>
+          <a:off x="5510224" y="4352222"/>
           <a:ext cx="950917" cy="0"/>
         </a:xfrm>
         <a:custGeom>
@@ -6199,7 +6114,7 @@
       </dsp:nvSpPr>
       <dsp:spPr>
         <a:xfrm>
-          <a:off x="6348357" y="4640343"/>
+          <a:off x="6348357" y="4618642"/>
           <a:ext cx="539029" cy="539029"/>
         </a:xfrm>
         <a:prstGeom prst="roundRect">
@@ -6232,12 +6147,12 @@
         </a:fontRef>
       </dsp:style>
       <dsp:txBody>
-        <a:bodyPr spcFirstLastPara="0" vert="horz" wrap="square" lIns="15240" tIns="15240" rIns="15240" bIns="15240" numCol="1" spcCol="1270" anchor="ctr" anchorCtr="0">
+        <a:bodyPr spcFirstLastPara="0" vert="horz" wrap="square" lIns="17780" tIns="17780" rIns="17780" bIns="17780" numCol="1" spcCol="1270" anchor="ctr" anchorCtr="0">
           <a:noAutofit/>
         </a:bodyPr>
         <a:lstStyle/>
         <a:p>
-          <a:pPr lvl="0" algn="ctr" defTabSz="266700">
+          <a:pPr lvl="0" algn="ctr" defTabSz="311150">
             <a:lnSpc>
               <a:spcPct val="90000"/>
             </a:lnSpc>
@@ -6249,13 +6164,13 @@
             </a:spcAft>
           </a:pPr>
           <a:r>
-            <a:rPr lang="fr-FR" sz="600" kern="1200"/>
+            <a:rPr lang="fr-FR" sz="700" kern="1200"/>
             <a:t>Xingxu Huang</a:t>
           </a:r>
         </a:p>
       </dsp:txBody>
       <dsp:txXfrm>
-        <a:off x="6374670" y="4666656"/>
+        <a:off x="6374670" y="4644955"/>
         <a:ext cx="486403" cy="486403"/>
       </dsp:txXfrm>
     </dsp:sp>
@@ -6266,7 +6181,7 @@
       </dsp:nvSpPr>
       <dsp:spPr>
         <a:xfrm rot="4050000">
-          <a:off x="5116607" y="4629108"/>
+          <a:off x="5116607" y="4607406"/>
           <a:ext cx="1129158" cy="0"/>
         </a:xfrm>
         <a:custGeom>
@@ -6322,7 +6237,7 @@
       </dsp:nvSpPr>
       <dsp:spPr>
         <a:xfrm>
-          <a:off x="5739363" y="5150711"/>
+          <a:off x="5739363" y="5129010"/>
           <a:ext cx="539029" cy="539029"/>
         </a:xfrm>
         <a:prstGeom prst="roundRect">
@@ -6358,12 +6273,12 @@
         </a:fontRef>
       </dsp:style>
       <dsp:txBody>
-        <a:bodyPr spcFirstLastPara="0" vert="horz" wrap="square" lIns="15240" tIns="15240" rIns="15240" bIns="15240" numCol="1" spcCol="1270" anchor="ctr" anchorCtr="0">
+        <a:bodyPr spcFirstLastPara="0" vert="horz" wrap="square" lIns="17780" tIns="17780" rIns="17780" bIns="17780" numCol="1" spcCol="1270" anchor="ctr" anchorCtr="0">
           <a:noAutofit/>
         </a:bodyPr>
         <a:lstStyle/>
         <a:p>
-          <a:pPr lvl="0" algn="ctr" defTabSz="266700">
+          <a:pPr lvl="0" algn="ctr" defTabSz="311150">
             <a:lnSpc>
               <a:spcPct val="90000"/>
             </a:lnSpc>
@@ -6375,7 +6290,7 @@
             </a:spcAft>
           </a:pPr>
           <a:r>
-            <a:rPr lang="fr-FR" sz="600" kern="1200">
+            <a:rPr lang="fr-FR" sz="700" kern="1200">
               <a:ln>
                 <a:noFill/>
               </a:ln>
@@ -6388,7 +6303,7 @@
         </a:p>
       </dsp:txBody>
       <dsp:txXfrm>
-        <a:off x="5765676" y="5177024"/>
+        <a:off x="5765676" y="5155323"/>
         <a:ext cx="486403" cy="486403"/>
       </dsp:txXfrm>
     </dsp:sp>
@@ -6399,8 +6314,8 @@
       </dsp:nvSpPr>
       <dsp:spPr>
         <a:xfrm>
-          <a:off x="3453177" y="5227083"/>
-          <a:ext cx="502189" cy="502189"/>
+          <a:off x="3411005" y="5161979"/>
+          <a:ext cx="586533" cy="586533"/>
         </a:xfrm>
         <a:prstGeom prst="roundRect">
           <a:avLst/>
@@ -6476,19 +6391,19 @@
         </a:p>
       </dsp:txBody>
       <dsp:txXfrm>
-        <a:off x="3477692" y="5251598"/>
-        <a:ext cx="453159" cy="453159"/>
+        <a:off x="3439637" y="5190611"/>
+        <a:ext cx="529269" cy="529269"/>
       </dsp:txXfrm>
     </dsp:sp>
-    <dsp:sp modelId="{C4B997ED-CE5A-A849-87A8-4715C2CDE783}">
+    <dsp:sp modelId="{27817E4C-1E55-4442-8F96-DEE026459BFB}">
       <dsp:nvSpPr>
         <dsp:cNvPr id="0" name=""/>
         <dsp:cNvSpPr/>
       </dsp:nvSpPr>
       <dsp:spPr>
         <a:xfrm rot="1350000">
-          <a:off x="3910166" y="5809425"/>
-          <a:ext cx="1187616" cy="0"/>
+          <a:off x="3957540" y="5777811"/>
+          <a:ext cx="1050951" cy="0"/>
         </a:xfrm>
         <a:custGeom>
           <a:avLst/>
@@ -6502,7 +6417,7 @@
                 <a:pt x="0" y="0"/>
               </a:moveTo>
               <a:lnTo>
-                <a:pt x="1187616" y="0"/>
+                <a:pt x="1050951" y="0"/>
               </a:lnTo>
             </a:path>
           </a:pathLst>
@@ -6536,30 +6451,25 @@
         <a:fontRef idx="minor"/>
       </dsp:style>
     </dsp:sp>
-    <dsp:sp modelId="{81EC9592-1A66-DA46-9C97-954300DE49E7}">
+    <dsp:sp modelId="{312A99FF-604B-A444-89F8-0095B2581DE2}">
       <dsp:nvSpPr>
         <dsp:cNvPr id="0" name=""/>
         <dsp:cNvSpPr/>
       </dsp:nvSpPr>
       <dsp:spPr>
         <a:xfrm>
-          <a:off x="5052581" y="5889578"/>
-          <a:ext cx="502189" cy="502189"/>
+          <a:off x="4968491" y="5807110"/>
+          <a:ext cx="586533" cy="586533"/>
         </a:xfrm>
         <a:prstGeom prst="roundRect">
           <a:avLst/>
         </a:prstGeom>
         <a:solidFill>
-          <a:schemeClr val="accent4">
-            <a:lumMod val="40000"/>
-            <a:lumOff val="60000"/>
-          </a:schemeClr>
+          <a:srgbClr val="C00000"/>
         </a:solidFill>
         <a:ln>
           <a:solidFill>
-            <a:schemeClr val="accent4">
-              <a:lumMod val="75000"/>
-            </a:schemeClr>
+            <a:schemeClr val="tx1"/>
           </a:solidFill>
         </a:ln>
         <a:effectLst/>
@@ -6579,12 +6489,12 @@
         </a:fontRef>
       </dsp:style>
       <dsp:txBody>
-        <a:bodyPr spcFirstLastPara="0" vert="horz" wrap="square" lIns="15240" tIns="15240" rIns="15240" bIns="15240" numCol="1" spcCol="1270" anchor="ctr" anchorCtr="0">
+        <a:bodyPr spcFirstLastPara="0" vert="horz" wrap="square" lIns="17780" tIns="17780" rIns="17780" bIns="17780" numCol="1" spcCol="1270" anchor="ctr" anchorCtr="0">
           <a:noAutofit/>
         </a:bodyPr>
         <a:lstStyle/>
         <a:p>
-          <a:pPr lvl="0" algn="ctr" defTabSz="266700">
+          <a:pPr lvl="0" algn="ctr" defTabSz="311150">
             <a:lnSpc>
               <a:spcPct val="90000"/>
             </a:lnSpc>
@@ -6596,29 +6506,25 @@
             </a:spcAft>
           </a:pPr>
           <a:r>
-            <a:rPr lang="fr-FR" sz="600" kern="1200">
-              <a:solidFill>
-                <a:schemeClr val="tx1"/>
-              </a:solidFill>
-            </a:rPr>
-            <a:t>Inserm</a:t>
+            <a:rPr lang="fr-FR" sz="700" kern="1200"/>
+            <a:t>Union Européenne</a:t>
           </a:r>
         </a:p>
       </dsp:txBody>
       <dsp:txXfrm>
-        <a:off x="5077096" y="5914093"/>
-        <a:ext cx="453159" cy="453159"/>
+        <a:off x="4997123" y="5835742"/>
+        <a:ext cx="529269" cy="529269"/>
       </dsp:txXfrm>
     </dsp:sp>
-    <dsp:sp modelId="{27817E4C-1E55-4442-8F96-DEE026459BFB}">
+    <dsp:sp modelId="{BD9D7C6C-B204-FF47-A551-8F82765F6952}">
       <dsp:nvSpPr>
         <dsp:cNvPr id="0" name=""/>
         <dsp:cNvSpPr/>
       </dsp:nvSpPr>
       <dsp:spPr>
-        <a:xfrm rot="2970000">
-          <a:off x="3731049" y="6136378"/>
-          <a:ext cx="1070759" cy="0"/>
+        <a:xfrm rot="3375000">
+          <a:off x="3682369" y="6156096"/>
+          <a:ext cx="980392" cy="0"/>
         </a:xfrm>
         <a:custGeom>
           <a:avLst/>
@@ -6632,7 +6538,7 @@
                 <a:pt x="0" y="0"/>
               </a:moveTo>
               <a:lnTo>
-                <a:pt x="1070759" y="0"/>
+                <a:pt x="980392" y="0"/>
               </a:lnTo>
             </a:path>
           </a:pathLst>
@@ -6666,25 +6572,27 @@
         <a:fontRef idx="minor"/>
       </dsp:style>
     </dsp:sp>
-    <dsp:sp modelId="{312A99FF-604B-A444-89F8-0095B2581DE2}">
+    <dsp:sp modelId="{AC87242A-75D5-044D-8ECF-DA1FD16F719F}">
       <dsp:nvSpPr>
         <dsp:cNvPr id="0" name=""/>
         <dsp:cNvSpPr/>
       </dsp:nvSpPr>
       <dsp:spPr>
         <a:xfrm>
-          <a:off x="4577490" y="6543484"/>
-          <a:ext cx="502189" cy="502189"/>
+          <a:off x="4347591" y="6563679"/>
+          <a:ext cx="586533" cy="586533"/>
         </a:xfrm>
         <a:prstGeom prst="roundRect">
           <a:avLst/>
         </a:prstGeom>
         <a:solidFill>
-          <a:srgbClr val="C00000"/>
+          <a:schemeClr val="accent6"/>
         </a:solidFill>
         <a:ln>
           <a:solidFill>
-            <a:schemeClr val="tx1"/>
+            <a:schemeClr val="accent6">
+              <a:lumMod val="75000"/>
+            </a:schemeClr>
           </a:solidFill>
         </a:ln>
         <a:effectLst/>
@@ -6704,12 +6612,12 @@
         </a:fontRef>
       </dsp:style>
       <dsp:txBody>
-        <a:bodyPr spcFirstLastPara="0" vert="horz" wrap="square" lIns="15240" tIns="15240" rIns="15240" bIns="15240" numCol="1" spcCol="1270" anchor="ctr" anchorCtr="0">
+        <a:bodyPr spcFirstLastPara="0" vert="horz" wrap="square" lIns="17780" tIns="17780" rIns="17780" bIns="17780" numCol="1" spcCol="1270" anchor="ctr" anchorCtr="0">
           <a:noAutofit/>
         </a:bodyPr>
         <a:lstStyle/>
         <a:p>
-          <a:pPr lvl="0" algn="ctr" defTabSz="266700">
+          <a:pPr lvl="0" algn="ctr" defTabSz="311150">
             <a:lnSpc>
               <a:spcPct val="90000"/>
             </a:lnSpc>
@@ -6721,25 +6629,25 @@
             </a:spcAft>
           </a:pPr>
           <a:r>
-            <a:rPr lang="fr-FR" sz="600" kern="1200"/>
-            <a:t>Union Européenne</a:t>
+            <a:rPr lang="fr-FR" sz="700" kern="1200"/>
+            <a:t>Chine</a:t>
           </a:r>
         </a:p>
       </dsp:txBody>
       <dsp:txXfrm>
-        <a:off x="4602005" y="6567999"/>
-        <a:ext cx="453159" cy="453159"/>
+        <a:off x="4376223" y="6592311"/>
+        <a:ext cx="529269" cy="529269"/>
       </dsp:txXfrm>
     </dsp:sp>
-    <dsp:sp modelId="{BD9D7C6C-B204-FF47-A551-8F82765F6952}">
+    <dsp:sp modelId="{C195FB36-5191-874A-9751-DBF66D0D2CDE}">
       <dsp:nvSpPr>
         <dsp:cNvPr id="0" name=""/>
         <dsp:cNvSpPr/>
       </dsp:nvSpPr>
       <dsp:spPr>
-        <a:xfrm rot="4590000">
-          <a:off x="3298979" y="6319852"/>
-          <a:ext cx="1214722" cy="0"/>
+        <a:xfrm rot="5400000">
+          <a:off x="3154634" y="6298151"/>
+          <a:ext cx="1099276" cy="0"/>
         </a:xfrm>
         <a:custGeom>
           <a:avLst/>
@@ -6753,7 +6661,7 @@
                 <a:pt x="0" y="0"/>
               </a:moveTo>
               <a:lnTo>
-                <a:pt x="1214722" y="0"/>
+                <a:pt x="1099276" y="0"/>
               </a:lnTo>
             </a:path>
           </a:pathLst>
@@ -6787,129 +6695,6 @@
         <a:fontRef idx="minor"/>
       </dsp:style>
     </dsp:sp>
-    <dsp:sp modelId="{AC87242A-75D5-044D-8ECF-DA1FD16F719F}">
-      <dsp:nvSpPr>
-        <dsp:cNvPr id="0" name=""/>
-        <dsp:cNvSpPr/>
-      </dsp:nvSpPr>
-      <dsp:spPr>
-        <a:xfrm>
-          <a:off x="3857314" y="6910432"/>
-          <a:ext cx="502189" cy="502189"/>
-        </a:xfrm>
-        <a:prstGeom prst="roundRect">
-          <a:avLst/>
-        </a:prstGeom>
-        <a:solidFill>
-          <a:schemeClr val="accent6"/>
-        </a:solidFill>
-        <a:ln>
-          <a:solidFill>
-            <a:schemeClr val="accent6">
-              <a:lumMod val="75000"/>
-            </a:schemeClr>
-          </a:solidFill>
-        </a:ln>
-        <a:effectLst/>
-      </dsp:spPr>
-      <dsp:style>
-        <a:lnRef idx="0">
-          <a:scrgbClr r="0" g="0" b="0"/>
-        </a:lnRef>
-        <a:fillRef idx="3">
-          <a:scrgbClr r="0" g="0" b="0"/>
-        </a:fillRef>
-        <a:effectRef idx="2">
-          <a:scrgbClr r="0" g="0" b="0"/>
-        </a:effectRef>
-        <a:fontRef idx="minor">
-          <a:schemeClr val="lt1"/>
-        </a:fontRef>
-      </dsp:style>
-      <dsp:txBody>
-        <a:bodyPr spcFirstLastPara="0" vert="horz" wrap="square" lIns="15240" tIns="15240" rIns="15240" bIns="15240" numCol="1" spcCol="1270" anchor="ctr" anchorCtr="0">
-          <a:noAutofit/>
-        </a:bodyPr>
-        <a:lstStyle/>
-        <a:p>
-          <a:pPr lvl="0" algn="ctr" defTabSz="266700">
-            <a:lnSpc>
-              <a:spcPct val="90000"/>
-            </a:lnSpc>
-            <a:spcBef>
-              <a:spcPct val="0"/>
-            </a:spcBef>
-            <a:spcAft>
-              <a:spcPct val="35000"/>
-            </a:spcAft>
-          </a:pPr>
-          <a:r>
-            <a:rPr lang="fr-FR" sz="600" kern="1200"/>
-            <a:t>Chine</a:t>
-          </a:r>
-        </a:p>
-      </dsp:txBody>
-      <dsp:txXfrm>
-        <a:off x="3881829" y="6934947"/>
-        <a:ext cx="453159" cy="453159"/>
-      </dsp:txXfrm>
-    </dsp:sp>
-    <dsp:sp modelId="{C195FB36-5191-874A-9751-DBF66D0D2CDE}">
-      <dsp:nvSpPr>
-        <dsp:cNvPr id="0" name=""/>
-        <dsp:cNvSpPr/>
-      </dsp:nvSpPr>
-      <dsp:spPr>
-        <a:xfrm rot="6210000">
-          <a:off x="2894842" y="6319852"/>
-          <a:ext cx="1214722" cy="0"/>
-        </a:xfrm>
-        <a:custGeom>
-          <a:avLst/>
-          <a:gdLst/>
-          <a:ahLst/>
-          <a:cxnLst/>
-          <a:rect l="0" t="0" r="0" b="0"/>
-          <a:pathLst>
-            <a:path>
-              <a:moveTo>
-                <a:pt x="0" y="0"/>
-              </a:moveTo>
-              <a:lnTo>
-                <a:pt x="1214722" y="0"/>
-              </a:lnTo>
-            </a:path>
-          </a:pathLst>
-        </a:custGeom>
-        <a:noFill/>
-        <a:ln w="6350" cap="flat" cmpd="sng" algn="ctr">
-          <a:solidFill>
-            <a:schemeClr val="accent1">
-              <a:shade val="80000"/>
-              <a:hueOff val="0"/>
-              <a:satOff val="0"/>
-              <a:lumOff val="0"/>
-              <a:alphaOff val="0"/>
-            </a:schemeClr>
-          </a:solidFill>
-          <a:prstDash val="solid"/>
-          <a:miter lim="800000"/>
-        </a:ln>
-        <a:effectLst/>
-      </dsp:spPr>
-      <dsp:style>
-        <a:lnRef idx="1">
-          <a:scrgbClr r="0" g="0" b="0"/>
-        </a:lnRef>
-        <a:fillRef idx="0">
-          <a:scrgbClr r="0" g="0" b="0"/>
-        </a:fillRef>
-        <a:effectRef idx="0">
-          <a:scrgbClr r="0" g="0" b="0"/>
-        </a:effectRef>
-        <a:fontRef idx="minor"/>
-      </dsp:style>
-    </dsp:sp>
     <dsp:sp modelId="{5ED26D74-A5FE-3145-9BE2-645EB2FCB5A6}">
       <dsp:nvSpPr>
         <dsp:cNvPr id="0" name=""/>
@@ -6917,8 +6702,8 @@
       </dsp:nvSpPr>
       <dsp:spPr>
         <a:xfrm>
-          <a:off x="3049041" y="6910432"/>
-          <a:ext cx="502189" cy="502189"/>
+          <a:off x="3411005" y="6847789"/>
+          <a:ext cx="586533" cy="586533"/>
         </a:xfrm>
         <a:prstGeom prst="roundRect">
           <a:avLst/>
@@ -6970,12 +6755,12 @@
         </a:fontRef>
       </dsp:style>
       <dsp:txBody>
-        <a:bodyPr spcFirstLastPara="0" vert="horz" wrap="square" lIns="15240" tIns="15240" rIns="15240" bIns="15240" numCol="1" spcCol="1270" anchor="t" anchorCtr="0">
+        <a:bodyPr spcFirstLastPara="0" vert="horz" wrap="square" lIns="17780" tIns="17780" rIns="17780" bIns="17780" numCol="1" spcCol="1270" anchor="t" anchorCtr="0">
           <a:noAutofit/>
         </a:bodyPr>
         <a:lstStyle/>
         <a:p>
-          <a:pPr lvl="0" algn="l" defTabSz="266700">
+          <a:pPr lvl="0" algn="l" defTabSz="311150">
             <a:lnSpc>
               <a:spcPct val="90000"/>
             </a:lnSpc>
@@ -6987,7 +6772,7 @@
             </a:spcAft>
           </a:pPr>
           <a:r>
-            <a:rPr lang="fr-FR" sz="600" kern="1200"/>
+            <a:rPr lang="fr-FR" sz="700" kern="1200"/>
             <a:t>USA</a:t>
           </a:r>
         </a:p>
@@ -7063,8 +6848,8 @@
         </a:p>
       </dsp:txBody>
       <dsp:txXfrm>
-        <a:off x="3073556" y="6934947"/>
-        <a:ext cx="453159" cy="453159"/>
+        <a:off x="3439637" y="6876421"/>
+        <a:ext cx="529269" cy="529269"/>
       </dsp:txXfrm>
     </dsp:sp>
     <dsp:sp modelId="{67AA6271-9321-714C-BBF3-6A85C86E9CAE}">
@@ -7073,9 +6858,9 @@
         <dsp:cNvSpPr/>
       </dsp:nvSpPr>
       <dsp:spPr>
-        <a:xfrm rot="7830000">
-          <a:off x="2606736" y="6136378"/>
-          <a:ext cx="1070759" cy="0"/>
+        <a:xfrm rot="7425000">
+          <a:off x="2745783" y="6156096"/>
+          <a:ext cx="980392" cy="0"/>
         </a:xfrm>
         <a:custGeom>
           <a:avLst/>
@@ -7089,7 +6874,7 @@
                 <a:pt x="0" y="0"/>
               </a:moveTo>
               <a:lnTo>
-                <a:pt x="1070759" y="0"/>
+                <a:pt x="980392" y="0"/>
               </a:lnTo>
             </a:path>
           </a:pathLst>
@@ -7130,8 +6915,8 @@
       </dsp:nvSpPr>
       <dsp:spPr>
         <a:xfrm>
-          <a:off x="2328865" y="6543484"/>
-          <a:ext cx="502189" cy="502189"/>
+          <a:off x="2474419" y="6563679"/>
+          <a:ext cx="586533" cy="586533"/>
         </a:xfrm>
         <a:prstGeom prst="roundRect">
           <a:avLst/>
@@ -7163,12 +6948,12 @@
         </a:fontRef>
       </dsp:style>
       <dsp:txBody>
-        <a:bodyPr spcFirstLastPara="0" vert="horz" wrap="square" lIns="15240" tIns="15240" rIns="15240" bIns="15240" numCol="1" spcCol="1270" anchor="ctr" anchorCtr="0">
+        <a:bodyPr spcFirstLastPara="0" vert="horz" wrap="square" lIns="17780" tIns="17780" rIns="17780" bIns="17780" numCol="1" spcCol="1270" anchor="ctr" anchorCtr="0">
           <a:noAutofit/>
         </a:bodyPr>
         <a:lstStyle/>
         <a:p>
-          <a:pPr lvl="0" algn="ctr" defTabSz="266700">
+          <a:pPr lvl="0" algn="ctr" defTabSz="311150">
             <a:lnSpc>
               <a:spcPct val="90000"/>
             </a:lnSpc>
@@ -7180,14 +6965,14 @@
             </a:spcAft>
           </a:pPr>
           <a:r>
-            <a:rPr lang="fr-FR" sz="600" kern="1200"/>
+            <a:rPr lang="fr-FR" sz="700" kern="1200"/>
             <a:t>Grande Bretagne</a:t>
           </a:r>
         </a:p>
       </dsp:txBody>
       <dsp:txXfrm>
-        <a:off x="2353380" y="6567999"/>
-        <a:ext cx="453159" cy="453159"/>
+        <a:off x="2503051" y="6592311"/>
+        <a:ext cx="529269" cy="529269"/>
       </dsp:txXfrm>
     </dsp:sp>
     <dsp:sp modelId="{213E1D26-DB9A-7B40-B2C6-488170EBC5C9}">
@@ -7197,8 +6982,8 @@
       </dsp:nvSpPr>
       <dsp:spPr>
         <a:xfrm rot="9450000">
-          <a:off x="2310762" y="5809425"/>
-          <a:ext cx="1187616" cy="0"/>
+          <a:off x="2400053" y="5777811"/>
+          <a:ext cx="1050951" cy="0"/>
         </a:xfrm>
         <a:custGeom>
           <a:avLst/>
@@ -7212,7 +6997,7 @@
                 <a:pt x="0" y="0"/>
               </a:moveTo>
               <a:lnTo>
-                <a:pt x="1187616" y="0"/>
+                <a:pt x="1050951" y="0"/>
               </a:lnTo>
             </a:path>
           </a:pathLst>
@@ -7253,8 +7038,8 @@
       </dsp:nvSpPr>
       <dsp:spPr>
         <a:xfrm>
-          <a:off x="1853774" y="5889578"/>
-          <a:ext cx="502189" cy="502189"/>
+          <a:off x="1853519" y="5807110"/>
+          <a:ext cx="586533" cy="586533"/>
         </a:xfrm>
         <a:prstGeom prst="roundRect">
           <a:avLst/>
@@ -7306,12 +7091,12 @@
         </a:fontRef>
       </dsp:style>
       <dsp:txBody>
-        <a:bodyPr spcFirstLastPara="0" vert="horz" wrap="square" lIns="15240" tIns="15240" rIns="15240" bIns="15240" numCol="1" spcCol="1270" anchor="t" anchorCtr="0">
+        <a:bodyPr spcFirstLastPara="0" vert="horz" wrap="square" lIns="17780" tIns="17780" rIns="17780" bIns="17780" numCol="1" spcCol="1270" anchor="t" anchorCtr="0">
           <a:noAutofit/>
         </a:bodyPr>
         <a:lstStyle/>
         <a:p>
-          <a:pPr lvl="0" algn="l" defTabSz="266700">
+          <a:pPr lvl="0" algn="l" defTabSz="311150">
             <a:lnSpc>
               <a:spcPct val="90000"/>
             </a:lnSpc>
@@ -7323,7 +7108,7 @@
             </a:spcAft>
           </a:pPr>
           <a:r>
-            <a:rPr lang="fr-FR" sz="600" kern="1200"/>
+            <a:rPr lang="fr-FR" sz="700" kern="1200"/>
             <a:t>France</a:t>
           </a:r>
         </a:p>
@@ -7394,8 +7179,8 @@
         </a:p>
       </dsp:txBody>
       <dsp:txXfrm>
-        <a:off x="1878289" y="5914093"/>
-        <a:ext cx="453159" cy="453159"/>
+        <a:off x="1882151" y="5835742"/>
+        <a:ext cx="529269" cy="529269"/>
       </dsp:txXfrm>
     </dsp:sp>
     <dsp:sp modelId="{C08176BA-CA00-7B40-9E26-655403BC7C53}">
@@ -7405,7 +7190,7 @@
       </dsp:nvSpPr>
       <dsp:spPr>
         <a:xfrm>
-          <a:off x="1594052" y="3468619"/>
+          <a:off x="1594052" y="3446917"/>
           <a:ext cx="738741" cy="738741"/>
         </a:xfrm>
         <a:prstGeom prst="roundRect">
@@ -7482,7 +7267,7 @@
         </a:p>
       </dsp:txBody>
       <dsp:txXfrm>
-        <a:off x="1630114" y="3504681"/>
+        <a:off x="1630114" y="3482979"/>
         <a:ext cx="666617" cy="666617"/>
       </dsp:txXfrm>
     </dsp:sp>
@@ -7493,7 +7278,7 @@
       </dsp:nvSpPr>
       <dsp:spPr>
         <a:xfrm rot="6750000">
-          <a:off x="1254222" y="4579004"/>
+          <a:off x="1254222" y="4557302"/>
           <a:ext cx="804526" cy="0"/>
         </a:xfrm>
         <a:custGeom>
@@ -7549,7 +7334,7 @@
       </dsp:nvSpPr>
       <dsp:spPr>
         <a:xfrm>
-          <a:off x="980176" y="4950647"/>
+          <a:off x="980176" y="4928945"/>
           <a:ext cx="738741" cy="738741"/>
         </a:xfrm>
         <a:prstGeom prst="roundRect">
@@ -7580,12 +7365,12 @@
         </a:fontRef>
       </dsp:style>
       <dsp:txBody>
-        <a:bodyPr spcFirstLastPara="0" vert="horz" wrap="square" lIns="15240" tIns="15240" rIns="15240" bIns="15240" numCol="1" spcCol="1270" anchor="ctr" anchorCtr="0">
+        <a:bodyPr spcFirstLastPara="0" vert="horz" wrap="square" lIns="17780" tIns="17780" rIns="17780" bIns="17780" numCol="1" spcCol="1270" anchor="ctr" anchorCtr="0">
           <a:noAutofit/>
         </a:bodyPr>
         <a:lstStyle/>
         <a:p>
-          <a:pPr lvl="0" algn="ctr" defTabSz="266700">
+          <a:pPr lvl="0" algn="ctr" defTabSz="311150">
             <a:lnSpc>
               <a:spcPct val="90000"/>
             </a:lnSpc>
@@ -7597,13 +7382,13 @@
             </a:spcAft>
           </a:pPr>
           <a:r>
-            <a:rPr lang="fr-FR" sz="600" kern="1200"/>
+            <a:rPr lang="fr-FR" sz="700" kern="1200"/>
             <a:t>Guy Kastler </a:t>
           </a:r>
         </a:p>
       </dsp:txBody>
       <dsp:txXfrm>
-        <a:off x="1016238" y="4986709"/>
+        <a:off x="1016238" y="4965007"/>
         <a:ext cx="666617" cy="666617"/>
       </dsp:txXfrm>
     </dsp:sp>
@@ -7614,7 +7399,7 @@
       </dsp:nvSpPr>
       <dsp:spPr>
         <a:xfrm rot="9450000">
-          <a:off x="820146" y="4144928"/>
+          <a:off x="820146" y="4123226"/>
           <a:ext cx="804526" cy="0"/>
         </a:xfrm>
         <a:custGeom>
@@ -7670,7 +7455,7 @@
       </dsp:nvSpPr>
       <dsp:spPr>
         <a:xfrm>
-          <a:off x="112025" y="4082495"/>
+          <a:off x="112025" y="4060793"/>
           <a:ext cx="738741" cy="738741"/>
         </a:xfrm>
         <a:prstGeom prst="roundRect">
@@ -7701,12 +7486,12 @@
         </a:fontRef>
       </dsp:style>
       <dsp:txBody>
-        <a:bodyPr spcFirstLastPara="0" vert="horz" wrap="square" lIns="15240" tIns="15240" rIns="15240" bIns="15240" numCol="1" spcCol="1270" anchor="ctr" anchorCtr="0">
+        <a:bodyPr spcFirstLastPara="0" vert="horz" wrap="square" lIns="17780" tIns="17780" rIns="17780" bIns="17780" numCol="1" spcCol="1270" anchor="ctr" anchorCtr="0">
           <a:noAutofit/>
         </a:bodyPr>
         <a:lstStyle/>
         <a:p>
-          <a:pPr lvl="0" algn="ctr" defTabSz="266700">
+          <a:pPr lvl="0" algn="ctr" defTabSz="311150">
             <a:lnSpc>
               <a:spcPct val="90000"/>
             </a:lnSpc>
@@ -7718,13 +7503,13 @@
             </a:spcAft>
           </a:pPr>
           <a:r>
-            <a:rPr lang="fr-FR" sz="600" kern="1200"/>
+            <a:rPr lang="fr-FR" sz="700" kern="1200"/>
             <a:t>Fondation Jérôme Lejeune</a:t>
           </a:r>
         </a:p>
       </dsp:txBody>
       <dsp:txXfrm>
-        <a:off x="148087" y="4118557"/>
+        <a:off x="148087" y="4096855"/>
         <a:ext cx="666617" cy="666617"/>
       </dsp:txXfrm>
     </dsp:sp>
@@ -7735,7 +7520,7 @@
       </dsp:nvSpPr>
       <dsp:spPr>
         <a:xfrm rot="12150000">
-          <a:off x="820146" y="3531052"/>
+          <a:off x="820146" y="3509350"/>
           <a:ext cx="804526" cy="0"/>
         </a:xfrm>
         <a:custGeom>
@@ -7791,7 +7576,7 @@
       </dsp:nvSpPr>
       <dsp:spPr>
         <a:xfrm>
-          <a:off x="112025" y="2854743"/>
+          <a:off x="112025" y="2833041"/>
           <a:ext cx="738741" cy="738741"/>
         </a:xfrm>
         <a:prstGeom prst="roundRect">
@@ -7822,12 +7607,12 @@
         </a:fontRef>
       </dsp:style>
       <dsp:txBody>
-        <a:bodyPr spcFirstLastPara="0" vert="horz" wrap="square" lIns="15240" tIns="15240" rIns="15240" bIns="15240" numCol="1" spcCol="1270" anchor="ctr" anchorCtr="0">
+        <a:bodyPr spcFirstLastPara="0" vert="horz" wrap="square" lIns="17780" tIns="17780" rIns="17780" bIns="17780" numCol="1" spcCol="1270" anchor="ctr" anchorCtr="0">
           <a:noAutofit/>
         </a:bodyPr>
         <a:lstStyle/>
         <a:p>
-          <a:pPr lvl="0" algn="ctr" defTabSz="266700">
+          <a:pPr lvl="0" algn="ctr" defTabSz="311150">
             <a:lnSpc>
               <a:spcPct val="90000"/>
             </a:lnSpc>
@@ -7839,13 +7624,13 @@
             </a:spcAft>
           </a:pPr>
           <a:r>
-            <a:rPr lang="fr-FR" sz="600" kern="1200"/>
+            <a:rPr lang="fr-FR" sz="700" kern="1200"/>
             <a:t>Stop OGM</a:t>
           </a:r>
         </a:p>
       </dsp:txBody>
       <dsp:txXfrm>
-        <a:off x="148087" y="2890805"/>
+        <a:off x="148087" y="2869103"/>
         <a:ext cx="666617" cy="666617"/>
       </dsp:txXfrm>
     </dsp:sp>
@@ -7856,7 +7641,7 @@
       </dsp:nvSpPr>
       <dsp:spPr>
         <a:xfrm rot="14850000">
-          <a:off x="1254222" y="3096976"/>
+          <a:off x="1254222" y="3075274"/>
           <a:ext cx="804526" cy="0"/>
         </a:xfrm>
         <a:custGeom>
@@ -7912,7 +7697,7 @@
       </dsp:nvSpPr>
       <dsp:spPr>
         <a:xfrm>
-          <a:off x="980176" y="1986591"/>
+          <a:off x="980176" y="1964889"/>
           <a:ext cx="738741" cy="738741"/>
         </a:xfrm>
         <a:prstGeom prst="roundRect">
@@ -7943,12 +7728,12 @@
         </a:fontRef>
       </dsp:style>
       <dsp:txBody>
-        <a:bodyPr spcFirstLastPara="0" vert="horz" wrap="square" lIns="15240" tIns="15240" rIns="15240" bIns="15240" numCol="1" spcCol="1270" anchor="ctr" anchorCtr="0">
+        <a:bodyPr spcFirstLastPara="0" vert="horz" wrap="square" lIns="17780" tIns="17780" rIns="17780" bIns="17780" numCol="1" spcCol="1270" anchor="ctr" anchorCtr="0">
           <a:noAutofit/>
         </a:bodyPr>
         <a:lstStyle/>
         <a:p>
-          <a:pPr lvl="0" algn="ctr" defTabSz="266700">
+          <a:pPr lvl="0" algn="ctr" defTabSz="311150">
             <a:lnSpc>
               <a:spcPct val="90000"/>
             </a:lnSpc>
@@ -7960,13 +7745,13 @@
             </a:spcAft>
           </a:pPr>
           <a:r>
-            <a:rPr lang="fr-FR" sz="600" kern="1200"/>
+            <a:rPr lang="fr-FR" sz="700" kern="1200"/>
             <a:t>Alliance VITA</a:t>
           </a:r>
         </a:p>
       </dsp:txBody>
       <dsp:txXfrm>
-        <a:off x="1016238" y="2022653"/>
+        <a:off x="1016238" y="2000951"/>
         <a:ext cx="666617" cy="666617"/>
       </dsp:txXfrm>
     </dsp:sp>

</xml_diff>